<commit_message>
report writing and model fine tuning
</commit_message>
<xml_diff>
--- a/markdown/Rep_Figures.docx
+++ b/markdown/Rep_Figures.docx
@@ -1,31 +1,19 @@
 
 <file path=word/document.xml><?xml version="1.0" encoding="utf-8"?>
-<w:document xmlns:w="http://schemas.openxmlformats.org/wordprocessingml/2006/main" xmlns:m="http://schemas.openxmlformats.org/officeDocument/2006/math" xmlns:r="http://schemas.openxmlformats.org/officeDocument/2006/relationships" xmlns:o="urn:schemas-microsoft-com:office:office" xmlns:v="urn:schemas-microsoft-com:vml" xmlns:w10="urn:schemas-microsoft-com:office:word" xmlns:a="http://schemas.openxmlformats.org/drawingml/2006/main" xmlns:pic="http://schemas.openxmlformats.org/drawingml/2006/picture" xmlns:wp="http://schemas.openxmlformats.org/drawingml/2006/wordprocessingDrawing">
+<w:document xmlns:wpc="http://schemas.microsoft.com/office/word/2010/wordprocessingCanvas" xmlns:cx="http://schemas.microsoft.com/office/drawing/2014/chartex" xmlns:cx1="http://schemas.microsoft.com/office/drawing/2015/9/8/chartex" xmlns:cx2="http://schemas.microsoft.com/office/drawing/2015/10/21/chartex" xmlns:cx3="http://schemas.microsoft.com/office/drawing/2016/5/9/chartex" xmlns:cx4="http://schemas.microsoft.com/office/drawing/2016/5/10/chartex" xmlns:cx5="http://schemas.microsoft.com/office/drawing/2016/5/11/chartex" xmlns:cx6="http://schemas.microsoft.com/office/drawing/2016/5/12/chartex" xmlns:cx7="http://schemas.microsoft.com/office/drawing/2016/5/13/chartex" xmlns:cx8="http://schemas.microsoft.com/office/drawing/2016/5/14/chartex" xmlns:mc="http://schemas.openxmlformats.org/markup-compatibility/2006" xmlns:aink="http://schemas.microsoft.com/office/drawing/2016/ink" xmlns:am3d="http://schemas.microsoft.com/office/drawing/2017/model3d" xmlns:o="urn:schemas-microsoft-com:office:office" xmlns:oel="http://schemas.microsoft.com/office/2019/extlst" xmlns:r="http://schemas.openxmlformats.org/officeDocument/2006/relationships" xmlns:m="http://schemas.openxmlformats.org/officeDocument/2006/math" xmlns:v="urn:schemas-microsoft-com:vml" xmlns:wp14="http://schemas.microsoft.com/office/word/2010/wordprocessingDrawing" xmlns:wp="http://schemas.openxmlformats.org/drawingml/2006/wordprocessingDrawing" xmlns:w10="urn:schemas-microsoft-com:office:word" xmlns:w="http://schemas.openxmlformats.org/wordprocessingml/2006/main" xmlns:w14="http://schemas.microsoft.com/office/word/2010/wordml" xmlns:w15="http://schemas.microsoft.com/office/word/2012/wordml" xmlns:w16cex="http://schemas.microsoft.com/office/word/2018/wordml/cex" xmlns:w16cid="http://schemas.microsoft.com/office/word/2016/wordml/cid" xmlns:w16="http://schemas.microsoft.com/office/word/2018/wordml" xmlns:w16du="http://schemas.microsoft.com/office/word/2023/wordml/word16du" xmlns:w16sdtdh="http://schemas.microsoft.com/office/word/2020/wordml/sdtdatahash" xmlns:w16sdtfl="http://schemas.microsoft.com/office/word/2024/wordml/sdtformatlock" xmlns:w16se="http://schemas.microsoft.com/office/word/2015/wordml/symex" xmlns:wpg="http://schemas.microsoft.com/office/word/2010/wordprocessingGroup" xmlns:wpi="http://schemas.microsoft.com/office/word/2010/wordprocessingInk" xmlns:wne="http://schemas.microsoft.com/office/word/2006/wordml" xmlns:wps="http://schemas.microsoft.com/office/word/2010/wordprocessingShape" mc:Ignorable="w14 w15 w16se w16cid w16 w16cex w16sdtdh w16sdtfl w16du wp14">
   <w:body>
     <w:p>
-      <w:pPr>
-        <w:pStyle w:val="FirstParagraph"/>
-      </w:pPr>
-      <w:r>
-        <w:t xml:space="preserve"> </w:t>
-      </w:r>
-      <w:r>
-        <w:t xml:space="preserve"> </w:t>
-      </w:r>
-      <w:r>
-        <w:t xml:space="preserve"> </w:t>
-      </w:r>
-      <w:r>
-        <w:t xml:space="preserve"> </w:t>
-      </w:r>
-    </w:p>
-    <w:bookmarkStart w:id="140" w:name="figures"/>
+      <w:r>
+        <w:t xml:space="preserve">    </w:t>
+      </w:r>
+    </w:p>
     <w:p>
       <w:pPr>
         <w:pStyle w:val="Heading1"/>
       </w:pPr>
-      <w:r>
-        <w:t xml:space="preserve">Figures</w:t>
+      <w:bookmarkStart w:id="0" w:name="figures"/>
+      <w:r>
+        <w:t>Figures</w:t>
       </w:r>
     </w:p>
     <w:p>
@@ -34,26 +22,28 @@
       </w:r>
     </w:p>
     <w:p>
-      <w:pPr>
-        <w:pStyle w:val="CaptionedFigure"/>
-      </w:pPr>
-      <w:r>
+      <w:r>
+        <w:rPr>
+          <w:noProof/>
+        </w:rPr>
+        <w:lastRenderedPageBreak/>
         <w:drawing>
-          <wp:inline>
+          <wp:inline distT="0" distB="0" distL="0" distR="0" wp14:anchorId="18037F96" wp14:editId="59425144">
             <wp:extent cx="5943600" cy="3621786"/>
-            <wp:effectExtent b="0" l="0" r="0" t="0"/>
-            <wp:docPr descr="Figure 1. Cook Inlet rockfish commercial fishery management units: North Gulf District (NG) and Cook Inlet District (CI)." title="" id="21" name="Picture"/>
-            <a:graphic>
+            <wp:effectExtent l="0" t="0" r="0" b="0"/>
+            <wp:docPr id="21" name="Picture" descr="Figure 1. Cook Inlet rockfish commercial fishery management units: North Gulf District (NG) and Cook Inlet District (CI)."/>
+            <wp:cNvGraphicFramePr/>
+            <a:graphic xmlns:a="http://schemas.openxmlformats.org/drawingml/2006/main">
               <a:graphicData uri="http://schemas.openxmlformats.org/drawingml/2006/picture">
-                <pic:pic>
+                <pic:pic xmlns:pic="http://schemas.openxmlformats.org/drawingml/2006/picture">
                   <pic:nvPicPr>
-                    <pic:cNvPr descr="../figures/CING_CFMUs.png" id="22" name="Picture"/>
+                    <pic:cNvPr id="22" name="Picture" descr="../figures/CING_CFMUs.png"/>
                     <pic:cNvPicPr>
-                      <a:picLocks noChangeArrowheads="1" noChangeAspect="1"/>
+                      <a:picLocks noChangeAspect="1" noChangeArrowheads="1"/>
                     </pic:cNvPicPr>
                   </pic:nvPicPr>
                   <pic:blipFill>
-                    <a:blip r:embed="rId20"/>
+                    <a:blip r:embed="rId5"/>
                     <a:stretch>
                       <a:fillRect/>
                     </a:stretch>
@@ -81,21 +71,15 @@
       </w:r>
     </w:p>
     <w:p>
-      <w:pPr>
-        <w:pStyle w:val="ImageCaption"/>
-      </w:pPr>
       <w:r>
         <w:rPr>
           <w:b/>
           <w:bCs/>
         </w:rPr>
-        <w:t xml:space="preserve">Figure 1.</w:t>
-      </w:r>
-      <w:r>
-        <w:t xml:space="preserve"> </w:t>
-      </w:r>
-      <w:r>
-        <w:t xml:space="preserve">Cook Inlet rockfish commercial fishery management units: North Gulf District (NG) and Cook Inlet District (CI).</w:t>
+        <w:t>Figure 1.</w:t>
+      </w:r>
+      <w:r>
+        <w:t xml:space="preserve"> Cook Inlet rockfish commercial fishery management units: North Gulf District (NG) and Cook Inlet District (CI).</w:t>
       </w:r>
     </w:p>
     <w:p>
@@ -104,26 +88,28 @@
       </w:r>
     </w:p>
     <w:p>
-      <w:pPr>
-        <w:pStyle w:val="CaptionedFigure"/>
-      </w:pPr>
-      <w:r>
+      <w:r>
+        <w:rPr>
+          <w:noProof/>
+        </w:rPr>
+        <w:lastRenderedPageBreak/>
         <w:drawing>
-          <wp:inline>
+          <wp:inline distT="0" distB="0" distL="0" distR="0" wp14:anchorId="60348B3F" wp14:editId="5ACEDF27">
             <wp:extent cx="5943600" cy="3657599"/>
-            <wp:effectExtent b="0" l="0" r="0" t="0"/>
-            <wp:docPr descr="Figure 2. Prince William Sound rockfish commercial fishery management units: Prince William Sound Inside District (PWSI) and Prince William Sound Outside District (PWSO)." title="" id="24" name="Picture"/>
-            <a:graphic>
+            <wp:effectExtent l="0" t="0" r="0" b="0"/>
+            <wp:docPr id="24" name="Picture" descr="Figure 2. Prince William Sound rockfish commercial fishery management units: Prince William Sound Inside District (PWSI) and Prince William Sound Outside District (PWSO)."/>
+            <wp:cNvGraphicFramePr/>
+            <a:graphic xmlns:a="http://schemas.openxmlformats.org/drawingml/2006/main">
               <a:graphicData uri="http://schemas.openxmlformats.org/drawingml/2006/picture">
-                <pic:pic>
+                <pic:pic xmlns:pic="http://schemas.openxmlformats.org/drawingml/2006/picture">
                   <pic:nvPicPr>
-                    <pic:cNvPr descr="../figures/PWS_CFMUs.jpeg" id="25" name="Picture"/>
+                    <pic:cNvPr id="25" name="Picture" descr="../figures/PWS_CFMUs.jpeg"/>
                     <pic:cNvPicPr>
-                      <a:picLocks noChangeArrowheads="1" noChangeAspect="1"/>
+                      <a:picLocks noChangeAspect="1" noChangeArrowheads="1"/>
                     </pic:cNvPicPr>
                   </pic:nvPicPr>
                   <pic:blipFill>
-                    <a:blip r:embed="rId23"/>
+                    <a:blip r:embed="rId6"/>
                     <a:stretch>
                       <a:fillRect/>
                     </a:stretch>
@@ -151,21 +137,15 @@
       </w:r>
     </w:p>
     <w:p>
-      <w:pPr>
-        <w:pStyle w:val="ImageCaption"/>
-      </w:pPr>
       <w:r>
         <w:rPr>
           <w:b/>
           <w:bCs/>
         </w:rPr>
-        <w:t xml:space="preserve">Figure 2.</w:t>
-      </w:r>
-      <w:r>
-        <w:t xml:space="preserve"> </w:t>
-      </w:r>
-      <w:r>
-        <w:t xml:space="preserve">Prince William Sound rockfish commercial fishery management units: Prince William Sound Inside District (PWSI) and Prince William Sound Outside District (PWSO).</w:t>
+        <w:t>Figure 2.</w:t>
+      </w:r>
+      <w:r>
+        <w:t xml:space="preserve"> Prince William Sound rockfish commercial fishery management units: Prince William Sound Inside District (PWSI) and Prince William Sound Outside District (PWSO).</w:t>
       </w:r>
     </w:p>
     <w:p>
@@ -174,26 +154,28 @@
       </w:r>
     </w:p>
     <w:p>
-      <w:pPr>
-        <w:pStyle w:val="CaptionedFigure"/>
-      </w:pPr>
-      <w:r>
+      <w:r>
+        <w:rPr>
+          <w:noProof/>
+        </w:rPr>
+        <w:lastRenderedPageBreak/>
         <w:drawing>
-          <wp:inline>
+          <wp:inline distT="0" distB="0" distL="0" distR="0" wp14:anchorId="4D53D141" wp14:editId="238F8EA5">
             <wp:extent cx="5943600" cy="4596383"/>
-            <wp:effectExtent b="0" l="0" r="0" t="0"/>
-            <wp:docPr descr="Figure 3. Southeast Alaska rockfish commercial fishery management units: Icy Bay Subdistrict (IBS), East Yakutat Section (EYKT), Northern Southeast Outside Section (NSEO), Central Southeast Outside Section (CSEO), Southern Southeast Outside Section (SSEO), Northern Southeast Inside Subdistrict (NSEI), and Southern Southeast Inside Subdistrict (SSEI)." title="" id="27" name="Picture"/>
-            <a:graphic>
+            <wp:effectExtent l="0" t="0" r="0" b="0"/>
+            <wp:docPr id="27" name="Picture" descr="Figure 3. Southeast Alaska rockfish commercial fishery management units: Icy Bay Subdistrict (IBS), East Yakutat Section (EYKT), Northern Southeast Outside Section (NSEO), Central Southeast Outside Section (CSEO), Southern Southeast Outside Section (SSEO), Northern Southeast Inside Subdistrict (NSEI), and Southern Southeast Inside Subdistrict (SSEI)."/>
+            <wp:cNvGraphicFramePr/>
+            <a:graphic xmlns:a="http://schemas.openxmlformats.org/drawingml/2006/main">
               <a:graphicData uri="http://schemas.openxmlformats.org/drawingml/2006/picture">
-                <pic:pic>
+                <pic:pic xmlns:pic="http://schemas.openxmlformats.org/drawingml/2006/picture">
                   <pic:nvPicPr>
-                    <pic:cNvPr descr="../figures/SE_CFMUs.png" id="28" name="Picture"/>
+                    <pic:cNvPr id="28" name="Picture" descr="../figures/SE_CFMUs.png"/>
                     <pic:cNvPicPr>
-                      <a:picLocks noChangeArrowheads="1" noChangeAspect="1"/>
+                      <a:picLocks noChangeAspect="1" noChangeArrowheads="1"/>
                     </pic:cNvPicPr>
                   </pic:nvPicPr>
                   <pic:blipFill>
-                    <a:blip r:embed="rId26"/>
+                    <a:blip r:embed="rId7"/>
                     <a:stretch>
                       <a:fillRect/>
                     </a:stretch>
@@ -221,21 +203,15 @@
       </w:r>
     </w:p>
     <w:p>
-      <w:pPr>
-        <w:pStyle w:val="ImageCaption"/>
-      </w:pPr>
       <w:r>
         <w:rPr>
           <w:b/>
           <w:bCs/>
         </w:rPr>
-        <w:t xml:space="preserve">Figure 3.</w:t>
-      </w:r>
-      <w:r>
-        <w:t xml:space="preserve"> </w:t>
-      </w:r>
-      <w:r>
-        <w:t xml:space="preserve">Southeast Alaska rockfish commercial fishery management units: Icy Bay Subdistrict (IBS), East Yakutat Section (EYKT), Northern Southeast Outside Section (NSEO), Central Southeast Outside Section (CSEO), Southern Southeast Outside Section (SSEO), Northern Southeast Inside Subdistrict (NSEI), and Southern Southeast Inside Subdistrict (SSEI).</w:t>
+        <w:t>Figure 3.</w:t>
+      </w:r>
+      <w:r>
+        <w:t xml:space="preserve"> Southeast Alaska rockfish commercial fishery management units: Icy Bay Subdistrict (IBS), East Yakutat Section (EYKT), Northern Southeast Outside Section (NSEO), Central Southeast Outside Section (CSEO), Southern Southeast Outside Section (SSEO), Northern Southeast Inside Subdistrict (NSEI), and Southern Southeast Inside Subdistrict (SSEI).</w:t>
       </w:r>
     </w:p>
     <w:p>
@@ -244,26 +220,28 @@
       </w:r>
     </w:p>
     <w:p>
-      <w:pPr>
-        <w:pStyle w:val="CaptionedFigure"/>
-      </w:pPr>
-      <w:r>
+      <w:r>
+        <w:rPr>
+          <w:noProof/>
+        </w:rPr>
+        <w:lastRenderedPageBreak/>
         <w:drawing>
-          <wp:inline>
+          <wp:inline distT="0" distB="0" distL="0" distR="0" wp14:anchorId="55601639" wp14:editId="62417115">
             <wp:extent cx="5943600" cy="3758757"/>
-            <wp:effectExtent b="0" l="0" r="0" t="0"/>
-            <wp:docPr descr="Figure 4. Kodiak, Chignik, and the South Alaska Peninsula (SAKPEN) rockfish commercial fishery management units. The Bering Sea–Aleutian Islands Area includes all waters west of the South Alaska Peninsula Area border at Scotch Cap Light, and north into the Bering Sea. Kodiak management units include Afognak, Northeast, Eastside, Southeast, Southwest, Westside, and Mainland Districts." title="" id="30" name="Picture"/>
-            <a:graphic>
+            <wp:effectExtent l="0" t="0" r="0" b="0"/>
+            <wp:docPr id="30" name="Picture" descr="Figure 4. Kodiak, Chignik, and the South Alaska Peninsula (SAKPEN) rockfish commercial fishery management units. The Bering Sea–Aleutian Islands Area includes all waters west of the South Alaska Peninsula Area border at Scotch Cap Light, and north into the Bering Sea. Kodiak management units include Afognak, Northeast, Eastside, Southeast, Southwest, Westside, and Mainland Districts."/>
+            <wp:cNvGraphicFramePr/>
+            <a:graphic xmlns:a="http://schemas.openxmlformats.org/drawingml/2006/main">
               <a:graphicData uri="http://schemas.openxmlformats.org/drawingml/2006/picture">
-                <pic:pic>
+                <pic:pic xmlns:pic="http://schemas.openxmlformats.org/drawingml/2006/picture">
                   <pic:nvPicPr>
-                    <pic:cNvPr descr="../figures/KOD_CFMUs.png" id="31" name="Picture"/>
+                    <pic:cNvPr id="31" name="Picture" descr="../figures/KOD_CFMUs.png"/>
                     <pic:cNvPicPr>
-                      <a:picLocks noChangeArrowheads="1" noChangeAspect="1"/>
+                      <a:picLocks noChangeAspect="1" noChangeArrowheads="1"/>
                     </pic:cNvPicPr>
                   </pic:nvPicPr>
                   <pic:blipFill>
-                    <a:blip r:embed="rId29"/>
+                    <a:blip r:embed="rId8"/>
                     <a:stretch>
                       <a:fillRect/>
                     </a:stretch>
@@ -291,21 +269,15 @@
       </w:r>
     </w:p>
     <w:p>
-      <w:pPr>
-        <w:pStyle w:val="ImageCaption"/>
-      </w:pPr>
       <w:r>
         <w:rPr>
           <w:b/>
           <w:bCs/>
         </w:rPr>
-        <w:t xml:space="preserve">Figure 4.</w:t>
-      </w:r>
-      <w:r>
-        <w:t xml:space="preserve"> </w:t>
-      </w:r>
-      <w:r>
-        <w:t xml:space="preserve">Kodiak, Chignik, and the South Alaska Peninsula (SAKPEN) rockfish commercial fishery management units. The Bering Sea–Aleutian Islands Area includes all waters west of the South Alaska Peninsula Area border at Scotch Cap Light, and north into the Bering Sea. Kodiak management units include Afognak, Northeast, Eastside, Southeast, Southwest, Westside, and Mainland Districts.</w:t>
+        <w:t>Figure 4.</w:t>
+      </w:r>
+      <w:r>
+        <w:t xml:space="preserve"> Kodiak, Chignik, and the South Alaska Peninsula (SAKPEN) rockfish commercial fishery management units. The Bering Sea–Aleutian Islands Area includes all waters west of the South Alaska Peninsula Area border at Scotch Cap Light, and north into the Bering Sea. Kodiak management units include Afognak, Northeast, Eastside, Southeast, Southwest, Westside, and Mainland Districts.</w:t>
       </w:r>
     </w:p>
     <w:p>
@@ -314,26 +286,28 @@
       </w:r>
     </w:p>
     <w:p>
-      <w:pPr>
-        <w:pStyle w:val="CaptionedFigure"/>
-      </w:pPr>
-      <w:r>
+      <w:r>
+        <w:rPr>
+          <w:noProof/>
+        </w:rPr>
+        <w:lastRenderedPageBreak/>
         <w:drawing>
-          <wp:inline>
+          <wp:inline distT="0" distB="0" distL="0" distR="0" wp14:anchorId="039C0D72" wp14:editId="14BC8796">
             <wp:extent cx="5943600" cy="2584173"/>
-            <wp:effectExtent b="0" l="0" r="0" t="0"/>
-            <wp:docPr descr="Figure 5.- Data sources for estimating rockfish harvests and releases in ADF&amp;G commercial fisheries management units. Note that initial rockfish harvest estimates were not differentiated into species assemblage or species until 1998 when logbooks began differentiating by pelagic and non-pelagic. Logbooks began to collect data on yelloweye beginning in 2006. Port sampling programs to gather data on species composition of harvests began in 1996 in Southcentral and Kodiak and in 2006 in Southeast." title="" id="33" name="Picture"/>
-            <a:graphic>
+            <wp:effectExtent l="0" t="0" r="0" b="0"/>
+            <wp:docPr id="33" name="Picture" descr="Figure 5.- Data sources for estimating rockfish harvests and releases in ADF&amp;G commercial fisheries management units. Note that initial rockfish harvest estimates were not differentiated into species assemblage or species until 1998 when logbooks began differentiating by pelagic and non-pelagic. Logbooks began to collect data on yelloweye beginning in 2006. Port sampling programs to gather data on species composition of harvests began in 1996 in Southcentral and Kodiak and in 2006 in Southeast."/>
+            <wp:cNvGraphicFramePr/>
+            <a:graphic xmlns:a="http://schemas.openxmlformats.org/drawingml/2006/main">
               <a:graphicData uri="http://schemas.openxmlformats.org/drawingml/2006/picture">
-                <pic:pic>
+                <pic:pic xmlns:pic="http://schemas.openxmlformats.org/drawingml/2006/picture">
                   <pic:nvPicPr>
-                    <pic:cNvPr descr="Rep_Figures_files/figure-docx/unnamed-chunk-6-1.png" id="34" name="Picture"/>
+                    <pic:cNvPr id="34" name="Picture" descr="Rep_Figures_files/figure-docx/unnamed-chunk-6-1.png"/>
                     <pic:cNvPicPr>
-                      <a:picLocks noChangeArrowheads="1" noChangeAspect="1"/>
+                      <a:picLocks noChangeAspect="1" noChangeArrowheads="1"/>
                     </pic:cNvPicPr>
                   </pic:nvPicPr>
                   <pic:blipFill>
-                    <a:blip r:embed="rId32"/>
+                    <a:blip r:embed="rId9"/>
                     <a:stretch>
                       <a:fillRect/>
                     </a:stretch>
@@ -361,18 +335,15 @@
       </w:r>
     </w:p>
     <w:p>
-      <w:pPr>
-        <w:pStyle w:val="ImageCaption"/>
-      </w:pPr>
       <w:r>
         <w:rPr>
           <w:b/>
           <w:bCs/>
         </w:rPr>
-        <w:t xml:space="preserve">Figure 5.</w:t>
-      </w:r>
-      <w:r>
-        <w:t xml:space="preserve">- Data sources for estimating rockfish harvests and releases in ADF&amp;G commercial fisheries management units. Note that initial rockfish harvest estimates were not differentiated into species assemblage or species until 1998 when logbooks began differentiating by pelagic and non-pelagic. Logbooks began to collect data on yelloweye beginning in 2006. Port sampling programs to gather data on species composition of harvests began in 1996 in Southcentral and Kodiak and in 2006 in Southeast.</w:t>
+        <w:t>Figure 5.</w:t>
+      </w:r>
+      <w:r>
+        <w:t>- Data sources for estimating rockfish harvests and releases in ADF&amp;G commercial fisheries management units. Note that initial rockfish harvest estimates were not differentiated into species assemblage or species until 1998 when logbooks began differentiating by pelagic and non-pelagic. Logbooks began to collect data on yelloweye beginning in 2006. Port sampling programs to gather data on species composition of harvests began in 1996 in Southcentral and Kodiak and in 2006 in Southeast.</w:t>
       </w:r>
     </w:p>
     <w:p>
@@ -381,26 +352,28 @@
       </w:r>
     </w:p>
     <w:p>
-      <w:pPr>
-        <w:pStyle w:val="CaptionedFigure"/>
-      </w:pPr>
-      <w:r>
+      <w:r>
+        <w:rPr>
+          <w:noProof/>
+        </w:rPr>
+        <w:lastRenderedPageBreak/>
         <w:drawing>
-          <wp:inline>
+          <wp:inline distT="0" distB="0" distL="0" distR="0" wp14:anchorId="1FAA4FAC" wp14:editId="63BF4C94">
             <wp:extent cx="5943600" cy="4134678"/>
-            <wp:effectExtent b="0" l="0" r="0" t="0"/>
-            <wp:docPr descr="Figure 6.- SWHS harvest (left) and release (right) estimates from guided trips (x-axis) versus repoted harvests from charter logbooks (y-axis)." title="" id="36" name="Picture"/>
-            <a:graphic>
+            <wp:effectExtent l="0" t="0" r="0" b="0"/>
+            <wp:docPr id="36" name="Picture" descr="Figure 6.- SWHS harvest (left) and release (right) estimates from guided trips (x-axis) versus repoted harvests from charter logbooks (y-axis)."/>
+            <wp:cNvGraphicFramePr/>
+            <a:graphic xmlns:a="http://schemas.openxmlformats.org/drawingml/2006/main">
               <a:graphicData uri="http://schemas.openxmlformats.org/drawingml/2006/picture">
-                <pic:pic>
+                <pic:pic xmlns:pic="http://schemas.openxmlformats.org/drawingml/2006/picture">
                   <pic:nvPicPr>
-                    <pic:cNvPr descr="Rep_Figures_files/figure-docx/unnamed-chunk-7-1.png" id="37" name="Picture"/>
+                    <pic:cNvPr id="37" name="Picture" descr="Rep_Figures_files/figure-docx/unnamed-chunk-7-1.png"/>
                     <pic:cNvPicPr>
-                      <a:picLocks noChangeArrowheads="1" noChangeAspect="1"/>
+                      <a:picLocks noChangeAspect="1" noChangeArrowheads="1"/>
                     </pic:cNvPicPr>
                   </pic:nvPicPr>
                   <pic:blipFill>
-                    <a:blip r:embed="rId35"/>
+                    <a:blip r:embed="rId10"/>
                     <a:stretch>
                       <a:fillRect/>
                     </a:stretch>
@@ -428,18 +401,15 @@
       </w:r>
     </w:p>
     <w:p>
-      <w:pPr>
-        <w:pStyle w:val="ImageCaption"/>
-      </w:pPr>
       <w:r>
         <w:rPr>
           <w:b/>
           <w:bCs/>
         </w:rPr>
-        <w:t xml:space="preserve">Figure 6.</w:t>
-      </w:r>
-      <w:r>
-        <w:t xml:space="preserve">- SWHS harvest (left) and release (right) estimates from guided trips (x-axis) versus repoted harvests from charter logbooks (y-axis).</w:t>
+        <w:t>Figure 6.</w:t>
+      </w:r>
+      <w:r>
+        <w:t>- SWHS harvest (left) and release (right) estimates from guided trips (x-axis) versus repoted harvests from charter logbooks (y-axis).</w:t>
       </w:r>
     </w:p>
     <w:p>
@@ -448,26 +418,28 @@
       </w:r>
     </w:p>
     <w:p>
-      <w:pPr>
-        <w:pStyle w:val="CaptionedFigure"/>
-      </w:pPr>
-      <w:r>
+      <w:r>
+        <w:rPr>
+          <w:noProof/>
+        </w:rPr>
+        <w:lastRenderedPageBreak/>
         <w:drawing>
-          <wp:inline>
+          <wp:inline distT="0" distB="0" distL="0" distR="0" wp14:anchorId="3CE9B477" wp14:editId="6CBD05E1">
             <wp:extent cx="5943600" cy="3343275"/>
-            <wp:effectExtent b="0" l="0" r="0" t="0"/>
-            <wp:docPr descr="Figure 7. Schematics illustrating the difference in processes used by Howard et al. (2020) and the Bayesian model to estimates releases of rockfish by unguided anglers in Alaska waters. The Howard methods assume that the ratio of unguided:guided releases for all rockfish in the SWHS apply equally to all rockfish species and complexes. The Bayesian approach estimates retention probabilities separately for the three categories of rockfish in the logbook data (pelagics, yelloweye, and other) based on the retention probabilities of guided anglers evident in the logbook data." title="" id="39" name="Picture"/>
-            <a:graphic>
+            <wp:effectExtent l="0" t="0" r="0" b="0"/>
+            <wp:docPr id="39" name="Picture" descr="Figure 7. Schematic illustrating the difference processes used by Howard et al. (2020) and the Bayesian model to estimate releases of rockfish by unguided anglers in Alaska waters. The Howard methods assume that the ratio of unguided:guided releases for all rockfish in the SWHS apply equally to all rockfish species and complexes. The Bayesian approach estimates retention probabilities separately by species assemblage based on the retention probabilities of anglers evident in the logbook data, portside interview data, and bias corrected SWHS data with an informative prior derived from the SWHS data informing the model on the relative retention probability of a generic rockfish landed by guided and unguided anglers."/>
+            <wp:cNvGraphicFramePr/>
+            <a:graphic xmlns:a="http://schemas.openxmlformats.org/drawingml/2006/main">
               <a:graphicData uri="http://schemas.openxmlformats.org/drawingml/2006/picture">
-                <pic:pic>
+                <pic:pic xmlns:pic="http://schemas.openxmlformats.org/drawingml/2006/picture">
                   <pic:nvPicPr>
-                    <pic:cNvPr descr="../figures/release_methods_fig.png" id="40" name="Picture"/>
+                    <pic:cNvPr id="40" name="Picture" descr="../figures/release_methods_fig.png"/>
                     <pic:cNvPicPr>
-                      <a:picLocks noChangeArrowheads="1" noChangeAspect="1"/>
+                      <a:picLocks noChangeAspect="1" noChangeArrowheads="1"/>
                     </pic:cNvPicPr>
                   </pic:nvPicPr>
                   <pic:blipFill>
-                    <a:blip r:embed="rId38"/>
+                    <a:blip r:embed="rId11"/>
                     <a:stretch>
                       <a:fillRect/>
                     </a:stretch>
@@ -495,34 +467,15 @@
       </w:r>
     </w:p>
     <w:p>
-      <w:pPr>
-        <w:pStyle w:val="ImageCaption"/>
-      </w:pPr>
       <w:r>
         <w:rPr>
           <w:b/>
           <w:bCs/>
         </w:rPr>
-        <w:t xml:space="preserve">Figure 7.</w:t>
-      </w:r>
-      <w:r>
-        <w:t xml:space="preserve"> </w:t>
-      </w:r>
-      <w:r>
-        <w:t xml:space="preserve">Schematics illustrating the difference in processes used by Howard et al. (2020) and the Bayesian model to estimates releases of rockfish by unguided anglers in Alaska waters. The Howard methods assume that the ratio of unguided:guided releases for all rockfish in the SWHS apply equally to all rockfish species and complexes. The Bayesian approach estimates retention probabilities separately for the three categories of rockfish in the logbook data (pelagics, yelloweye, and</w:t>
-      </w:r>
-      <w:r>
-        <w:t xml:space="preserve"> </w:t>
-      </w:r>
-      <w:r>
-        <w:rPr>
-          <w:i/>
-          <w:iCs/>
-        </w:rPr>
-        <w:t xml:space="preserve">other</w:t>
-      </w:r>
-      <w:r>
-        <w:t xml:space="preserve">) based on the retention probabilities of guided anglers evident in the logbook data.</w:t>
+        <w:t>Figure 7.</w:t>
+      </w:r>
+      <w:r>
+        <w:t xml:space="preserve"> Schematic illustrating the difference processes used by Howard et al. (2020) and the Bayesian model to estimate releases of rockfish by unguided anglers in Alaska waters. The Howard methods assume that the ratio of unguided:guided releases for all rockfish in the SWHS apply equally to all rockfish species and complexes. The Bayesian approach estimates retention probabilities separately by species assemblage based on the retention probabilities of anglers evident in the logbook data, portside interview data, and bias corrected SWHS data with an informative prior derived from the SWHS data informing the model on the relative retention probability of a generic rockfish landed by guided and unguided anglers.</w:t>
       </w:r>
     </w:p>
     <w:p>
@@ -531,26 +484,28 @@
       </w:r>
     </w:p>
     <w:p>
-      <w:pPr>
-        <w:pStyle w:val="CaptionedFigure"/>
-      </w:pPr>
-      <w:r>
+      <w:r>
+        <w:rPr>
+          <w:noProof/>
+        </w:rPr>
+        <w:lastRenderedPageBreak/>
         <w:drawing>
-          <wp:inline>
+          <wp:inline distT="0" distB="0" distL="0" distR="0" wp14:anchorId="2A9781F9" wp14:editId="11620367">
             <wp:extent cx="5943600" cy="4754880"/>
-            <wp:effectExtent b="0" l="0" r="0" t="0"/>
-            <wp:docPr descr="Figure 8. Release mortality rates used to calculate the number of released rockfish assumed to have died. The change in mortality rates in 2013 reflect the deep water release (DWR) requirements that were adopted in that year." title="" id="42" name="Picture"/>
-            <a:graphic>
+            <wp:effectExtent l="0" t="0" r="0" b="0"/>
+            <wp:docPr id="42" name="Picture" descr="Figure 8. Release mortality rates for 16 commercial fisheries management units used to calculate the number of released rockfish assumed to have died. The change in mortality rates in 2013 reflect the deep water release (DWR) requirements that were adopted in that year."/>
+            <wp:cNvGraphicFramePr/>
+            <a:graphic xmlns:a="http://schemas.openxmlformats.org/drawingml/2006/main">
               <a:graphicData uri="http://schemas.openxmlformats.org/drawingml/2006/picture">
-                <pic:pic>
+                <pic:pic xmlns:pic="http://schemas.openxmlformats.org/drawingml/2006/picture">
                   <pic:nvPicPr>
-                    <pic:cNvPr descr="Rep_Figures_files/figure-docx/unnamed-chunk-9-1.png" id="43" name="Picture"/>
+                    <pic:cNvPr id="43" name="Picture" descr="Rep_Figures_files/figure-docx/unnamed-chunk-9-1.png"/>
                     <pic:cNvPicPr>
-                      <a:picLocks noChangeArrowheads="1" noChangeAspect="1"/>
+                      <a:picLocks noChangeAspect="1" noChangeArrowheads="1"/>
                     </pic:cNvPicPr>
                   </pic:nvPicPr>
                   <pic:blipFill>
-                    <a:blip r:embed="rId41"/>
+                    <a:blip r:embed="rId12"/>
                     <a:stretch>
                       <a:fillRect/>
                     </a:stretch>
@@ -578,21 +533,15 @@
       </w:r>
     </w:p>
     <w:p>
-      <w:pPr>
-        <w:pStyle w:val="ImageCaption"/>
-      </w:pPr>
       <w:r>
         <w:rPr>
           <w:b/>
           <w:bCs/>
         </w:rPr>
-        <w:t xml:space="preserve">Figure 8.</w:t>
-      </w:r>
-      <w:r>
-        <w:t xml:space="preserve"> </w:t>
-      </w:r>
-      <w:r>
-        <w:t xml:space="preserve">Release mortality rates used to calculate the number of released rockfish assumed to have died. The change in mortality rates in 2013 reflect the deep water release (DWR) requirements that were adopted in that year.</w:t>
+        <w:t>Figure 8.</w:t>
+      </w:r>
+      <w:r>
+        <w:t xml:space="preserve"> Release mortality rates for 16 commercial fisheries management units used to calculate the number of released rockfish assumed to have died. The change in mortality rates in 2013 reflect the deep water release (DWR) requirements that were adopted in that year.</w:t>
       </w:r>
     </w:p>
     <w:p>
@@ -601,26 +550,28 @@
       </w:r>
     </w:p>
     <w:p>
-      <w:pPr>
-        <w:pStyle w:val="CaptionedFigure"/>
-      </w:pPr>
-      <w:r>
+      <w:r>
+        <w:rPr>
+          <w:noProof/>
+        </w:rPr>
+        <w:lastRenderedPageBreak/>
         <w:drawing>
-          <wp:inline>
+          <wp:inline distT="0" distB="0" distL="0" distR="0" wp14:anchorId="78294701" wp14:editId="6295E13B">
             <wp:extent cx="5943600" cy="5943600"/>
-            <wp:effectExtent b="0" l="0" r="0" t="0"/>
-            <wp:docPr descr="Figure 9.- Residuals from SWHS harvests showing the difference between model estimates with the bias correction removed and observed values in the SWHS. The CV of the SWHS data is indicated by the grey scale." title="" id="45" name="Picture"/>
-            <a:graphic>
+            <wp:effectExtent l="0" t="0" r="0" b="0"/>
+            <wp:docPr id="45" name="Picture" descr="Figure 9.- Residuals from SWHS harvests for 16 commercial fisheries management units 1977-2024 showing the difference between model estimates with the bias correction removed and observed values in the SWHS. The CV of the SWHS data is indicated by the grey scale."/>
+            <wp:cNvGraphicFramePr/>
+            <a:graphic xmlns:a="http://schemas.openxmlformats.org/drawingml/2006/main">
               <a:graphicData uri="http://schemas.openxmlformats.org/drawingml/2006/picture">
-                <pic:pic>
+                <pic:pic xmlns:pic="http://schemas.openxmlformats.org/drawingml/2006/picture">
                   <pic:nvPicPr>
-                    <pic:cNvPr descr="Rep_Figures_files/figure-docx/unnamed-chunk-10-1.png" id="46" name="Picture"/>
+                    <pic:cNvPr id="46" name="Picture" descr="Rep_Figures_files/figure-docx/unnamed-chunk-10-1.png"/>
                     <pic:cNvPicPr>
-                      <a:picLocks noChangeArrowheads="1" noChangeAspect="1"/>
+                      <a:picLocks noChangeAspect="1" noChangeArrowheads="1"/>
                     </pic:cNvPicPr>
                   </pic:nvPicPr>
                   <pic:blipFill>
-                    <a:blip r:embed="rId44"/>
+                    <a:blip r:embed="rId13"/>
                     <a:stretch>
                       <a:fillRect/>
                     </a:stretch>
@@ -648,18 +599,15 @@
       </w:r>
     </w:p>
     <w:p>
-      <w:pPr>
-        <w:pStyle w:val="ImageCaption"/>
-      </w:pPr>
       <w:r>
         <w:rPr>
           <w:b/>
           <w:bCs/>
         </w:rPr>
-        <w:t xml:space="preserve">Figure 9.</w:t>
-      </w:r>
-      <w:r>
-        <w:t xml:space="preserve">- Residuals from SWHS harvests showing the difference between model estimates with the bias correction removed and observed values in the SWHS. The CV of the SWHS data is indicated by the grey scale.</w:t>
+        <w:t>Figure 9.</w:t>
+      </w:r>
+      <w:r>
+        <w:t>- Residuals from SWHS harvests for 16 commercial fisheries management units 1977-2024 showing the difference between model estimates with the bias correction removed and observed values in the SWHS. The CV of the SWHS data is indicated by the grey scale.</w:t>
       </w:r>
     </w:p>
     <w:p>
@@ -668,26 +616,28 @@
       </w:r>
     </w:p>
     <w:p>
-      <w:pPr>
-        <w:pStyle w:val="CaptionedFigure"/>
-      </w:pPr>
-      <w:r>
+      <w:r>
+        <w:rPr>
+          <w:noProof/>
+        </w:rPr>
+        <w:lastRenderedPageBreak/>
         <w:drawing>
-          <wp:inline>
+          <wp:inline distT="0" distB="0" distL="0" distR="0" wp14:anchorId="2AEE759E" wp14:editId="1922F86E">
             <wp:extent cx="5943600" cy="5943600"/>
-            <wp:effectExtent b="0" l="0" r="0" t="0"/>
-            <wp:docPr descr="Figure 10.- Residual of SWHS releases showing the difference between model estimates with the bias correction removed and observed values in the SWHS. The CV of the SWHS data is indicated by the grey scale." title="" id="48" name="Picture"/>
-            <a:graphic>
+            <wp:effectExtent l="0" t="0" r="0" b="0"/>
+            <wp:docPr id="48" name="Picture" descr="Figure 10.- Residual of SWHS releases for 16 commercial fisheries management units 1977-2024 showing the difference between model estimates with the bias correction removed and observed values in the SWHS. The CV of the SWHS data is indicated by the grey scale."/>
+            <wp:cNvGraphicFramePr/>
+            <a:graphic xmlns:a="http://schemas.openxmlformats.org/drawingml/2006/main">
               <a:graphicData uri="http://schemas.openxmlformats.org/drawingml/2006/picture">
-                <pic:pic>
+                <pic:pic xmlns:pic="http://schemas.openxmlformats.org/drawingml/2006/picture">
                   <pic:nvPicPr>
-                    <pic:cNvPr descr="Rep_Figures_files/figure-docx/unnamed-chunk-11-1.png" id="49" name="Picture"/>
+                    <pic:cNvPr id="49" name="Picture" descr="Rep_Figures_files/figure-docx/unnamed-chunk-11-1.png"/>
                     <pic:cNvPicPr>
-                      <a:picLocks noChangeArrowheads="1" noChangeAspect="1"/>
+                      <a:picLocks noChangeAspect="1" noChangeArrowheads="1"/>
                     </pic:cNvPicPr>
                   </pic:nvPicPr>
                   <pic:blipFill>
-                    <a:blip r:embed="rId47"/>
+                    <a:blip r:embed="rId14"/>
                     <a:stretch>
                       <a:fillRect/>
                     </a:stretch>
@@ -715,18 +665,15 @@
       </w:r>
     </w:p>
     <w:p>
-      <w:pPr>
-        <w:pStyle w:val="ImageCaption"/>
-      </w:pPr>
       <w:r>
         <w:rPr>
           <w:b/>
           <w:bCs/>
         </w:rPr>
-        <w:t xml:space="preserve">Figure 10.</w:t>
-      </w:r>
-      <w:r>
-        <w:t xml:space="preserve">- Residual of SWHS releases showing the difference between model estimates with the bias correction removed and observed values in the SWHS. The CV of the SWHS data is indicated by the grey scale.</w:t>
+        <w:t>Figure 10.</w:t>
+      </w:r>
+      <w:r>
+        <w:t>- Residual of SWHS releases for 16 commercial fisheries management units 1977-2024 showing the difference between model estimates with the bias correction removed and observed values in the SWHS. The CV of the SWHS data is indicated by the grey scale.</w:t>
       </w:r>
     </w:p>
     <w:p>
@@ -735,26 +682,28 @@
       </w:r>
     </w:p>
     <w:p>
-      <w:pPr>
-        <w:pStyle w:val="CaptionedFigure"/>
-      </w:pPr>
-      <w:r>
+      <w:r>
+        <w:rPr>
+          <w:noProof/>
+        </w:rPr>
+        <w:lastRenderedPageBreak/>
         <w:drawing>
-          <wp:inline>
+          <wp:inline distT="0" distB="0" distL="0" distR="0" wp14:anchorId="6DA1591E" wp14:editId="61E4C6D6">
             <wp:extent cx="5943600" cy="5349240"/>
-            <wp:effectExtent b="0" l="0" r="0" t="0"/>
-            <wp:docPr descr="Figure 11.- Residuals from logbook harvests and releases with residuals shown proportional to the magnitude of the harvest and release data." title="" id="51" name="Picture"/>
-            <a:graphic>
+            <wp:effectExtent l="0" t="0" r="0" b="0"/>
+            <wp:docPr id="51" name="Picture" descr="Figure 11.- Residuals from logbook harvests and releases for 16 commercial fisheries management units 1977-2024 with residuals shown proportional to the magnitude of the harvest and release data."/>
+            <wp:cNvGraphicFramePr/>
+            <a:graphic xmlns:a="http://schemas.openxmlformats.org/drawingml/2006/main">
               <a:graphicData uri="http://schemas.openxmlformats.org/drawingml/2006/picture">
-                <pic:pic>
+                <pic:pic xmlns:pic="http://schemas.openxmlformats.org/drawingml/2006/picture">
                   <pic:nvPicPr>
-                    <pic:cNvPr descr="Rep_Figures_files/figure-docx/unnamed-chunk-12-1.png" id="52" name="Picture"/>
+                    <pic:cNvPr id="52" name="Picture" descr="Rep_Figures_files/figure-docx/unnamed-chunk-12-1.png"/>
                     <pic:cNvPicPr>
-                      <a:picLocks noChangeArrowheads="1" noChangeAspect="1"/>
+                      <a:picLocks noChangeAspect="1" noChangeArrowheads="1"/>
                     </pic:cNvPicPr>
                   </pic:nvPicPr>
                   <pic:blipFill>
-                    <a:blip r:embed="rId50"/>
+                    <a:blip r:embed="rId15"/>
                     <a:stretch>
                       <a:fillRect/>
                     </a:stretch>
@@ -782,18 +731,15 @@
       </w:r>
     </w:p>
     <w:p>
-      <w:pPr>
-        <w:pStyle w:val="ImageCaption"/>
-      </w:pPr>
       <w:r>
         <w:rPr>
           <w:b/>
           <w:bCs/>
         </w:rPr>
-        <w:t xml:space="preserve">Figure 11.</w:t>
-      </w:r>
-      <w:r>
-        <w:t xml:space="preserve">- Residuals from logbook harvests and releases with residuals shown proportional to the magnitude of the harvest and release data.</w:t>
+        <w:t>Figure 11.</w:t>
+      </w:r>
+      <w:r>
+        <w:t>- Residuals from logbook harvests and releases for 16 commercial fisheries management units 1977-2024 with residuals shown proportional to the magnitude of the harvest and release data.</w:t>
       </w:r>
     </w:p>
     <w:p>
@@ -802,26 +748,28 @@
       </w:r>
     </w:p>
     <w:p>
-      <w:pPr>
-        <w:pStyle w:val="CaptionedFigure"/>
-      </w:pPr>
-      <w:r>
+      <w:r>
+        <w:rPr>
+          <w:noProof/>
+        </w:rPr>
+        <w:lastRenderedPageBreak/>
         <w:drawing>
-          <wp:inline>
+          <wp:inline distT="0" distB="0" distL="0" distR="0" wp14:anchorId="20ACF229" wp14:editId="25D2D062">
             <wp:extent cx="5943600" cy="5943600"/>
-            <wp:effectExtent b="0" l="0" r="0" t="0"/>
-            <wp:docPr descr="Figure 12.- Annual estimates of SWHS bias in harvests for 16 commerical fishing manamgent areas, 1996-2023. Note that a bias &lt; 1 indicates that the SWHS underestimates the true value and bias &gt; 1 indicates the survey overestimates the true value." title="" id="54" name="Picture"/>
-            <a:graphic>
+            <wp:effectExtent l="0" t="0" r="0" b="0"/>
+            <wp:docPr id="54" name="Picture" descr="Figure 12.- Annual estimates of SWHS bias in harvests for 16 commercial fishing managment units, 1977-2024. Note that a bias &lt; 1 indicates that the SWHS underestimates the true value and bias &gt; 1 indicates the survey overestimates the true value."/>
+            <wp:cNvGraphicFramePr/>
+            <a:graphic xmlns:a="http://schemas.openxmlformats.org/drawingml/2006/main">
               <a:graphicData uri="http://schemas.openxmlformats.org/drawingml/2006/picture">
-                <pic:pic>
+                <pic:pic xmlns:pic="http://schemas.openxmlformats.org/drawingml/2006/picture">
                   <pic:nvPicPr>
-                    <pic:cNvPr descr="Rep_Figures_files/figure-docx/unnamed-chunk-14-1.png" id="55" name="Picture"/>
+                    <pic:cNvPr id="55" name="Picture" descr="Rep_Figures_files/figure-docx/unnamed-chunk-14-1.png"/>
                     <pic:cNvPicPr>
-                      <a:picLocks noChangeArrowheads="1" noChangeAspect="1"/>
+                      <a:picLocks noChangeAspect="1" noChangeArrowheads="1"/>
                     </pic:cNvPicPr>
                   </pic:nvPicPr>
                   <pic:blipFill>
-                    <a:blip r:embed="rId53"/>
+                    <a:blip r:embed="rId16"/>
                     <a:stretch>
                       <a:fillRect/>
                     </a:stretch>
@@ -849,50 +797,35 @@
       </w:r>
     </w:p>
     <w:p>
-      <w:pPr>
-        <w:pStyle w:val="ImageCaption"/>
-      </w:pPr>
       <w:r>
         <w:rPr>
           <w:b/>
           <w:bCs/>
         </w:rPr>
-        <w:t xml:space="preserve">Figure 12.</w:t>
-      </w:r>
-      <w:r>
-        <w:t xml:space="preserve">- Annual estimates of SWHS bias in harvests for 16 commerical fishing manamgent areas, 1996-2023. Note that a bias &lt; 1 indicates that the SWHS</w:t>
-      </w:r>
-      <w:r>
-        <w:t xml:space="preserve"> </w:t>
+        <w:t>Figure 12.</w:t>
+      </w:r>
+      <w:r>
+        <w:t xml:space="preserve">- Annual estimates of SWHS bias in harvests for 16 commercial fishing managment units, 1977-2024. Note that a bias &lt; 1 indicates that the SWHS </w:t>
       </w:r>
       <w:r>
         <w:rPr>
           <w:i/>
           <w:iCs/>
         </w:rPr>
-        <w:t xml:space="preserve">underestimates</w:t>
-      </w:r>
-      <w:r>
-        <w:t xml:space="preserve"> </w:t>
-      </w:r>
-      <w:r>
-        <w:t xml:space="preserve">the true value and bias &gt; 1 indicates the survey</w:t>
-      </w:r>
-      <w:r>
-        <w:t xml:space="preserve"> </w:t>
+        <w:t>underestimates</w:t>
+      </w:r>
+      <w:r>
+        <w:t xml:space="preserve"> the true value and bias &gt; 1 indicates the survey </w:t>
       </w:r>
       <w:r>
         <w:rPr>
           <w:i/>
           <w:iCs/>
         </w:rPr>
-        <w:t xml:space="preserve">overestimates</w:t>
-      </w:r>
-      <w:r>
-        <w:t xml:space="preserve"> </w:t>
-      </w:r>
-      <w:r>
-        <w:t xml:space="preserve">the true value.</w:t>
+        <w:t>overestimates</w:t>
+      </w:r>
+      <w:r>
+        <w:t xml:space="preserve"> the true value.</w:t>
       </w:r>
     </w:p>
     <w:p>
@@ -901,26 +834,28 @@
       </w:r>
     </w:p>
     <w:p>
-      <w:pPr>
-        <w:pStyle w:val="CaptionedFigure"/>
-      </w:pPr>
-      <w:r>
+      <w:r>
+        <w:rPr>
+          <w:noProof/>
+        </w:rPr>
+        <w:lastRenderedPageBreak/>
         <w:drawing>
-          <wp:inline>
+          <wp:inline distT="0" distB="0" distL="0" distR="0" wp14:anchorId="23911000" wp14:editId="0F1FA605">
             <wp:extent cx="5943600" cy="5943600"/>
-            <wp:effectExtent b="0" l="0" r="0" t="0"/>
-            <wp:docPr descr="Figure 13.- Annual estimates of SWHS bias in releases for 16 commerical fishing manamgent areas, 1996-2023. Note that a bias &lt; 1 indicates that the SWHS underestimates the true value and bias &gt; 1 indicates the survey overestimates the true value." title="" id="57" name="Picture"/>
-            <a:graphic>
+            <wp:effectExtent l="0" t="0" r="0" b="0"/>
+            <wp:docPr id="57" name="Picture" descr="Figure 13.- Annual estimates of SWHS bias in releases for 16 commercial fishing manamgent units, 1977-2024. Note that a bias &lt; 1 indicates that the SWHS underestimates the true value and bias &gt; 1 indicates the survey overestimates the true value."/>
+            <wp:cNvGraphicFramePr/>
+            <a:graphic xmlns:a="http://schemas.openxmlformats.org/drawingml/2006/main">
               <a:graphicData uri="http://schemas.openxmlformats.org/drawingml/2006/picture">
-                <pic:pic>
+                <pic:pic xmlns:pic="http://schemas.openxmlformats.org/drawingml/2006/picture">
                   <pic:nvPicPr>
-                    <pic:cNvPr descr="Rep_Figures_files/figure-docx/unnamed-chunk-15-1.png" id="58" name="Picture"/>
+                    <pic:cNvPr id="58" name="Picture" descr="Rep_Figures_files/figure-docx/unnamed-chunk-15-1.png"/>
                     <pic:cNvPicPr>
-                      <a:picLocks noChangeArrowheads="1" noChangeAspect="1"/>
+                      <a:picLocks noChangeAspect="1" noChangeArrowheads="1"/>
                     </pic:cNvPicPr>
                   </pic:nvPicPr>
                   <pic:blipFill>
-                    <a:blip r:embed="rId56"/>
+                    <a:blip r:embed="rId17"/>
                     <a:stretch>
                       <a:fillRect/>
                     </a:stretch>
@@ -948,50 +883,35 @@
       </w:r>
     </w:p>
     <w:p>
-      <w:pPr>
-        <w:pStyle w:val="ImageCaption"/>
-      </w:pPr>
       <w:r>
         <w:rPr>
           <w:b/>
           <w:bCs/>
         </w:rPr>
-        <w:t xml:space="preserve">Figure 13.</w:t>
-      </w:r>
-      <w:r>
-        <w:t xml:space="preserve">- Annual estimates of SWHS bias in releases for 16 commerical fishing manamgent areas, 1996-2023. Note that a bias &lt; 1 indicates that the SWHS</w:t>
-      </w:r>
-      <w:r>
-        <w:t xml:space="preserve"> </w:t>
+        <w:t>Figure 13.</w:t>
+      </w:r>
+      <w:r>
+        <w:t xml:space="preserve">- Annual estimates of SWHS bias in releases for 16 commercial fishing manamgent units, 1977-2024. Note that a bias &lt; 1 indicates that the SWHS </w:t>
       </w:r>
       <w:r>
         <w:rPr>
           <w:i/>
           <w:iCs/>
         </w:rPr>
-        <w:t xml:space="preserve">underestimates</w:t>
-      </w:r>
-      <w:r>
-        <w:t xml:space="preserve"> </w:t>
-      </w:r>
-      <w:r>
-        <w:t xml:space="preserve">the true value and bias &gt; 1 indicates the survey</w:t>
-      </w:r>
-      <w:r>
-        <w:t xml:space="preserve"> </w:t>
+        <w:t>underestimates</w:t>
+      </w:r>
+      <w:r>
+        <w:t xml:space="preserve"> the true value and bias &gt; 1 indicates the survey </w:t>
       </w:r>
       <w:r>
         <w:rPr>
           <w:i/>
           <w:iCs/>
         </w:rPr>
-        <w:t xml:space="preserve">overestimates</w:t>
-      </w:r>
-      <w:r>
-        <w:t xml:space="preserve"> </w:t>
-      </w:r>
-      <w:r>
-        <w:t xml:space="preserve">the true value.</w:t>
+        <w:t>overestimates</w:t>
+      </w:r>
+      <w:r>
+        <w:t xml:space="preserve"> the true value.</w:t>
       </w:r>
     </w:p>
     <w:p>
@@ -1000,26 +920,28 @@
       </w:r>
     </w:p>
     <w:p>
-      <w:pPr>
-        <w:pStyle w:val="CaptionedFigure"/>
-      </w:pPr>
-      <w:r>
+      <w:r>
+        <w:rPr>
+          <w:noProof/>
+        </w:rPr>
+        <w:lastRenderedPageBreak/>
         <w:drawing>
-          <wp:inline>
+          <wp:inline distT="0" distB="0" distL="0" distR="0" wp14:anchorId="4C30D55F" wp14:editId="08768943">
             <wp:extent cx="5943600" cy="4754880"/>
-            <wp:effectExtent b="0" l="0" r="0" t="0"/>
-            <wp:docPr descr="Figure 14.- Mean SWHS bias for harvests and catches. Note that a bias &lt; 1 indicates that the SWHS underestimates the true value and bias &gt; 1 indicates the survey overestimates the true value." title="" id="60" name="Picture"/>
-            <a:graphic>
+            <wp:effectExtent l="0" t="0" r="0" b="0"/>
+            <wp:docPr id="60" name="Picture" descr="Figure 14.- Mean SWHS bias for harvests and catches for 16 commercial fisheries management units. Note that a bias &lt; 1 indicates that the SWHS underestimates the true value and bias &gt; 1 indicates the survey overestimates the true value."/>
+            <wp:cNvGraphicFramePr/>
+            <a:graphic xmlns:a="http://schemas.openxmlformats.org/drawingml/2006/main">
               <a:graphicData uri="http://schemas.openxmlformats.org/drawingml/2006/picture">
-                <pic:pic>
+                <pic:pic xmlns:pic="http://schemas.openxmlformats.org/drawingml/2006/picture">
                   <pic:nvPicPr>
-                    <pic:cNvPr descr="Rep_Figures_files/figure-docx/unnamed-chunk-16-1.png" id="61" name="Picture"/>
+                    <pic:cNvPr id="61" name="Picture" descr="Rep_Figures_files/figure-docx/unnamed-chunk-16-1.png"/>
                     <pic:cNvPicPr>
-                      <a:picLocks noChangeArrowheads="1" noChangeAspect="1"/>
+                      <a:picLocks noChangeAspect="1" noChangeArrowheads="1"/>
                     </pic:cNvPicPr>
                   </pic:nvPicPr>
                   <pic:blipFill>
-                    <a:blip r:embed="rId59"/>
+                    <a:blip r:embed="rId18"/>
                     <a:stretch>
                       <a:fillRect/>
                     </a:stretch>
@@ -1047,50 +969,35 @@
       </w:r>
     </w:p>
     <w:p>
-      <w:pPr>
-        <w:pStyle w:val="ImageCaption"/>
-      </w:pPr>
       <w:r>
         <w:rPr>
           <w:b/>
           <w:bCs/>
         </w:rPr>
-        <w:t xml:space="preserve">Figure 14.</w:t>
-      </w:r>
-      <w:r>
-        <w:t xml:space="preserve">- Mean SWHS bias for harvests and catches. Note that a bias &lt; 1 indicates that the SWHS</w:t>
-      </w:r>
-      <w:r>
-        <w:t xml:space="preserve"> </w:t>
+        <w:t>Figure 14.</w:t>
+      </w:r>
+      <w:r>
+        <w:t xml:space="preserve">- Mean SWHS bias for harvests and catches for 16 commercial fisheries management units. Note that a bias &lt; 1 indicates that the SWHS </w:t>
       </w:r>
       <w:r>
         <w:rPr>
           <w:i/>
           <w:iCs/>
         </w:rPr>
-        <w:t xml:space="preserve">underestimates</w:t>
-      </w:r>
-      <w:r>
-        <w:t xml:space="preserve"> </w:t>
-      </w:r>
-      <w:r>
-        <w:t xml:space="preserve">the true value and bias &gt; 1 indicates the survey</w:t>
-      </w:r>
-      <w:r>
-        <w:t xml:space="preserve"> </w:t>
+        <w:t>underestimates</w:t>
+      </w:r>
+      <w:r>
+        <w:t xml:space="preserve"> the true value and bias &gt; 1 indicates the survey </w:t>
       </w:r>
       <w:r>
         <w:rPr>
           <w:i/>
           <w:iCs/>
         </w:rPr>
-        <w:t xml:space="preserve">overestimates</w:t>
-      </w:r>
-      <w:r>
-        <w:t xml:space="preserve"> </w:t>
-      </w:r>
-      <w:r>
-        <w:t xml:space="preserve">the true value.</w:t>
+        <w:t>overestimates</w:t>
+      </w:r>
+      <w:r>
+        <w:t xml:space="preserve"> the true value.</w:t>
       </w:r>
     </w:p>
     <w:p>
@@ -1099,26 +1006,28 @@
       </w:r>
     </w:p>
     <w:p>
-      <w:pPr>
-        <w:pStyle w:val="CaptionedFigure"/>
-      </w:pPr>
-      <w:r>
+      <w:r>
+        <w:rPr>
+          <w:noProof/>
+        </w:rPr>
+        <w:lastRenderedPageBreak/>
         <w:drawing>
-          <wp:inline>
+          <wp:inline distT="0" distB="0" distL="0" distR="0" wp14:anchorId="467C8A75" wp14:editId="32D89068">
             <wp:extent cx="5943600" cy="5943600"/>
-            <wp:effectExtent b="0" l="0" r="0" t="0"/>
-            <wp:docPr descr="Figure 15.- Annual proportion of pelagic rockfish catch that was harvested. Note that pre-1990 estimates are used to estimate catch in these years when catch estimates are not available." title="" id="63" name="Picture"/>
-            <a:graphic>
+            <wp:effectExtent l="0" t="0" r="0" b="0"/>
+            <wp:docPr id="63" name="Picture" descr="Figure 15.- Annual proportion of pelagic rockfish catch that was harvested by guided and unguided anglers in 16 commercial fishing management units, 1977-2024 as estimated by the model (line) and evident in the logbook (solid circles) and portside interview data (triangles). The shaded areas represent the 95% credibility intervals of the Bayesian model estimates."/>
+            <wp:cNvGraphicFramePr/>
+            <a:graphic xmlns:a="http://schemas.openxmlformats.org/drawingml/2006/main">
               <a:graphicData uri="http://schemas.openxmlformats.org/drawingml/2006/picture">
-                <pic:pic>
+                <pic:pic xmlns:pic="http://schemas.openxmlformats.org/drawingml/2006/picture">
                   <pic:nvPicPr>
-                    <pic:cNvPr descr="Rep_Figures_files/figure-docx/unnamed-chunk-17-1.png" id="64" name="Picture"/>
+                    <pic:cNvPr id="64" name="Picture" descr="Rep_Figures_files/figure-docx/unnamed-chunk-17-1.png"/>
                     <pic:cNvPicPr>
-                      <a:picLocks noChangeArrowheads="1" noChangeAspect="1"/>
+                      <a:picLocks noChangeAspect="1" noChangeArrowheads="1"/>
                     </pic:cNvPicPr>
                   </pic:nvPicPr>
                   <pic:blipFill>
-                    <a:blip r:embed="rId62"/>
+                    <a:blip r:embed="rId19"/>
                     <a:stretch>
                       <a:fillRect/>
                     </a:stretch>
@@ -1146,18 +1055,15 @@
       </w:r>
     </w:p>
     <w:p>
-      <w:pPr>
-        <w:pStyle w:val="ImageCaption"/>
-      </w:pPr>
       <w:r>
         <w:rPr>
           <w:b/>
           <w:bCs/>
         </w:rPr>
-        <w:t xml:space="preserve">Figure 15.</w:t>
-      </w:r>
-      <w:r>
-        <w:t xml:space="preserve">- Annual proportion of pelagic rockfish catch that was harvested. Note that pre-1990 estimates are used to estimate catch in these years when catch estimates are not available.</w:t>
+        <w:t>Figure 15.</w:t>
+      </w:r>
+      <w:r>
+        <w:t>- Annual proportion of pelagic rockfish catch that was harvested by guided and unguided anglers in 16 commercial fishing management units, 1977-2024 as estimated by the model (line) and evident in the logbook (solid circles) and portside interview data (triangles). The shaded areas represent the 95% credibility intervals of the Bayesian model estimates.</w:t>
       </w:r>
     </w:p>
     <w:p>
@@ -1166,26 +1072,28 @@
       </w:r>
     </w:p>
     <w:p>
-      <w:pPr>
-        <w:pStyle w:val="CaptionedFigure"/>
-      </w:pPr>
-      <w:r>
+      <w:r>
+        <w:rPr>
+          <w:noProof/>
+        </w:rPr>
+        <w:lastRenderedPageBreak/>
         <w:drawing>
-          <wp:inline>
+          <wp:inline distT="0" distB="0" distL="0" distR="0" wp14:anchorId="3928C0D2" wp14:editId="6B7A065D">
             <wp:extent cx="5943600" cy="5943600"/>
-            <wp:effectExtent b="0" l="0" r="0" t="0"/>
-            <wp:docPr descr="Figure 16.- Annual proportion of yelloweye rockfish catch that was harvested. Note that pre-1990 estimates are used to estimate catch in these years when catch estimates are not available." title="" id="66" name="Picture"/>
-            <a:graphic>
+            <wp:effectExtent l="0" t="0" r="0" b="0"/>
+            <wp:docPr id="66" name="Picture" descr="Figure 16.- Annual proportion of yelloweye rockfish catch that was harvested by guided and unguided anglers in 16 commercial fishing management units, 1977-2024 as estimated by the model (line) and evident in the logbook (solid circles) and portside interview data (triangles). The shaded areas represent the 95% credibility intervals of the Bayesian model estimates."/>
+            <wp:cNvGraphicFramePr/>
+            <a:graphic xmlns:a="http://schemas.openxmlformats.org/drawingml/2006/main">
               <a:graphicData uri="http://schemas.openxmlformats.org/drawingml/2006/picture">
-                <pic:pic>
+                <pic:pic xmlns:pic="http://schemas.openxmlformats.org/drawingml/2006/picture">
                   <pic:nvPicPr>
-                    <pic:cNvPr descr="Rep_Figures_files/figure-docx/unnamed-chunk-18-1.png" id="67" name="Picture"/>
+                    <pic:cNvPr id="67" name="Picture" descr="Rep_Figures_files/figure-docx/unnamed-chunk-18-1.png"/>
                     <pic:cNvPicPr>
-                      <a:picLocks noChangeArrowheads="1" noChangeAspect="1"/>
+                      <a:picLocks noChangeAspect="1" noChangeArrowheads="1"/>
                     </pic:cNvPicPr>
                   </pic:nvPicPr>
                   <pic:blipFill>
-                    <a:blip r:embed="rId65"/>
+                    <a:blip r:embed="rId20"/>
                     <a:stretch>
                       <a:fillRect/>
                     </a:stretch>
@@ -1213,18 +1121,15 @@
       </w:r>
     </w:p>
     <w:p>
-      <w:pPr>
-        <w:pStyle w:val="ImageCaption"/>
-      </w:pPr>
       <w:r>
         <w:rPr>
           <w:b/>
           <w:bCs/>
         </w:rPr>
-        <w:t xml:space="preserve">Figure 16.</w:t>
-      </w:r>
-      <w:r>
-        <w:t xml:space="preserve">- Annual proportion of yelloweye rockfish catch that was harvested. Note that pre-1990 estimates are used to estimate catch in these years when catch estimates are not available.</w:t>
+        <w:t>Figure 16.</w:t>
+      </w:r>
+      <w:r>
+        <w:t>- Annual proportion of yelloweye rockfish catch that was harvested by guided and unguided anglers in 16 commercial fishing management units, 1977-2024 as estimated by the model (line) and evident in the logbook (solid circles) and portside interview data (triangles). The shaded areas represent the 95% credibility intervals of the Bayesian model estimates.</w:t>
       </w:r>
     </w:p>
     <w:p>
@@ -1233,26 +1138,28 @@
       </w:r>
     </w:p>
     <w:p>
-      <w:pPr>
-        <w:pStyle w:val="CaptionedFigure"/>
-      </w:pPr>
-      <w:r>
+      <w:r>
+        <w:rPr>
+          <w:noProof/>
+        </w:rPr>
+        <w:lastRenderedPageBreak/>
         <w:drawing>
-          <wp:inline>
+          <wp:inline distT="0" distB="0" distL="0" distR="0" wp14:anchorId="435301F7" wp14:editId="627F3506">
             <wp:extent cx="5943600" cy="5943600"/>
-            <wp:effectExtent b="0" l="0" r="0" t="0"/>
-            <wp:docPr descr="Figure 17.- Annual proportion of other (non-pelagic, non-yelloweye) rockfish catch that was harvested. Note that pre-1990 estimates are used to estimate catch in these years when catch estimates are not available." title="" id="69" name="Picture"/>
-            <a:graphic>
+            <wp:effectExtent l="0" t="0" r="0" b="0"/>
+            <wp:docPr id="69" name="Picture" descr="Figure 17.- Annual proportion of other (non-pelagic, non-yelloweye) rockfish catch that was harvested by guided and unguided anglers in 16 commercial fishing management units, 1977-2024 as estimated by the model (line) and evident in the logbook (solid circles) and portside interview data (triangles). The shaded areas represent the 95% credibility intervals of the Bayesian model estimates."/>
+            <wp:cNvGraphicFramePr/>
+            <a:graphic xmlns:a="http://schemas.openxmlformats.org/drawingml/2006/main">
               <a:graphicData uri="http://schemas.openxmlformats.org/drawingml/2006/picture">
-                <pic:pic>
+                <pic:pic xmlns:pic="http://schemas.openxmlformats.org/drawingml/2006/picture">
                   <pic:nvPicPr>
-                    <pic:cNvPr descr="Rep_Figures_files/figure-docx/unnamed-chunk-19-1.png" id="70" name="Picture"/>
+                    <pic:cNvPr id="70" name="Picture" descr="Rep_Figures_files/figure-docx/unnamed-chunk-19-1.png"/>
                     <pic:cNvPicPr>
-                      <a:picLocks noChangeArrowheads="1" noChangeAspect="1"/>
+                      <a:picLocks noChangeAspect="1" noChangeArrowheads="1"/>
                     </pic:cNvPicPr>
                   </pic:nvPicPr>
                   <pic:blipFill>
-                    <a:blip r:embed="rId68"/>
+                    <a:blip r:embed="rId21"/>
                     <a:stretch>
                       <a:fillRect/>
                     </a:stretch>
@@ -1280,34 +1187,25 @@
       </w:r>
     </w:p>
     <w:p>
-      <w:pPr>
-        <w:pStyle w:val="ImageCaption"/>
-      </w:pPr>
       <w:r>
         <w:rPr>
           <w:b/>
           <w:bCs/>
         </w:rPr>
-        <w:t xml:space="preserve">Figure 17.</w:t>
-      </w:r>
-      <w:r>
-        <w:t xml:space="preserve">- Annual proportion of</w:t>
-      </w:r>
-      <w:r>
-        <w:t xml:space="preserve"> </w:t>
+        <w:t>Figure 17.</w:t>
+      </w:r>
+      <w:r>
+        <w:t xml:space="preserve">- Annual proportion of </w:t>
       </w:r>
       <w:r>
         <w:rPr>
           <w:i/>
           <w:iCs/>
         </w:rPr>
-        <w:t xml:space="preserve">other</w:t>
-      </w:r>
-      <w:r>
-        <w:t xml:space="preserve"> </w:t>
-      </w:r>
-      <w:r>
-        <w:t xml:space="preserve">(non-pelagic, non-yelloweye) rockfish catch that was harvested. Note that pre-1990 estimates are used to estimate catch in these years when catch estimates are not available.</w:t>
+        <w:t>other</w:t>
+      </w:r>
+      <w:r>
+        <w:t xml:space="preserve"> (non-pelagic, non-yelloweye) rockfish catch that was harvested by guided and unguided anglers in 16 commercial fishing management units, 1977-2024 as estimated by the model (line) and evident in the logbook (solid circles) and portside interview data (triangles). The shaded areas represent the 95% credibility intervals of the Bayesian model estimates.</w:t>
       </w:r>
     </w:p>
     <w:p>
@@ -1316,26 +1214,28 @@
       </w:r>
     </w:p>
     <w:p>
-      <w:pPr>
-        <w:pStyle w:val="CaptionedFigure"/>
-      </w:pPr>
-      <w:r>
+      <w:r>
+        <w:rPr>
+          <w:noProof/>
+        </w:rPr>
+        <w:lastRenderedPageBreak/>
         <w:drawing>
-          <wp:inline>
+          <wp:inline distT="0" distB="0" distL="0" distR="0" wp14:anchorId="45220E48" wp14:editId="468AB799">
             <wp:extent cx="5943600" cy="2971800"/>
-            <wp:effectExtent b="0" l="0" r="0" t="0"/>
-            <wp:docPr descr="Figure 18.- Annual proportion of demersal shelf rockfish catch that was harvested. Note that pre-1990 estimates are used to estimate catch in these years when catch estimates are not available." title="" id="72" name="Picture"/>
-            <a:graphic>
+            <wp:effectExtent l="0" t="0" r="0" b="0"/>
+            <wp:docPr id="72" name="Picture" descr="Figure 18.- Annual proportion of demersal shelf rockfish catch that was harvested by guided and unguided anglers in 6 Southeast commercial fishing management units, 1977-2024 as estimated by the model (line) and evident in portside interview data (triangles). The shaded areas represent the 95% credibility intervals of the Bayesian model estimates."/>
+            <wp:cNvGraphicFramePr/>
+            <a:graphic xmlns:a="http://schemas.openxmlformats.org/drawingml/2006/main">
               <a:graphicData uri="http://schemas.openxmlformats.org/drawingml/2006/picture">
-                <pic:pic>
+                <pic:pic xmlns:pic="http://schemas.openxmlformats.org/drawingml/2006/picture">
                   <pic:nvPicPr>
-                    <pic:cNvPr descr="Rep_Figures_files/figure-docx/unnamed-chunk-20-1.png" id="73" name="Picture"/>
+                    <pic:cNvPr id="73" name="Picture" descr="Rep_Figures_files/figure-docx/unnamed-chunk-20-1.png"/>
                     <pic:cNvPicPr>
-                      <a:picLocks noChangeArrowheads="1" noChangeAspect="1"/>
+                      <a:picLocks noChangeAspect="1" noChangeArrowheads="1"/>
                     </pic:cNvPicPr>
                   </pic:nvPicPr>
                   <pic:blipFill>
-                    <a:blip r:embed="rId71"/>
+                    <a:blip r:embed="rId22"/>
                     <a:stretch>
                       <a:fillRect/>
                     </a:stretch>
@@ -1363,18 +1263,15 @@
       </w:r>
     </w:p>
     <w:p>
-      <w:pPr>
-        <w:pStyle w:val="ImageCaption"/>
-      </w:pPr>
       <w:r>
         <w:rPr>
           <w:b/>
           <w:bCs/>
         </w:rPr>
-        <w:t xml:space="preserve">Figure 18.</w:t>
-      </w:r>
-      <w:r>
-        <w:t xml:space="preserve">- Annual proportion of demersal shelf rockfish catch that was harvested. Note that pre-1990 estimates are used to estimate catch in these years when catch estimates are not available.</w:t>
+        <w:t>Figure 18.</w:t>
+      </w:r>
+      <w:r>
+        <w:t>- Annual proportion of demersal shelf rockfish catch that was harvested by guided and unguided anglers in 6 Southeast commercial fishing management units, 1977-2024 as estimated by the model (line) and evident in portside interview data (triangles). The shaded areas represent the 95% credibility intervals of the Bayesian model estimates.</w:t>
       </w:r>
     </w:p>
     <w:p>
@@ -1383,26 +1280,28 @@
       </w:r>
     </w:p>
     <w:p>
-      <w:pPr>
-        <w:pStyle w:val="CaptionedFigure"/>
-      </w:pPr>
-      <w:r>
+      <w:r>
+        <w:rPr>
+          <w:noProof/>
+        </w:rPr>
+        <w:lastRenderedPageBreak/>
         <w:drawing>
-          <wp:inline>
+          <wp:inline distT="0" distB="0" distL="0" distR="0" wp14:anchorId="52B24172" wp14:editId="1B859C97">
             <wp:extent cx="5943600" cy="2971800"/>
-            <wp:effectExtent b="0" l="0" r="0" t="0"/>
-            <wp:docPr descr="Figure 19.- Annual proportion of slope rockfish catch that was harvested. Note that pre-1990 estimates are used to estimate catch in these years when catch estimates are not available." title="" id="75" name="Picture"/>
-            <a:graphic>
+            <wp:effectExtent l="0" t="0" r="0" b="0"/>
+            <wp:docPr id="75" name="Picture" descr="Figure 19.- Annual proportion of slope rockfish catch that was harvested by guided and unguided anglers in 6 Southeast commercial fishing management units, 1977-2024 as estimated by the model (line) and evident in portside interview data (triangles). The shaded areas represent the 95% credibility intervals of the Bayesian model estimates."/>
+            <wp:cNvGraphicFramePr/>
+            <a:graphic xmlns:a="http://schemas.openxmlformats.org/drawingml/2006/main">
               <a:graphicData uri="http://schemas.openxmlformats.org/drawingml/2006/picture">
-                <pic:pic>
+                <pic:pic xmlns:pic="http://schemas.openxmlformats.org/drawingml/2006/picture">
                   <pic:nvPicPr>
-                    <pic:cNvPr descr="Rep_Figures_files/figure-docx/unnamed-chunk-21-1.png" id="76" name="Picture"/>
+                    <pic:cNvPr id="76" name="Picture" descr="Rep_Figures_files/figure-docx/unnamed-chunk-21-1.png"/>
                     <pic:cNvPicPr>
-                      <a:picLocks noChangeArrowheads="1" noChangeAspect="1"/>
+                      <a:picLocks noChangeAspect="1" noChangeArrowheads="1"/>
                     </pic:cNvPicPr>
                   </pic:nvPicPr>
                   <pic:blipFill>
-                    <a:blip r:embed="rId74"/>
+                    <a:blip r:embed="rId23"/>
                     <a:stretch>
                       <a:fillRect/>
                     </a:stretch>
@@ -1430,18 +1329,15 @@
       </w:r>
     </w:p>
     <w:p>
-      <w:pPr>
-        <w:pStyle w:val="ImageCaption"/>
-      </w:pPr>
       <w:r>
         <w:rPr>
           <w:b/>
           <w:bCs/>
         </w:rPr>
-        <w:t xml:space="preserve">Figure 19.</w:t>
-      </w:r>
-      <w:r>
-        <w:t xml:space="preserve">- Annual proportion of slope rockfish catch that was harvested. Note that pre-1990 estimates are used to estimate catch in these years when catch estimates are not available.</w:t>
+        <w:t>Figure 19.</w:t>
+      </w:r>
+      <w:r>
+        <w:t>- Annual proportion of slope rockfish catch that was harvested by guided and unguided anglers in 6 Southeast commercial fishing management units, 1977-2024 as estimated by the model (line) and evident in portside interview data (triangles). The shaded areas represent the 95% credibility intervals of the Bayesian model estimates.</w:t>
       </w:r>
     </w:p>
     <w:p>
@@ -1450,26 +1346,28 @@
       </w:r>
     </w:p>
     <w:p>
-      <w:pPr>
-        <w:pStyle w:val="CaptionedFigure"/>
-      </w:pPr>
-      <w:r>
+      <w:r>
+        <w:rPr>
+          <w:noProof/>
+        </w:rPr>
+        <w:lastRenderedPageBreak/>
         <w:drawing>
-          <wp:inline>
+          <wp:inline distT="0" distB="0" distL="0" distR="0" wp14:anchorId="6FD50F17" wp14:editId="5BB0D512">
             <wp:extent cx="5943600" cy="5943600"/>
-            <wp:effectExtent b="0" l="0" r="0" t="0"/>
-            <wp:docPr descr="Figure 20.- Annual estimates of the percent of the sport harvest that was pelagic rockfish for 16 commerical fishing manamgent areas, 1996-2023." title="" id="78" name="Picture"/>
-            <a:graphic>
+            <wp:effectExtent l="0" t="0" r="0" b="0"/>
+            <wp:docPr id="78" name="Picture" descr="Figure 20.- Annual estimates of the percent of the sport harvest that was pelagic rockfish for guided and unguided anglers in 16 commercial fishery management units, 1977-2024 as estimated by the model (line) and evident in the logbook (solid circles) and portside sampling (triangles). The shaded areas represent the 95% credibility intervals of the Bayesian model estimates."/>
+            <wp:cNvGraphicFramePr/>
+            <a:graphic xmlns:a="http://schemas.openxmlformats.org/drawingml/2006/main">
               <a:graphicData uri="http://schemas.openxmlformats.org/drawingml/2006/picture">
-                <pic:pic>
+                <pic:pic xmlns:pic="http://schemas.openxmlformats.org/drawingml/2006/picture">
                   <pic:nvPicPr>
-                    <pic:cNvPr descr="Rep_Figures_files/figure-docx/unnamed-chunk-22-1.png" id="79" name="Picture"/>
+                    <pic:cNvPr id="79" name="Picture" descr="Rep_Figures_files/figure-docx/unnamed-chunk-22-1.png"/>
                     <pic:cNvPicPr>
-                      <a:picLocks noChangeArrowheads="1" noChangeAspect="1"/>
+                      <a:picLocks noChangeAspect="1" noChangeArrowheads="1"/>
                     </pic:cNvPicPr>
                   </pic:nvPicPr>
                   <pic:blipFill>
-                    <a:blip r:embed="rId77"/>
+                    <a:blip r:embed="rId24"/>
                     <a:stretch>
                       <a:fillRect/>
                     </a:stretch>
@@ -1497,18 +1395,15 @@
       </w:r>
     </w:p>
     <w:p>
-      <w:pPr>
-        <w:pStyle w:val="ImageCaption"/>
-      </w:pPr>
       <w:r>
         <w:rPr>
           <w:b/>
           <w:bCs/>
         </w:rPr>
-        <w:t xml:space="preserve">Figure 20.</w:t>
-      </w:r>
-      <w:r>
-        <w:t xml:space="preserve">- Annual estimates of the percent of the sport harvest that was pelagic rockfish for 16 commerical fishing manamgent areas, 1996-2023.</w:t>
+        <w:t>Figure 20.</w:t>
+      </w:r>
+      <w:r>
+        <w:t>- Annual estimates of the percent of the sport harvest that was pelagic rockfish for guided and unguided anglers in 16 commercial fishery management units, 1977-2024 as estimated by the model (line) and evident in the logbook (solid circles) and portside sampling (triangles). The shaded areas represent the 95% credibility intervals of the Bayesian model estimates.</w:t>
       </w:r>
     </w:p>
     <w:p>
@@ -1517,26 +1412,28 @@
       </w:r>
     </w:p>
     <w:p>
-      <w:pPr>
-        <w:pStyle w:val="CaptionedFigure"/>
-      </w:pPr>
-      <w:r>
+      <w:r>
+        <w:rPr>
+          <w:noProof/>
+        </w:rPr>
+        <w:lastRenderedPageBreak/>
         <w:drawing>
-          <wp:inline>
+          <wp:inline distT="0" distB="0" distL="0" distR="0" wp14:anchorId="29EB0D26" wp14:editId="39643D14">
             <wp:extent cx="5943600" cy="5943600"/>
-            <wp:effectExtent b="0" l="0" r="0" t="0"/>
-            <wp:docPr descr="Figure 21.- Annual estimates of the percent of the sport harvest of pelagic rockfish that were black rockfish for 16 commerical fishing manamgent areas, 1996-2023. Kodiak panels include data from a hydroacoustic survey and the proportion of pelagic rockfish that are black in those areas (navy blue) and the adjusted proportions based on obseved harvests for charter (blue) and private (cyan) users." title="" id="81" name="Picture"/>
-            <a:graphic>
+            <wp:effectExtent l="0" t="0" r="0" b="0"/>
+            <wp:docPr id="81" name="Picture" descr="Figure 21.- Annual estimates of the percent of the sport harvest of pelagic rockfish that were black rockfish for guided and unguided anglers in 16 commercial fishing management units, 1977-2024 as estimated by the model (line) and evident in portside sampling (triangles). The shaded areas represent the 95% credibility intervals of the Bayesian model estimates. Kodiak panels include data from a hydroacoustic survey and the proportion of pelagic rockfish that are black in those areas (navy blue) and the adjusted proportions based on obseved harvests for charter (blue) and private (cyan) users."/>
+            <wp:cNvGraphicFramePr/>
+            <a:graphic xmlns:a="http://schemas.openxmlformats.org/drawingml/2006/main">
               <a:graphicData uri="http://schemas.openxmlformats.org/drawingml/2006/picture">
-                <pic:pic>
+                <pic:pic xmlns:pic="http://schemas.openxmlformats.org/drawingml/2006/picture">
                   <pic:nvPicPr>
-                    <pic:cNvPr descr="Rep_Figures_files/figure-docx/unnamed-chunk-23-1.png" id="82" name="Picture"/>
+                    <pic:cNvPr id="82" name="Picture" descr="Rep_Figures_files/figure-docx/unnamed-chunk-23-1.png"/>
                     <pic:cNvPicPr>
-                      <a:picLocks noChangeArrowheads="1" noChangeAspect="1"/>
+                      <a:picLocks noChangeAspect="1" noChangeArrowheads="1"/>
                     </pic:cNvPicPr>
                   </pic:nvPicPr>
                   <pic:blipFill>
-                    <a:blip r:embed="rId80"/>
+                    <a:blip r:embed="rId25"/>
                     <a:stretch>
                       <a:fillRect/>
                     </a:stretch>
@@ -1564,18 +1461,15 @@
       </w:r>
     </w:p>
     <w:p>
-      <w:pPr>
-        <w:pStyle w:val="ImageCaption"/>
-      </w:pPr>
       <w:r>
         <w:rPr>
           <w:b/>
           <w:bCs/>
         </w:rPr>
-        <w:t xml:space="preserve">Figure 21.</w:t>
-      </w:r>
-      <w:r>
-        <w:t xml:space="preserve">- Annual estimates of the percent of the sport harvest of pelagic rockfish that were black rockfish for 16 commerical fishing manamgent areas, 1996-2023. Kodiak panels include data from a hydroacoustic survey and the proportion of pelagic rockfish that are black in those areas (navy blue) and the adjusted proportions based on obseved harvests for charter (blue) and private (cyan) users.</w:t>
+        <w:t>Figure 21.</w:t>
+      </w:r>
+      <w:r>
+        <w:t>- Annual estimates of the percent of the sport harvest of pelagic rockfish that were black rockfish for guided and unguided anglers in 16 commercial fishing management units, 1977-2024 as estimated by the model (line) and evident in portside sampling (triangles). The shaded areas represent the 95% credibility intervals of the Bayesian model estimates. Kodiak panels include data from a hydroacoustic survey and the proportion of pelagic rockfish that are black in those areas (navy blue) and the adjusted proportions based on obseved harvests for charter (blue) and private (cyan) users.</w:t>
       </w:r>
     </w:p>
     <w:p>
@@ -1584,26 +1478,28 @@
       </w:r>
     </w:p>
     <w:p>
-      <w:pPr>
-        <w:pStyle w:val="CaptionedFigure"/>
-      </w:pPr>
-      <w:r>
+      <w:r>
+        <w:rPr>
+          <w:noProof/>
+        </w:rPr>
+        <w:lastRenderedPageBreak/>
         <w:drawing>
-          <wp:inline>
+          <wp:inline distT="0" distB="0" distL="0" distR="0" wp14:anchorId="5587ECAD" wp14:editId="5A8F7C77">
             <wp:extent cx="5943600" cy="5943600"/>
-            <wp:effectExtent b="0" l="0" r="0" t="0"/>
-            <wp:docPr descr="Figure 22.- Annual estimates of the percent of the sport harvest of non-pelagic rockfish that were yelloweye rockfish for 16 commerical fishing manamgent areas, 1996-2023. Note that P(yelloweye) is the the proportion relative to non-pelagics for Central and Kodiak areas but is relative to DSR for Southeast areas." title="" id="84" name="Picture"/>
-            <a:graphic>
+            <wp:effectExtent l="0" t="0" r="0" b="0"/>
+            <wp:docPr id="84" name="Picture" descr="Figure 22.- Annual estimates of the percent of the sport harvest of non-pelagic rockfish that were yelloweye rockfish for guided and unguided anglers in 16 commercial fishing management units, 1977-2024 as estimated by the model (line) and evident in portside sampling (circles). The shaded areas represent the 95% credibility intervals of the Bayesian model estimates."/>
+            <wp:cNvGraphicFramePr/>
+            <a:graphic xmlns:a="http://schemas.openxmlformats.org/drawingml/2006/main">
               <a:graphicData uri="http://schemas.openxmlformats.org/drawingml/2006/picture">
-                <pic:pic>
+                <pic:pic xmlns:pic="http://schemas.openxmlformats.org/drawingml/2006/picture">
                   <pic:nvPicPr>
-                    <pic:cNvPr descr="Rep_Figures_files/figure-docx/unnamed-chunk-24-1.png" id="85" name="Picture"/>
+                    <pic:cNvPr id="85" name="Picture" descr="Rep_Figures_files/figure-docx/unnamed-chunk-24-1.png"/>
                     <pic:cNvPicPr>
-                      <a:picLocks noChangeArrowheads="1" noChangeAspect="1"/>
+                      <a:picLocks noChangeAspect="1" noChangeArrowheads="1"/>
                     </pic:cNvPicPr>
                   </pic:nvPicPr>
                   <pic:blipFill>
-                    <a:blip r:embed="rId83"/>
+                    <a:blip r:embed="rId26"/>
                     <a:stretch>
                       <a:fillRect/>
                     </a:stretch>
@@ -1631,18 +1527,15 @@
       </w:r>
     </w:p>
     <w:p>
-      <w:pPr>
-        <w:pStyle w:val="ImageCaption"/>
-      </w:pPr>
       <w:r>
         <w:rPr>
           <w:b/>
           <w:bCs/>
         </w:rPr>
-        <w:t xml:space="preserve">Figure 22.</w:t>
-      </w:r>
-      <w:r>
-        <w:t xml:space="preserve">- Annual estimates of the percent of the sport harvest of non-pelagic rockfish that were yelloweye rockfish for 16 commerical fishing manamgent areas, 1996-2023. Note that P(yelloweye) is the the proportion relative to non-pelagics for Central and Kodiak areas but is relative to DSR for Southeast areas.</w:t>
+        <w:t>Figure 22.</w:t>
+      </w:r>
+      <w:r>
+        <w:t>- Annual estimates of the percent of the sport harvest of non-pelagic rockfish that were yelloweye rockfish for guided and unguided anglers in 16 commercial fishing management units, 1977-2024 as estimated by the model (line) and evident in portside sampling (circles). The shaded areas represent the 95% credibility intervals of the Bayesian model estimates.</w:t>
       </w:r>
     </w:p>
     <w:p>
@@ -1651,26 +1544,28 @@
       </w:r>
     </w:p>
     <w:p>
-      <w:pPr>
-        <w:pStyle w:val="CaptionedFigure"/>
-      </w:pPr>
-      <w:r>
+      <w:r>
+        <w:rPr>
+          <w:noProof/>
+        </w:rPr>
+        <w:lastRenderedPageBreak/>
         <w:drawing>
-          <wp:inline>
+          <wp:inline distT="0" distB="0" distL="0" distR="0" wp14:anchorId="4DA6D658" wp14:editId="1479C424">
             <wp:extent cx="5943600" cy="2971800"/>
-            <wp:effectExtent b="0" l="0" r="0" t="0"/>
-            <wp:docPr descr="Figure 23.- Annual estimates of the percent of the sport harvest of non-pelagic rockfish that were DSR rockfish for 6 Southeast commerical fishing manamgent areas, 1996-2023." title="" id="87" name="Picture"/>
-            <a:graphic>
+            <wp:effectExtent l="0" t="0" r="0" b="0"/>
+            <wp:docPr id="87" name="Picture" descr="Figure 23.- Annual estimates of the percent of the sport harvest of non-pelagic rockfish that were non-yelloweye DSR rockfish for guided and unguided anglers in 6 Southeast commercial fishing management units, 1977-2024 as estimated by the model (line) and evident in portside sampling (dots). The shaded areas represent the 95% credibility intervals of the Bayesian model estimates."/>
+            <wp:cNvGraphicFramePr/>
+            <a:graphic xmlns:a="http://schemas.openxmlformats.org/drawingml/2006/main">
               <a:graphicData uri="http://schemas.openxmlformats.org/drawingml/2006/picture">
-                <pic:pic>
+                <pic:pic xmlns:pic="http://schemas.openxmlformats.org/drawingml/2006/picture">
                   <pic:nvPicPr>
-                    <pic:cNvPr descr="Rep_Figures_files/figure-docx/unnamed-chunk-25-1.png" id="88" name="Picture"/>
+                    <pic:cNvPr id="88" name="Picture" descr="Rep_Figures_files/figure-docx/unnamed-chunk-25-1.png"/>
                     <pic:cNvPicPr>
-                      <a:picLocks noChangeArrowheads="1" noChangeAspect="1"/>
+                      <a:picLocks noChangeAspect="1" noChangeArrowheads="1"/>
                     </pic:cNvPicPr>
                   </pic:nvPicPr>
                   <pic:blipFill>
-                    <a:blip r:embed="rId86"/>
+                    <a:blip r:embed="rId27"/>
                     <a:stretch>
                       <a:fillRect/>
                     </a:stretch>
@@ -1698,18 +1593,15 @@
       </w:r>
     </w:p>
     <w:p>
-      <w:pPr>
-        <w:pStyle w:val="ImageCaption"/>
-      </w:pPr>
       <w:r>
         <w:rPr>
           <w:b/>
           <w:bCs/>
         </w:rPr>
-        <w:t xml:space="preserve">Figure 23.</w:t>
-      </w:r>
-      <w:r>
-        <w:t xml:space="preserve">- Annual estimates of the percent of the sport harvest of non-pelagic rockfish that were DSR rockfish for 6 Southeast commerical fishing manamgent areas, 1996-2023.</w:t>
+        <w:t>Figure 23.</w:t>
+      </w:r>
+      <w:r>
+        <w:t>- Annual estimates of the percent of the sport harvest of non-pelagic rockfish that were non-yelloweye DSR rockfish for guided and unguided anglers in 6 Southeast commercial fishing management units, 1977-2024 as estimated by the model (line) and evident in portside sampling (dots). The shaded areas represent the 95% credibility intervals of the Bayesian model estimates.</w:t>
       </w:r>
     </w:p>
     <w:p>
@@ -1718,26 +1610,28 @@
       </w:r>
     </w:p>
     <w:p>
-      <w:pPr>
-        <w:pStyle w:val="CaptionedFigure"/>
-      </w:pPr>
-      <w:r>
+      <w:r>
+        <w:rPr>
+          <w:noProof/>
+        </w:rPr>
+        <w:lastRenderedPageBreak/>
         <w:drawing>
-          <wp:inline>
+          <wp:inline distT="0" distB="0" distL="0" distR="0" wp14:anchorId="1E664836" wp14:editId="54ECFCC2">
             <wp:extent cx="5943600" cy="2971800"/>
-            <wp:effectExtent b="0" l="0" r="0" t="0"/>
-            <wp:docPr descr="Figure 24.- Annual estimates of the percent of the sport harvest of non-pelagic rockfish that were slope rockfish for 6 southeast commerical fishing manamgent areas, 1996-2023. Note that P(yelloweye) is the the proportion relative to non-pelagics for Central and Kodiak areas but is relative to DSR for Southeast areas." title="" id="90" name="Picture"/>
-            <a:graphic>
+            <wp:effectExtent l="0" t="0" r="0" b="0"/>
+            <wp:docPr id="90" name="Picture" descr="Figure 24.- Annual estimates of the percent of the sport harvest of non-pelagic rockfish that were slope rockfish guided and unguided anglers in 6 Southeast commercial fishing management units, 1977-2024 as estimated by the model (line) and evident in portside sampling (dots). The shaded areas represent the 95% credibility intervals of the Bayesian model estimates."/>
+            <wp:cNvGraphicFramePr/>
+            <a:graphic xmlns:a="http://schemas.openxmlformats.org/drawingml/2006/main">
               <a:graphicData uri="http://schemas.openxmlformats.org/drawingml/2006/picture">
-                <pic:pic>
+                <pic:pic xmlns:pic="http://schemas.openxmlformats.org/drawingml/2006/picture">
                   <pic:nvPicPr>
-                    <pic:cNvPr descr="Rep_Figures_files/figure-docx/unnamed-chunk-26-1.png" id="91" name="Picture"/>
+                    <pic:cNvPr id="91" name="Picture" descr="Rep_Figures_files/figure-docx/unnamed-chunk-26-1.png"/>
                     <pic:cNvPicPr>
-                      <a:picLocks noChangeArrowheads="1" noChangeAspect="1"/>
+                      <a:picLocks noChangeAspect="1" noChangeArrowheads="1"/>
                     </pic:cNvPicPr>
                   </pic:nvPicPr>
                   <pic:blipFill>
-                    <a:blip r:embed="rId89"/>
+                    <a:blip r:embed="rId28"/>
                     <a:stretch>
                       <a:fillRect/>
                     </a:stretch>
@@ -1765,18 +1659,15 @@
       </w:r>
     </w:p>
     <w:p>
-      <w:pPr>
-        <w:pStyle w:val="ImageCaption"/>
-      </w:pPr>
       <w:r>
         <w:rPr>
           <w:b/>
           <w:bCs/>
         </w:rPr>
-        <w:t xml:space="preserve">Figure 24.</w:t>
-      </w:r>
-      <w:r>
-        <w:t xml:space="preserve">- Annual estimates of the percent of the sport harvest of non-pelagic rockfish that were slope rockfish for 6 southeast commerical fishing manamgent areas, 1996-2023. Note that P(yelloweye) is the the proportion relative to non-pelagics for Central and Kodiak areas but is relative to DSR for Southeast areas.</w:t>
+        <w:t>Figure 24.</w:t>
+      </w:r>
+      <w:r>
+        <w:t>- Annual estimates of the percent of the sport harvest of non-pelagic rockfish that were slope rockfish guided and unguided anglers in 6 Southeast commercial fishing management units, 1977-2024 as estimated by the model (line) and evident in portside sampling (dots). The shaded areas represent the 95% credibility intervals of the Bayesian model estimates.</w:t>
       </w:r>
     </w:p>
     <w:p>
@@ -1789,10 +1680,8 @@
         <w:pStyle w:val="SourceCode"/>
       </w:pPr>
       <w:r>
-        <w:rPr>
-          <w:rStyle w:val="VerbatimChar"/>
-        </w:rPr>
-        <w:t xml:space="preserve">## NULL</w:t>
+        <w:lastRenderedPageBreak/>
+        <w:t>## NULL</w:t>
       </w:r>
     </w:p>
     <w:p>
@@ -1801,26 +1690,28 @@
       </w:r>
     </w:p>
     <w:p>
-      <w:pPr>
-        <w:pStyle w:val="CaptionedFigure"/>
-      </w:pPr>
-      <w:r>
+      <w:r>
+        <w:rPr>
+          <w:noProof/>
+        </w:rPr>
+        <w:lastRenderedPageBreak/>
         <w:drawing>
-          <wp:inline>
+          <wp:inline distT="0" distB="0" distL="0" distR="0" wp14:anchorId="22A980B6" wp14:editId="5BBB7E9D">
             <wp:extent cx="5943600" cy="5943600"/>
-            <wp:effectExtent b="0" l="0" r="0" t="0"/>
-            <wp:docPr descr="Figure 25.- Annual estimates of the percent of harvest by charter anglers for 16 commerical fishing manamgent areas, 1996-2023." title="" id="93" name="Picture"/>
-            <a:graphic>
+            <wp:effectExtent l="0" t="0" r="0" b="0"/>
+            <wp:docPr id="93" name="Picture" descr="Figure 25.- Annual estimates of the proportion of total sport fish harvest taken by charter anglers for 16 commercial fishing management units, 1977-2024 as observed in the SWHS and estimated in the model."/>
+            <wp:cNvGraphicFramePr/>
+            <a:graphic xmlns:a="http://schemas.openxmlformats.org/drawingml/2006/main">
               <a:graphicData uri="http://schemas.openxmlformats.org/drawingml/2006/picture">
-                <pic:pic>
+                <pic:pic xmlns:pic="http://schemas.openxmlformats.org/drawingml/2006/picture">
                   <pic:nvPicPr>
-                    <pic:cNvPr descr="Rep_Figures_files/figure-docx/unnamed-chunk-28-1.png" id="94" name="Picture"/>
+                    <pic:cNvPr id="94" name="Picture" descr="Rep_Figures_files/figure-docx/unnamed-chunk-28-1.png"/>
                     <pic:cNvPicPr>
-                      <a:picLocks noChangeArrowheads="1" noChangeAspect="1"/>
+                      <a:picLocks noChangeAspect="1" noChangeArrowheads="1"/>
                     </pic:cNvPicPr>
                   </pic:nvPicPr>
                   <pic:blipFill>
-                    <a:blip r:embed="rId92"/>
+                    <a:blip r:embed="rId29"/>
                     <a:stretch>
                       <a:fillRect/>
                     </a:stretch>
@@ -1848,18 +1739,15 @@
       </w:r>
     </w:p>
     <w:p>
-      <w:pPr>
-        <w:pStyle w:val="ImageCaption"/>
-      </w:pPr>
       <w:r>
         <w:rPr>
           <w:b/>
           <w:bCs/>
         </w:rPr>
-        <w:t xml:space="preserve">Figure 25.</w:t>
-      </w:r>
-      <w:r>
-        <w:t xml:space="preserve">- Annual estimates of the percent of harvest by charter anglers for 16 commerical fishing manamgent areas, 1996-2023.</w:t>
+        <w:t>Figure 25.</w:t>
+      </w:r>
+      <w:r>
+        <w:t>- Annual estimates of the proportion of total sport fish harvest taken by charter anglers for 16 commercial fishing management units, 1977-2024 as observed in the SWHS and estimated in the model.</w:t>
       </w:r>
     </w:p>
     <w:p>
@@ -1868,26 +1756,28 @@
       </w:r>
     </w:p>
     <w:p>
-      <w:pPr>
-        <w:pStyle w:val="CaptionedFigure"/>
-      </w:pPr>
-      <w:r>
+      <w:r>
+        <w:rPr>
+          <w:noProof/>
+        </w:rPr>
+        <w:lastRenderedPageBreak/>
         <w:drawing>
-          <wp:inline>
+          <wp:inline distT="0" distB="0" distL="0" distR="0" wp14:anchorId="42F5253A" wp14:editId="51A1F3E4">
             <wp:extent cx="5943600" cy="4754880"/>
-            <wp:effectExtent b="0" l="0" r="0" t="0"/>
-            <wp:docPr descr="Figure 26.- Total rockfish harvests 1996-2023. Lines and error polygons represent model estimates and points represent Howard et al estimates." title="" id="96" name="Picture"/>
-            <a:graphic>
+            <wp:effectExtent l="0" t="0" r="0" b="0"/>
+            <wp:docPr id="96" name="Picture" descr="Figure 26.- Total rockfish harvests for 16 commercial fisheries management units 1977-2024. Lines and error polygons represent model estimates and 95% credibility intervals, respectively, and points represent Howard et al. (2020) estimates."/>
+            <wp:cNvGraphicFramePr/>
+            <a:graphic xmlns:a="http://schemas.openxmlformats.org/drawingml/2006/main">
               <a:graphicData uri="http://schemas.openxmlformats.org/drawingml/2006/picture">
-                <pic:pic>
+                <pic:pic xmlns:pic="http://schemas.openxmlformats.org/drawingml/2006/picture">
                   <pic:nvPicPr>
-                    <pic:cNvPr descr="Rep_Figures_files/figure-docx/unnamed-chunk-29-1.png" id="97" name="Picture"/>
+                    <pic:cNvPr id="97" name="Picture" descr="Rep_Figures_files/figure-docx/unnamed-chunk-29-1.png"/>
                     <pic:cNvPicPr>
-                      <a:picLocks noChangeArrowheads="1" noChangeAspect="1"/>
+                      <a:picLocks noChangeAspect="1" noChangeArrowheads="1"/>
                     </pic:cNvPicPr>
                   </pic:nvPicPr>
                   <pic:blipFill>
-                    <a:blip r:embed="rId95"/>
+                    <a:blip r:embed="rId30"/>
                     <a:stretch>
                       <a:fillRect/>
                     </a:stretch>
@@ -1915,18 +1805,15 @@
       </w:r>
     </w:p>
     <w:p>
-      <w:pPr>
-        <w:pStyle w:val="ImageCaption"/>
-      </w:pPr>
       <w:r>
         <w:rPr>
           <w:b/>
           <w:bCs/>
         </w:rPr>
-        <w:t xml:space="preserve">Figure 26.</w:t>
-      </w:r>
-      <w:r>
-        <w:t xml:space="preserve">- Total rockfish harvests 1996-2023. Lines and error polygons represent model estimates and points represent Howard et al estimates.</w:t>
+        <w:t>Figure 26.</w:t>
+      </w:r>
+      <w:r>
+        <w:t>- Total rockfish harvests for 16 commercial fisheries management units 1977-2024. Lines and error polygons represent model estimates and 95% credibility intervals, respectively, and points represent Howard et al. (2020) estimates.</w:t>
       </w:r>
     </w:p>
     <w:p>
@@ -1935,26 +1822,28 @@
       </w:r>
     </w:p>
     <w:p>
-      <w:pPr>
-        <w:pStyle w:val="CaptionedFigure"/>
-      </w:pPr>
-      <w:r>
+      <w:r>
+        <w:rPr>
+          <w:noProof/>
+        </w:rPr>
+        <w:lastRenderedPageBreak/>
         <w:drawing>
-          <wp:inline>
+          <wp:inline distT="0" distB="0" distL="0" distR="0" wp14:anchorId="4D165927" wp14:editId="6D671983">
             <wp:extent cx="5943600" cy="5943600"/>
-            <wp:effectExtent b="0" l="0" r="0" t="0"/>
-            <wp:docPr descr="Figure 27.- Black rockfish harvests 1996–2023. Lines and error polygons represent model estimates and points represent Howard et al estimates." title="" id="99" name="Picture"/>
-            <a:graphic>
+            <wp:effectExtent l="0" t="0" r="0" b="0"/>
+            <wp:docPr id="99" name="Picture" descr="Figure 27.- Black rockfish harvests for 16 commercial fisheries management units 1977-2024. Lines and error polygons represent model estimates and 95% credibility intervals, respectively, and points represent Howard et al. (2020) estimates."/>
+            <wp:cNvGraphicFramePr/>
+            <a:graphic xmlns:a="http://schemas.openxmlformats.org/drawingml/2006/main">
               <a:graphicData uri="http://schemas.openxmlformats.org/drawingml/2006/picture">
-                <pic:pic>
+                <pic:pic xmlns:pic="http://schemas.openxmlformats.org/drawingml/2006/picture">
                   <pic:nvPicPr>
-                    <pic:cNvPr descr="Rep_Figures_files/figure-docx/unnamed-chunk-30-1.png" id="100" name="Picture"/>
+                    <pic:cNvPr id="100" name="Picture" descr="Rep_Figures_files/figure-docx/unnamed-chunk-30-1.png"/>
                     <pic:cNvPicPr>
-                      <a:picLocks noChangeArrowheads="1" noChangeAspect="1"/>
+                      <a:picLocks noChangeAspect="1" noChangeArrowheads="1"/>
                     </pic:cNvPicPr>
                   </pic:nvPicPr>
                   <pic:blipFill>
-                    <a:blip r:embed="rId98"/>
+                    <a:blip r:embed="rId31"/>
                     <a:stretch>
                       <a:fillRect/>
                     </a:stretch>
@@ -1982,18 +1871,15 @@
       </w:r>
     </w:p>
     <w:p>
-      <w:pPr>
-        <w:pStyle w:val="ImageCaption"/>
-      </w:pPr>
       <w:r>
         <w:rPr>
           <w:b/>
           <w:bCs/>
         </w:rPr>
-        <w:t xml:space="preserve">Figure 27.</w:t>
-      </w:r>
-      <w:r>
-        <w:t xml:space="preserve">- Black rockfish harvests 1996–2023. Lines and error polygons represent model estimates and points represent Howard et al estimates.</w:t>
+        <w:t>Figure 27.</w:t>
+      </w:r>
+      <w:r>
+        <w:t>- Black rockfish harvests for 16 commercial fisheries management units 1977-2024. Lines and error polygons represent model estimates and 95% credibility intervals, respectively, and points represent Howard et al. (2020) estimates.</w:t>
       </w:r>
     </w:p>
     <w:p>
@@ -2002,26 +1888,28 @@
       </w:r>
     </w:p>
     <w:p>
-      <w:pPr>
-        <w:pStyle w:val="CaptionedFigure"/>
-      </w:pPr>
-      <w:r>
+      <w:r>
+        <w:rPr>
+          <w:noProof/>
+        </w:rPr>
+        <w:lastRenderedPageBreak/>
         <w:drawing>
-          <wp:inline>
+          <wp:inline distT="0" distB="0" distL="0" distR="0" wp14:anchorId="274AA975" wp14:editId="7653B283">
             <wp:extent cx="5943600" cy="5943600"/>
-            <wp:effectExtent b="0" l="0" r="0" t="0"/>
-            <wp:docPr descr="Figure 28.- Yellow rockfish harvests 1996–2023. Lines and error polygons represent model estimates and points represent Howard et al estimates." title="" id="102" name="Picture"/>
-            <a:graphic>
+            <wp:effectExtent l="0" t="0" r="0" b="0"/>
+            <wp:docPr id="102" name="Picture" descr="Figure 28.- Yellow rockfish harvests for 16 commercial fisheries management units 1977-2024. Lines and error polygons represent model estimates and 95% credibility intervals, respectively, and points represent Howard et al. (2020) estimates."/>
+            <wp:cNvGraphicFramePr/>
+            <a:graphic xmlns:a="http://schemas.openxmlformats.org/drawingml/2006/main">
               <a:graphicData uri="http://schemas.openxmlformats.org/drawingml/2006/picture">
-                <pic:pic>
+                <pic:pic xmlns:pic="http://schemas.openxmlformats.org/drawingml/2006/picture">
                   <pic:nvPicPr>
-                    <pic:cNvPr descr="Rep_Figures_files/figure-docx/unnamed-chunk-31-1.png" id="103" name="Picture"/>
+                    <pic:cNvPr id="103" name="Picture" descr="Rep_Figures_files/figure-docx/unnamed-chunk-31-1.png"/>
                     <pic:cNvPicPr>
-                      <a:picLocks noChangeArrowheads="1" noChangeAspect="1"/>
+                      <a:picLocks noChangeAspect="1" noChangeArrowheads="1"/>
                     </pic:cNvPicPr>
                   </pic:nvPicPr>
                   <pic:blipFill>
-                    <a:blip r:embed="rId101"/>
+                    <a:blip r:embed="rId32"/>
                     <a:stretch>
                       <a:fillRect/>
                     </a:stretch>
@@ -2049,18 +1937,15 @@
       </w:r>
     </w:p>
     <w:p>
-      <w:pPr>
-        <w:pStyle w:val="ImageCaption"/>
-      </w:pPr>
       <w:r>
         <w:rPr>
           <w:b/>
           <w:bCs/>
         </w:rPr>
-        <w:t xml:space="preserve">Figure 28.</w:t>
-      </w:r>
-      <w:r>
-        <w:t xml:space="preserve">- Yellow rockfish harvests 1996–2023. Lines and error polygons represent model estimates and points represent Howard et al estimates.</w:t>
+        <w:t>Figure 28.</w:t>
+      </w:r>
+      <w:r>
+        <w:t>- Yellow rockfish harvests for 16 commercial fisheries management units 1977-2024. Lines and error polygons represent model estimates and 95% credibility intervals, respectively, and points represent Howard et al. (2020) estimates.</w:t>
       </w:r>
     </w:p>
     <w:p>
@@ -2069,26 +1954,28 @@
       </w:r>
     </w:p>
     <w:p>
-      <w:pPr>
-        <w:pStyle w:val="CaptionedFigure"/>
-      </w:pPr>
-      <w:r>
+      <w:r>
+        <w:rPr>
+          <w:noProof/>
+        </w:rPr>
+        <w:lastRenderedPageBreak/>
         <w:drawing>
-          <wp:inline>
+          <wp:inline distT="0" distB="0" distL="0" distR="0" wp14:anchorId="03F43099" wp14:editId="49F90B5D">
             <wp:extent cx="5943600" cy="2971800"/>
-            <wp:effectExtent b="0" l="0" r="0" t="0"/>
-            <wp:docPr descr="Figure 29.- DSR rockfish (excluding yelloweye) harvests 1996–2023. Lines and error polygons represent model estimates and points represent Howard et al estimates." title="" id="105" name="Picture"/>
-            <a:graphic>
+            <wp:effectExtent l="0" t="0" r="0" b="0"/>
+            <wp:docPr id="105" name="Picture" descr="Figure 29.- Non-yelloweye DSR rockfish harvests for 6 Southeast Alaska commercial fisheries management units in Southeast Alaska 1977–2024. Lines and error polygons represent model estimates and 95% credibility intervals, respectively, and points represent Howard et al. (2020) estimates."/>
+            <wp:cNvGraphicFramePr/>
+            <a:graphic xmlns:a="http://schemas.openxmlformats.org/drawingml/2006/main">
               <a:graphicData uri="http://schemas.openxmlformats.org/drawingml/2006/picture">
-                <pic:pic>
+                <pic:pic xmlns:pic="http://schemas.openxmlformats.org/drawingml/2006/picture">
                   <pic:nvPicPr>
-                    <pic:cNvPr descr="Rep_Figures_files/figure-docx/unnamed-chunk-32-1.png" id="106" name="Picture"/>
+                    <pic:cNvPr id="106" name="Picture" descr="Rep_Figures_files/figure-docx/unnamed-chunk-32-1.png"/>
                     <pic:cNvPicPr>
-                      <a:picLocks noChangeArrowheads="1" noChangeAspect="1"/>
+                      <a:picLocks noChangeAspect="1" noChangeArrowheads="1"/>
                     </pic:cNvPicPr>
                   </pic:nvPicPr>
                   <pic:blipFill>
-                    <a:blip r:embed="rId104"/>
+                    <a:blip r:embed="rId33"/>
                     <a:stretch>
                       <a:fillRect/>
                     </a:stretch>
@@ -2116,18 +2003,15 @@
       </w:r>
     </w:p>
     <w:p>
-      <w:pPr>
-        <w:pStyle w:val="ImageCaption"/>
-      </w:pPr>
       <w:r>
         <w:rPr>
           <w:b/>
           <w:bCs/>
         </w:rPr>
-        <w:t xml:space="preserve">Figure 29.</w:t>
-      </w:r>
-      <w:r>
-        <w:t xml:space="preserve">- DSR rockfish (excluding yelloweye) harvests 1996–2023. Lines and error polygons represent model estimates and points represent Howard et al estimates.</w:t>
+        <w:t>Figure 29.</w:t>
+      </w:r>
+      <w:r>
+        <w:t>- Non-yelloweye DSR rockfish harvests for 6 Southeast Alaska commercial fisheries management units in Southeast Alaska 1977–2024. Lines and error polygons represent model estimates and 95% credibility intervals, respectively, and points represent Howard et al. (2020) estimates.</w:t>
       </w:r>
     </w:p>
     <w:p>
@@ -2136,26 +2020,28 @@
       </w:r>
     </w:p>
     <w:p>
-      <w:pPr>
-        <w:pStyle w:val="CaptionedFigure"/>
-      </w:pPr>
-      <w:r>
+      <w:r>
+        <w:rPr>
+          <w:noProof/>
+        </w:rPr>
+        <w:lastRenderedPageBreak/>
         <w:drawing>
-          <wp:inline>
+          <wp:inline distT="0" distB="0" distL="0" distR="0" wp14:anchorId="7235C7F2" wp14:editId="144494F7">
             <wp:extent cx="5943600" cy="2971800"/>
-            <wp:effectExtent b="0" l="0" r="0" t="0"/>
-            <wp:docPr descr="Figure 30.- Slope rockfish harvests 1996-2023. Lines and error polygons represent model estimates and points represent Howard et al estimates." title="" id="108" name="Picture"/>
-            <a:graphic>
+            <wp:effectExtent l="0" t="0" r="0" b="0"/>
+            <wp:docPr id="108" name="Picture" descr="Figure 30.- Slope rockfish harvests for 6 Southeast Alaska commercial fisheries management units in Southeast Alaska 1977–2024. Lines and error polygons represent model estimates and 95% credibility intervals, respectively, and points represent Howard et al. (2020) estimates."/>
+            <wp:cNvGraphicFramePr/>
+            <a:graphic xmlns:a="http://schemas.openxmlformats.org/drawingml/2006/main">
               <a:graphicData uri="http://schemas.openxmlformats.org/drawingml/2006/picture">
-                <pic:pic>
+                <pic:pic xmlns:pic="http://schemas.openxmlformats.org/drawingml/2006/picture">
                   <pic:nvPicPr>
-                    <pic:cNvPr descr="Rep_Figures_files/figure-docx/unnamed-chunk-33-1.png" id="109" name="Picture"/>
+                    <pic:cNvPr id="109" name="Picture" descr="Rep_Figures_files/figure-docx/unnamed-chunk-33-1.png"/>
                     <pic:cNvPicPr>
-                      <a:picLocks noChangeArrowheads="1" noChangeAspect="1"/>
+                      <a:picLocks noChangeAspect="1" noChangeArrowheads="1"/>
                     </pic:cNvPicPr>
                   </pic:nvPicPr>
                   <pic:blipFill>
-                    <a:blip r:embed="rId107"/>
+                    <a:blip r:embed="rId34"/>
                     <a:stretch>
                       <a:fillRect/>
                     </a:stretch>
@@ -2183,18 +2069,15 @@
       </w:r>
     </w:p>
     <w:p>
-      <w:pPr>
-        <w:pStyle w:val="ImageCaption"/>
-      </w:pPr>
       <w:r>
         <w:rPr>
           <w:b/>
           <w:bCs/>
         </w:rPr>
-        <w:t xml:space="preserve">Figure 30.</w:t>
-      </w:r>
-      <w:r>
-        <w:t xml:space="preserve">- Slope rockfish harvests 1996-2023. Lines and error polygons represent model estimates and points represent Howard et al estimates.</w:t>
+        <w:t>Figure 30.</w:t>
+      </w:r>
+      <w:r>
+        <w:t>- Slope rockfish harvests for 6 Southeast Alaska commercial fisheries management units in Southeast Alaska 1977–2024. Lines and error polygons represent model estimates and 95% credibility intervals, respectively, and points represent Howard et al. (2020) estimates.</w:t>
       </w:r>
     </w:p>
     <w:p>
@@ -2203,26 +2086,28 @@
       </w:r>
     </w:p>
     <w:p>
-      <w:pPr>
-        <w:pStyle w:val="CaptionedFigure"/>
-      </w:pPr>
-      <w:r>
+      <w:r>
+        <w:rPr>
+          <w:noProof/>
+        </w:rPr>
+        <w:lastRenderedPageBreak/>
         <w:drawing>
-          <wp:inline>
+          <wp:inline distT="0" distB="0" distL="0" distR="0" wp14:anchorId="2613798F" wp14:editId="542B34C5">
             <wp:extent cx="5943600" cy="4754880"/>
-            <wp:effectExtent b="0" l="0" r="0" t="0"/>
-            <wp:docPr descr="Figure 31.- Total rockfish releases 1996–2023. Lines and error polygons represent model estimates and points represent Howard et al estimates." title="" id="111" name="Picture"/>
-            <a:graphic>
+            <wp:effectExtent l="0" t="0" r="0" b="0"/>
+            <wp:docPr id="111" name="Picture" descr="Figure 31.- Total rockfish releases for 16 commercial fisheries management units 1977–2024. Lines and error polygons represent model estimates and 95% credibility intervals, respectively, and points represent Howard et al. (2020) estimates."/>
+            <wp:cNvGraphicFramePr/>
+            <a:graphic xmlns:a="http://schemas.openxmlformats.org/drawingml/2006/main">
               <a:graphicData uri="http://schemas.openxmlformats.org/drawingml/2006/picture">
-                <pic:pic>
+                <pic:pic xmlns:pic="http://schemas.openxmlformats.org/drawingml/2006/picture">
                   <pic:nvPicPr>
-                    <pic:cNvPr descr="Rep_Figures_files/figure-docx/unnamed-chunk-34-1.png" id="112" name="Picture"/>
+                    <pic:cNvPr id="112" name="Picture" descr="Rep_Figures_files/figure-docx/unnamed-chunk-34-1.png"/>
                     <pic:cNvPicPr>
-                      <a:picLocks noChangeArrowheads="1" noChangeAspect="1"/>
+                      <a:picLocks noChangeAspect="1" noChangeArrowheads="1"/>
                     </pic:cNvPicPr>
                   </pic:nvPicPr>
                   <pic:blipFill>
-                    <a:blip r:embed="rId110"/>
+                    <a:blip r:embed="rId35"/>
                     <a:stretch>
                       <a:fillRect/>
                     </a:stretch>
@@ -2250,18 +2135,15 @@
       </w:r>
     </w:p>
     <w:p>
-      <w:pPr>
-        <w:pStyle w:val="ImageCaption"/>
-      </w:pPr>
       <w:r>
         <w:rPr>
           <w:b/>
           <w:bCs/>
         </w:rPr>
-        <w:t xml:space="preserve">Figure 31.</w:t>
-      </w:r>
-      <w:r>
-        <w:t xml:space="preserve">- Total rockfish releases 1996–2023. Lines and error polygons represent model estimates and points represent Howard et al estimates.</w:t>
+        <w:t>Figure 31.</w:t>
+      </w:r>
+      <w:r>
+        <w:t>- Total rockfish releases for 16 commercial fisheries management units 1977–2024. Lines and error polygons represent model estimates and 95% credibility intervals, respectively, and points represent Howard et al. (2020) estimates.</w:t>
       </w:r>
     </w:p>
     <w:p>
@@ -2270,26 +2152,28 @@
       </w:r>
     </w:p>
     <w:p>
-      <w:pPr>
-        <w:pStyle w:val="CaptionedFigure"/>
-      </w:pPr>
-      <w:r>
+      <w:r>
+        <w:rPr>
+          <w:noProof/>
+        </w:rPr>
+        <w:lastRenderedPageBreak/>
         <w:drawing>
-          <wp:inline>
+          <wp:inline distT="0" distB="0" distL="0" distR="0" wp14:anchorId="189450E5" wp14:editId="0CF0272E">
             <wp:extent cx="5943600" cy="5943600"/>
-            <wp:effectExtent b="0" l="0" r="0" t="0"/>
-            <wp:docPr descr="Figure 32.- Black rockfish releases 1996–2023. Lines and error polygons represent model estimates and points represent Howard et al estimates." title="" id="114" name="Picture"/>
-            <a:graphic>
+            <wp:effectExtent l="0" t="0" r="0" b="0"/>
+            <wp:docPr id="114" name="Picture" descr="Figure 32.- Black rockfish releases for 16 commercial fisheries management units 1977–2024. Lines and error polygons represent model estimates and 95% credibility intervals, respectively, and points represent Howard et al. (2020) estimates."/>
+            <wp:cNvGraphicFramePr/>
+            <a:graphic xmlns:a="http://schemas.openxmlformats.org/drawingml/2006/main">
               <a:graphicData uri="http://schemas.openxmlformats.org/drawingml/2006/picture">
-                <pic:pic>
+                <pic:pic xmlns:pic="http://schemas.openxmlformats.org/drawingml/2006/picture">
                   <pic:nvPicPr>
-                    <pic:cNvPr descr="Rep_Figures_files/figure-docx/unnamed-chunk-35-1.png" id="115" name="Picture"/>
+                    <pic:cNvPr id="115" name="Picture" descr="Rep_Figures_files/figure-docx/unnamed-chunk-35-1.png"/>
                     <pic:cNvPicPr>
-                      <a:picLocks noChangeArrowheads="1" noChangeAspect="1"/>
+                      <a:picLocks noChangeAspect="1" noChangeArrowheads="1"/>
                     </pic:cNvPicPr>
                   </pic:nvPicPr>
                   <pic:blipFill>
-                    <a:blip r:embed="rId113"/>
+                    <a:blip r:embed="rId36"/>
                     <a:stretch>
                       <a:fillRect/>
                     </a:stretch>
@@ -2317,18 +2201,15 @@
       </w:r>
     </w:p>
     <w:p>
-      <w:pPr>
-        <w:pStyle w:val="ImageCaption"/>
-      </w:pPr>
       <w:r>
         <w:rPr>
           <w:b/>
           <w:bCs/>
         </w:rPr>
-        <w:t xml:space="preserve">Figure 32.</w:t>
-      </w:r>
-      <w:r>
-        <w:t xml:space="preserve">- Black rockfish releases 1996–2023. Lines and error polygons represent model estimates and points represent Howard et al estimates.</w:t>
+        <w:t>Figure 32.</w:t>
+      </w:r>
+      <w:r>
+        <w:t>- Black rockfish releases for 16 commercial fisheries management units 1977–2024. Lines and error polygons represent model estimates and 95% credibility intervals, respectively, and points represent Howard et al. (2020) estimates.</w:t>
       </w:r>
     </w:p>
     <w:p>
@@ -2337,26 +2218,28 @@
       </w:r>
     </w:p>
     <w:p>
-      <w:pPr>
-        <w:pStyle w:val="CaptionedFigure"/>
-      </w:pPr>
-      <w:r>
+      <w:r>
+        <w:rPr>
+          <w:noProof/>
+        </w:rPr>
+        <w:lastRenderedPageBreak/>
         <w:drawing>
-          <wp:inline>
+          <wp:inline distT="0" distB="0" distL="0" distR="0" wp14:anchorId="741BB5D9" wp14:editId="661C3121">
             <wp:extent cx="5943600" cy="5943600"/>
-            <wp:effectExtent b="0" l="0" r="0" t="0"/>
-            <wp:docPr descr="Figure 33.- Yellow rockfish releases 1996–2023. Lines and error polygons represent model estimates and points represent Howard et al estimates." title="" id="117" name="Picture"/>
-            <a:graphic>
+            <wp:effectExtent l="0" t="0" r="0" b="0"/>
+            <wp:docPr id="117" name="Picture" descr="Figure 33.- Yellow rockfish releases for 16 commercial fisheries management units 1977–2024. Lines and error polygons represent model estimates and 95% credibility intervals, respectively, and points represent Howard et al. (2020) estimates."/>
+            <wp:cNvGraphicFramePr/>
+            <a:graphic xmlns:a="http://schemas.openxmlformats.org/drawingml/2006/main">
               <a:graphicData uri="http://schemas.openxmlformats.org/drawingml/2006/picture">
-                <pic:pic>
+                <pic:pic xmlns:pic="http://schemas.openxmlformats.org/drawingml/2006/picture">
                   <pic:nvPicPr>
-                    <pic:cNvPr descr="Rep_Figures_files/figure-docx/unnamed-chunk-36-1.png" id="118" name="Picture"/>
+                    <pic:cNvPr id="118" name="Picture" descr="Rep_Figures_files/figure-docx/unnamed-chunk-36-1.png"/>
                     <pic:cNvPicPr>
-                      <a:picLocks noChangeArrowheads="1" noChangeAspect="1"/>
+                      <a:picLocks noChangeAspect="1" noChangeArrowheads="1"/>
                     </pic:cNvPicPr>
                   </pic:nvPicPr>
                   <pic:blipFill>
-                    <a:blip r:embed="rId116"/>
+                    <a:blip r:embed="rId37"/>
                     <a:stretch>
                       <a:fillRect/>
                     </a:stretch>
@@ -2384,18 +2267,15 @@
       </w:r>
     </w:p>
     <w:p>
-      <w:pPr>
-        <w:pStyle w:val="ImageCaption"/>
-      </w:pPr>
       <w:r>
         <w:rPr>
           <w:b/>
           <w:bCs/>
         </w:rPr>
-        <w:t xml:space="preserve">Figure 33.</w:t>
-      </w:r>
-      <w:r>
-        <w:t xml:space="preserve">- Yellow rockfish releases 1996–2023. Lines and error polygons represent model estimates and points represent Howard et al estimates.</w:t>
+        <w:t>Figure 33.</w:t>
+      </w:r>
+      <w:r>
+        <w:t>- Yellow rockfish releases for 16 commercial fisheries management units 1977–2024. Lines and error polygons represent model estimates and 95% credibility intervals, respectively, and points represent Howard et al. (2020) estimates.</w:t>
       </w:r>
     </w:p>
     <w:p>
@@ -2404,26 +2284,28 @@
       </w:r>
     </w:p>
     <w:p>
-      <w:pPr>
-        <w:pStyle w:val="CaptionedFigure"/>
-      </w:pPr>
-      <w:r>
+      <w:r>
+        <w:rPr>
+          <w:noProof/>
+        </w:rPr>
+        <w:lastRenderedPageBreak/>
         <w:drawing>
-          <wp:inline>
+          <wp:inline distT="0" distB="0" distL="0" distR="0" wp14:anchorId="62959D06" wp14:editId="20B5C773">
             <wp:extent cx="5943600" cy="2971800"/>
-            <wp:effectExtent b="0" l="0" r="0" t="0"/>
-            <wp:docPr descr="Figure 34.- DSR rockfish releases (including yelloweye) 1996–2023. Lines and error polygons represent model estimates and points represent Howard et al estimates." title="" id="120" name="Picture"/>
-            <a:graphic>
+            <wp:effectExtent l="0" t="0" r="0" b="0"/>
+            <wp:docPr id="120" name="Picture" descr="Figure 34.- Non-yelloweye DSR rockfish releases for 6 Southeast Alaska commercial fisheries management units 1977–2024. Lines and error polygons represent model estimates and 95% credibility intervals, respectively, and points represent Howard et al. (2020) estimates."/>
+            <wp:cNvGraphicFramePr/>
+            <a:graphic xmlns:a="http://schemas.openxmlformats.org/drawingml/2006/main">
               <a:graphicData uri="http://schemas.openxmlformats.org/drawingml/2006/picture">
-                <pic:pic>
+                <pic:pic xmlns:pic="http://schemas.openxmlformats.org/drawingml/2006/picture">
                   <pic:nvPicPr>
-                    <pic:cNvPr descr="Rep_Figures_files/figure-docx/unnamed-chunk-37-1.png" id="121" name="Picture"/>
+                    <pic:cNvPr id="121" name="Picture" descr="Rep_Figures_files/figure-docx/unnamed-chunk-37-1.png"/>
                     <pic:cNvPicPr>
-                      <a:picLocks noChangeArrowheads="1" noChangeAspect="1"/>
+                      <a:picLocks noChangeAspect="1" noChangeArrowheads="1"/>
                     </pic:cNvPicPr>
                   </pic:nvPicPr>
                   <pic:blipFill>
-                    <a:blip r:embed="rId119"/>
+                    <a:blip r:embed="rId38"/>
                     <a:stretch>
                       <a:fillRect/>
                     </a:stretch>
@@ -2451,18 +2333,15 @@
       </w:r>
     </w:p>
     <w:p>
-      <w:pPr>
-        <w:pStyle w:val="ImageCaption"/>
-      </w:pPr>
       <w:r>
         <w:rPr>
           <w:b/>
           <w:bCs/>
         </w:rPr>
-        <w:t xml:space="preserve">Figure 34.</w:t>
-      </w:r>
-      <w:r>
-        <w:t xml:space="preserve">- DSR rockfish releases (including yelloweye) 1996–2023. Lines and error polygons represent model estimates and points represent Howard et al estimates.</w:t>
+        <w:t>Figure 34.</w:t>
+      </w:r>
+      <w:r>
+        <w:t>- Non-yelloweye DSR rockfish releases for 6 Southeast Alaska commercial fisheries management units 1977–2024. Lines and error polygons represent model estimates and 95% credibility intervals, respectively, and points represent Howard et al. (2020) estimates.</w:t>
       </w:r>
     </w:p>
     <w:p>
@@ -2471,26 +2350,28 @@
       </w:r>
     </w:p>
     <w:p>
-      <w:pPr>
-        <w:pStyle w:val="CaptionedFigure"/>
-      </w:pPr>
-      <w:r>
+      <w:r>
+        <w:rPr>
+          <w:noProof/>
+        </w:rPr>
+        <w:lastRenderedPageBreak/>
         <w:drawing>
-          <wp:inline>
+          <wp:inline distT="0" distB="0" distL="0" distR="0" wp14:anchorId="78B13933" wp14:editId="41EC6319">
             <wp:extent cx="5943600" cy="2971800"/>
-            <wp:effectExtent b="0" l="0" r="0" t="0"/>
-            <wp:docPr descr="Figure 35.- Slope rockfish releases 1996–2023. Lines and error polygons represent model estimates and points represent Howard et al estimates." title="" id="123" name="Picture"/>
-            <a:graphic>
+            <wp:effectExtent l="0" t="0" r="0" b="0"/>
+            <wp:docPr id="123" name="Picture" descr="Figure 35.- Slope rockfish releases for 6 Southeast Alaska commercial fisheries management units 1977–2024. Lines and error polygons represent model estimates and 95% credibility intervals, respectively, and points represent Howard et al. (2020) estimates."/>
+            <wp:cNvGraphicFramePr/>
+            <a:graphic xmlns:a="http://schemas.openxmlformats.org/drawingml/2006/main">
               <a:graphicData uri="http://schemas.openxmlformats.org/drawingml/2006/picture">
-                <pic:pic>
+                <pic:pic xmlns:pic="http://schemas.openxmlformats.org/drawingml/2006/picture">
                   <pic:nvPicPr>
-                    <pic:cNvPr descr="Rep_Figures_files/figure-docx/unnamed-chunk-38-1.png" id="124" name="Picture"/>
+                    <pic:cNvPr id="124" name="Picture" descr="Rep_Figures_files/figure-docx/unnamed-chunk-38-1.png"/>
                     <pic:cNvPicPr>
-                      <a:picLocks noChangeArrowheads="1" noChangeAspect="1"/>
+                      <a:picLocks noChangeAspect="1" noChangeArrowheads="1"/>
                     </pic:cNvPicPr>
                   </pic:nvPicPr>
                   <pic:blipFill>
-                    <a:blip r:embed="rId122"/>
+                    <a:blip r:embed="rId39"/>
                     <a:stretch>
                       <a:fillRect/>
                     </a:stretch>
@@ -2518,18 +2399,15 @@
       </w:r>
     </w:p>
     <w:p>
-      <w:pPr>
-        <w:pStyle w:val="ImageCaption"/>
-      </w:pPr>
       <w:r>
         <w:rPr>
           <w:b/>
           <w:bCs/>
         </w:rPr>
-        <w:t xml:space="preserve">Figure 35.</w:t>
-      </w:r>
-      <w:r>
-        <w:t xml:space="preserve">- Slope rockfish releases 1996–2023. Lines and error polygons represent model estimates and points represent Howard et al estimates.</w:t>
+        <w:t>Figure 35.</w:t>
+      </w:r>
+      <w:r>
+        <w:t>- Slope rockfish releases for 6 Southeast Alaska commercial fisheries management units 1977–2024. Lines and error polygons represent model estimates and 95% credibility intervals, respectively, and points represent Howard et al. (2020) estimates.</w:t>
       </w:r>
     </w:p>
     <w:p>
@@ -2538,26 +2416,28 @@
       </w:r>
     </w:p>
     <w:p>
-      <w:pPr>
-        <w:pStyle w:val="CaptionedFigure"/>
-      </w:pPr>
-      <w:r>
+      <w:r>
+        <w:rPr>
+          <w:noProof/>
+        </w:rPr>
+        <w:lastRenderedPageBreak/>
         <w:drawing>
-          <wp:inline>
+          <wp:inline distT="0" distB="0" distL="0" distR="0" wp14:anchorId="24A27C71" wp14:editId="088CC409">
             <wp:extent cx="5943600" cy="5943600"/>
-            <wp:effectExtent b="0" l="0" r="0" t="0"/>
-            <wp:docPr descr="Figure 36.- Total removals of black rockfish by guided and unguided anlgers in Alaska commercial fishery management units as dervided from harvests and release mortalities. The grey polygon in the backround represents 95% credibility intervals of the total removals." title="" id="126" name="Picture"/>
-            <a:graphic>
+            <wp:effectExtent l="0" t="0" r="0" b="0"/>
+            <wp:docPr id="126" name="Picture" descr="Figure 36.- Total removals of black rockfish by guided and unguided anglers in 16 Alaska commercial fishery management units as dervided from harvests and release mortalities 1977-2024. The grey polygon in the backround represents 95% credibility intervals of the total removals."/>
+            <wp:cNvGraphicFramePr/>
+            <a:graphic xmlns:a="http://schemas.openxmlformats.org/drawingml/2006/main">
               <a:graphicData uri="http://schemas.openxmlformats.org/drawingml/2006/picture">
-                <pic:pic>
+                <pic:pic xmlns:pic="http://schemas.openxmlformats.org/drawingml/2006/picture">
                   <pic:nvPicPr>
-                    <pic:cNvPr descr="Rep_Figures_files/figure-docx/unnamed-chunk-40-1.png" id="127" name="Picture"/>
+                    <pic:cNvPr id="127" name="Picture" descr="Rep_Figures_files/figure-docx/unnamed-chunk-40-1.png"/>
                     <pic:cNvPicPr>
-                      <a:picLocks noChangeArrowheads="1" noChangeAspect="1"/>
+                      <a:picLocks noChangeAspect="1" noChangeArrowheads="1"/>
                     </pic:cNvPicPr>
                   </pic:nvPicPr>
                   <pic:blipFill>
-                    <a:blip r:embed="rId125"/>
+                    <a:blip r:embed="rId40"/>
                     <a:stretch>
                       <a:fillRect/>
                     </a:stretch>
@@ -2585,18 +2465,15 @@
       </w:r>
     </w:p>
     <w:p>
-      <w:pPr>
-        <w:pStyle w:val="ImageCaption"/>
-      </w:pPr>
       <w:r>
         <w:rPr>
           <w:b/>
           <w:bCs/>
         </w:rPr>
-        <w:t xml:space="preserve">Figure 36.</w:t>
-      </w:r>
-      <w:r>
-        <w:t xml:space="preserve">- Total removals of black rockfish by guided and unguided anlgers in Alaska commercial fishery management units as dervided from harvests and release mortalities. The grey polygon in the backround represents 95% credibility intervals of the total removals.</w:t>
+        <w:t>Figure 36.</w:t>
+      </w:r>
+      <w:r>
+        <w:t>- Total removals of black rockfish by guided and unguided anglers in 16 Alaska commercial fishery management units as dervided from harvests and release mortalities 1977-2024. The grey polygon in the backround represents 95% credibility intervals of the total removals.</w:t>
       </w:r>
     </w:p>
     <w:p>
@@ -2605,26 +2482,28 @@
       </w:r>
     </w:p>
     <w:p>
-      <w:pPr>
-        <w:pStyle w:val="CaptionedFigure"/>
-      </w:pPr>
-      <w:r>
+      <w:r>
+        <w:rPr>
+          <w:noProof/>
+        </w:rPr>
+        <w:lastRenderedPageBreak/>
         <w:drawing>
-          <wp:inline>
+          <wp:inline distT="0" distB="0" distL="0" distR="0" wp14:anchorId="1B493D9A" wp14:editId="63CCF67D">
             <wp:extent cx="5943600" cy="5943600"/>
-            <wp:effectExtent b="0" l="0" r="0" t="0"/>
-            <wp:docPr descr="Figure 37.- Total removals of yelloweye rockfish by guided and unguided anlgers in Alaska commercial fishery management units as dervided from harvests and release mortalities. The grey polygon in the backround represents 95% credibility intervals of the total removals." title="" id="129" name="Picture"/>
-            <a:graphic>
+            <wp:effectExtent l="0" t="0" r="0" b="0"/>
+            <wp:docPr id="129" name="Picture" descr="Figure 37.- Total removals of yelloweye rockfish by guided and unguided anglers in Alaska commercial fishery management units as dervided from harvests and release mortalities 1977-2024. The grey polygon in the backround represents 95% credibility intervals of the total removals."/>
+            <wp:cNvGraphicFramePr/>
+            <a:graphic xmlns:a="http://schemas.openxmlformats.org/drawingml/2006/main">
               <a:graphicData uri="http://schemas.openxmlformats.org/drawingml/2006/picture">
-                <pic:pic>
+                <pic:pic xmlns:pic="http://schemas.openxmlformats.org/drawingml/2006/picture">
                   <pic:nvPicPr>
-                    <pic:cNvPr descr="Rep_Figures_files/figure-docx/unnamed-chunk-41-1.png" id="130" name="Picture"/>
+                    <pic:cNvPr id="130" name="Picture" descr="Rep_Figures_files/figure-docx/unnamed-chunk-41-1.png"/>
                     <pic:cNvPicPr>
-                      <a:picLocks noChangeArrowheads="1" noChangeAspect="1"/>
+                      <a:picLocks noChangeAspect="1" noChangeArrowheads="1"/>
                     </pic:cNvPicPr>
                   </pic:nvPicPr>
                   <pic:blipFill>
-                    <a:blip r:embed="rId128"/>
+                    <a:blip r:embed="rId41"/>
                     <a:stretch>
                       <a:fillRect/>
                     </a:stretch>
@@ -2652,18 +2531,15 @@
       </w:r>
     </w:p>
     <w:p>
-      <w:pPr>
-        <w:pStyle w:val="ImageCaption"/>
-      </w:pPr>
       <w:r>
         <w:rPr>
           <w:b/>
           <w:bCs/>
         </w:rPr>
-        <w:t xml:space="preserve">Figure 37.</w:t>
-      </w:r>
-      <w:r>
-        <w:t xml:space="preserve">- Total removals of yelloweye rockfish by guided and unguided anlgers in Alaska commercial fishery management units as dervided from harvests and release mortalities. The grey polygon in the backround represents 95% credibility intervals of the total removals.</w:t>
+        <w:t>Figure 37.</w:t>
+      </w:r>
+      <w:r>
+        <w:t>- Total removals of yelloweye rockfish by guided and unguided anglers in Alaska commercial fishery management units as dervided from harvests and release mortalities 1977-2024. The grey polygon in the backround represents 95% credibility intervals of the total removals.</w:t>
       </w:r>
     </w:p>
     <w:p>
@@ -2672,26 +2548,28 @@
       </w:r>
     </w:p>
     <w:p>
-      <w:pPr>
-        <w:pStyle w:val="CaptionedFigure"/>
-      </w:pPr>
-      <w:r>
+      <w:r>
+        <w:rPr>
+          <w:noProof/>
+        </w:rPr>
+        <w:lastRenderedPageBreak/>
         <w:drawing>
-          <wp:inline>
+          <wp:inline distT="0" distB="0" distL="0" distR="0" wp14:anchorId="4919066E" wp14:editId="60188ED0">
             <wp:extent cx="5943600" cy="4457700"/>
-            <wp:effectExtent b="0" l="0" r="0" t="0"/>
-            <wp:docPr descr="Figure 38.- Total removals of non-black pelagic rockfish by guided and unguided anlgers in southeast Alaska commercial fishery management units as dervided from harvests and release mortalities. The grey polygon in the backround represents 95% credibility intervals of the total removals." title="" id="132" name="Picture"/>
-            <a:graphic>
+            <wp:effectExtent l="0" t="0" r="0" b="0"/>
+            <wp:docPr id="132" name="Picture" descr="Figure 38.- Total removals of non-black pelagic rockfish by guided and unguided anglers in Southeast Alaska commercial fishery management units as dervided from harvests and release mortalities 1977-2024. The grey polygon in the backround represents 95% credibility intervals of the total removals."/>
+            <wp:cNvGraphicFramePr/>
+            <a:graphic xmlns:a="http://schemas.openxmlformats.org/drawingml/2006/main">
               <a:graphicData uri="http://schemas.openxmlformats.org/drawingml/2006/picture">
-                <pic:pic>
+                <pic:pic xmlns:pic="http://schemas.openxmlformats.org/drawingml/2006/picture">
                   <pic:nvPicPr>
-                    <pic:cNvPr descr="Rep_Figures_files/figure-docx/unnamed-chunk-42-1.png" id="133" name="Picture"/>
+                    <pic:cNvPr id="133" name="Picture" descr="Rep_Figures_files/figure-docx/unnamed-chunk-42-1.png"/>
                     <pic:cNvPicPr>
-                      <a:picLocks noChangeArrowheads="1" noChangeAspect="1"/>
+                      <a:picLocks noChangeAspect="1" noChangeArrowheads="1"/>
                     </pic:cNvPicPr>
                   </pic:nvPicPr>
                   <pic:blipFill>
-                    <a:blip r:embed="rId131"/>
+                    <a:blip r:embed="rId42"/>
                     <a:stretch>
                       <a:fillRect/>
                     </a:stretch>
@@ -2719,18 +2597,15 @@
       </w:r>
     </w:p>
     <w:p>
-      <w:pPr>
-        <w:pStyle w:val="ImageCaption"/>
-      </w:pPr>
       <w:r>
         <w:rPr>
           <w:b/>
           <w:bCs/>
         </w:rPr>
-        <w:t xml:space="preserve">Figure 38.</w:t>
-      </w:r>
-      <w:r>
-        <w:t xml:space="preserve">- Total removals of non-black pelagic rockfish by guided and unguided anlgers in southeast Alaska commercial fishery management units as dervided from harvests and release mortalities. The grey polygon in the backround represents 95% credibility intervals of the total removals.</w:t>
+        <w:t>Figure 38.</w:t>
+      </w:r>
+      <w:r>
+        <w:t>- Total removals of non-black pelagic rockfish by guided and unguided anglers in Southeast Alaska commercial fishery management units as dervided from harvests and release mortalities 1977-2024. The grey polygon in the backround represents 95% credibility intervals of the total removals.</w:t>
       </w:r>
     </w:p>
     <w:p>
@@ -2739,26 +2614,28 @@
       </w:r>
     </w:p>
     <w:p>
-      <w:pPr>
-        <w:pStyle w:val="CaptionedFigure"/>
-      </w:pPr>
-      <w:r>
+      <w:r>
+        <w:rPr>
+          <w:noProof/>
+        </w:rPr>
+        <w:lastRenderedPageBreak/>
         <w:drawing>
-          <wp:inline>
+          <wp:inline distT="0" distB="0" distL="0" distR="0" wp14:anchorId="292BAE23" wp14:editId="0BC42FC3">
             <wp:extent cx="5943600" cy="4457700"/>
-            <wp:effectExtent b="0" l="0" r="0" t="0"/>
-            <wp:docPr descr="Figure 39.- Total removals of non-yelloweye demersal shelf rockfish by guided and unguided anlgers in southeast Alaska commercial fishery management units as dervided from harvests and release mortalities. The grey polygon in the backround represents 95% credibility intervals of the total removals." title="" id="135" name="Picture"/>
-            <a:graphic>
+            <wp:effectExtent l="0" t="0" r="0" b="0"/>
+            <wp:docPr id="135" name="Picture" descr="Figure 39.- Total removals of non-yelloweye demersal shelf rockfish by guided and unguided anglers in southeast Alaska commercial fishery management units as dervided from harvests and release mortalities 1977-2024. The grey polygon in the backround represents 95% credibility intervals of the total removals."/>
+            <wp:cNvGraphicFramePr/>
+            <a:graphic xmlns:a="http://schemas.openxmlformats.org/drawingml/2006/main">
               <a:graphicData uri="http://schemas.openxmlformats.org/drawingml/2006/picture">
-                <pic:pic>
+                <pic:pic xmlns:pic="http://schemas.openxmlformats.org/drawingml/2006/picture">
                   <pic:nvPicPr>
-                    <pic:cNvPr descr="Rep_Figures_files/figure-docx/unnamed-chunk-43-1.png" id="136" name="Picture"/>
+                    <pic:cNvPr id="136" name="Picture" descr="Rep_Figures_files/figure-docx/unnamed-chunk-43-1.png"/>
                     <pic:cNvPicPr>
-                      <a:picLocks noChangeArrowheads="1" noChangeAspect="1"/>
+                      <a:picLocks noChangeAspect="1" noChangeArrowheads="1"/>
                     </pic:cNvPicPr>
                   </pic:nvPicPr>
                   <pic:blipFill>
-                    <a:blip r:embed="rId134"/>
+                    <a:blip r:embed="rId43"/>
                     <a:stretch>
                       <a:fillRect/>
                     </a:stretch>
@@ -2786,18 +2663,15 @@
       </w:r>
     </w:p>
     <w:p>
-      <w:pPr>
-        <w:pStyle w:val="ImageCaption"/>
-      </w:pPr>
       <w:r>
         <w:rPr>
           <w:b/>
           <w:bCs/>
         </w:rPr>
-        <w:t xml:space="preserve">Figure 39.</w:t>
-      </w:r>
-      <w:r>
-        <w:t xml:space="preserve">- Total removals of non-yelloweye demersal shelf rockfish by guided and unguided anlgers in southeast Alaska commercial fishery management units as dervided from harvests and release mortalities. The grey polygon in the backround represents 95% credibility intervals of the total removals.</w:t>
+        <w:t>Figure 39.</w:t>
+      </w:r>
+      <w:r>
+        <w:t>- Total removals of non-yelloweye demersal shelf rockfish by guided and unguided anglers in southeast Alaska commercial fishery management units as dervided from harvests and release mortalities 1977-2024. The grey polygon in the backround represents 95% credibility intervals of the total removals.</w:t>
       </w:r>
     </w:p>
     <w:p>
@@ -2806,26 +2680,28 @@
       </w:r>
     </w:p>
     <w:p>
-      <w:pPr>
-        <w:pStyle w:val="CaptionedFigure"/>
-      </w:pPr>
-      <w:r>
+      <w:r>
+        <w:rPr>
+          <w:noProof/>
+        </w:rPr>
+        <w:lastRenderedPageBreak/>
         <w:drawing>
-          <wp:inline>
+          <wp:inline distT="0" distB="0" distL="0" distR="0" wp14:anchorId="0069046A" wp14:editId="57DB0F4D">
             <wp:extent cx="5943600" cy="4457700"/>
-            <wp:effectExtent b="0" l="0" r="0" t="0"/>
-            <wp:docPr descr="Figure 40.- Total removals of slope rockfish by guided and unguided anlgers in southeast Alaska commercial fishery management units as dervided from harvests and release mortalities. The grey polygon in the backround represents 95% credibility intervals of the total removals." title="" id="138" name="Picture"/>
-            <a:graphic>
+            <wp:effectExtent l="0" t="0" r="0" b="0"/>
+            <wp:docPr id="138" name="Picture" descr="Figure 40.- Total removals of slope rockfish by guided and unguided anglers in Southeast Alaska commercial fishery management units as dervided from harvests and release mortalities 1977-2024. The grey polygon in the backround represents 95% credibility intervals of the total removals."/>
+            <wp:cNvGraphicFramePr/>
+            <a:graphic xmlns:a="http://schemas.openxmlformats.org/drawingml/2006/main">
               <a:graphicData uri="http://schemas.openxmlformats.org/drawingml/2006/picture">
-                <pic:pic>
+                <pic:pic xmlns:pic="http://schemas.openxmlformats.org/drawingml/2006/picture">
                   <pic:nvPicPr>
-                    <pic:cNvPr descr="Rep_Figures_files/figure-docx/unnamed-chunk-44-1.png" id="139" name="Picture"/>
+                    <pic:cNvPr id="139" name="Picture" descr="Rep_Figures_files/figure-docx/unnamed-chunk-44-1.png"/>
                     <pic:cNvPicPr>
-                      <a:picLocks noChangeArrowheads="1" noChangeAspect="1"/>
+                      <a:picLocks noChangeAspect="1" noChangeArrowheads="1"/>
                     </pic:cNvPicPr>
                   </pic:nvPicPr>
                   <pic:blipFill>
-                    <a:blip r:embed="rId137"/>
+                    <a:blip r:embed="rId44"/>
                     <a:stretch>
                       <a:fillRect/>
                     </a:stretch>
@@ -2853,29 +2729,26 @@
       </w:r>
     </w:p>
     <w:p>
-      <w:pPr>
-        <w:pStyle w:val="ImageCaption"/>
-      </w:pPr>
       <w:r>
         <w:rPr>
           <w:b/>
           <w:bCs/>
         </w:rPr>
-        <w:t xml:space="preserve">Figure 40.</w:t>
-      </w:r>
-      <w:r>
-        <w:t xml:space="preserve">- Total removals of slope rockfish by guided and unguided anlgers in southeast Alaska commercial fishery management units as dervided from harvests and release mortalities. The grey polygon in the backround represents 95% credibility intervals of the total removals.</w:t>
+        <w:t>Figure 40.</w:t>
+      </w:r>
+      <w:r>
+        <w:t>- Total removals of slope rockfish by guided and unguided anglers in Southeast Alaska commercial fishery management units as dervided from harvests and release mortalities 1977-2024. The grey polygon in the backround represents 95% credibility intervals of the total removals.</w:t>
       </w:r>
     </w:p>
     <w:p>
       <w:r>
         <w:br w:type="page"/>
       </w:r>
-    </w:p>
-    <w:bookmarkEnd w:id="140"/>
+      <w:bookmarkEnd w:id="0"/>
+    </w:p>
     <w:sectPr>
-      <w:pgSz w:h="15840" w:w="12240"/>
-      <w:pgMar w:bottom="1440" w:footer="720" w:gutter="0" w:header="720" w:left="1440" w:right="1440" w:top="1440"/>
+      <w:pgSz w:w="12240" w:h="15840"/>
+      <w:pgMar w:top="1440" w:right="1440" w:bottom="1440" w:left="1440" w:header="720" w:footer="720" w:gutter="0"/>
       <w:cols w:space="720"/>
       <w:docGrid w:linePitch="360"/>
     </w:sectPr>
@@ -2883,34 +2756,12 @@
 </w:document>
 </file>
 
-<file path=word/comments.xml><?xml version="1.0" encoding="utf-8"?>
-<w:comments xmlns:w="http://schemas.openxmlformats.org/wordprocessingml/2006/main" xmlns:m="http://schemas.openxmlformats.org/officeDocument/2006/math" xmlns:r="http://schemas.openxmlformats.org/officeDocument/2006/relationships" xmlns:o="urn:schemas-microsoft-com:office:office" xmlns:v="urn:schemas-microsoft-com:vml" xmlns:w10="urn:schemas-microsoft-com:office:word" xmlns:a="http://schemas.openxmlformats.org/drawingml/2006/main" xmlns:pic="http://schemas.openxmlformats.org/drawingml/2006/picture" xmlns:wp="http://schemas.openxmlformats.org/drawingml/2006/wordprocessingDrawing"/>
-</file>
-
-<file path=word/footnotes.xml><?xml version="1.0" encoding="utf-8"?>
-<w:footnotes xmlns:w="http://schemas.openxmlformats.org/wordprocessingml/2006/main" xmlns:m="http://schemas.openxmlformats.org/officeDocument/2006/math" xmlns:r="http://schemas.openxmlformats.org/officeDocument/2006/relationships" xmlns:o="urn:schemas-microsoft-com:office:office" xmlns:v="urn:schemas-microsoft-com:vml" xmlns:w10="urn:schemas-microsoft-com:office:word" xmlns:a="http://schemas.openxmlformats.org/drawingml/2006/main" xmlns:pic="http://schemas.openxmlformats.org/drawingml/2006/picture" xmlns:wp="http://schemas.openxmlformats.org/drawingml/2006/wordprocessingDrawing">
-  <w:footnote w:type="continuationSeparator" w:id="0">
-    <w:p>
-      <w:r>
-        <w:continuationSeparator/>
-      </w:r>
-    </w:p>
-  </w:footnote>
-  <w:footnote w:type="separator" w:id="-1">
-    <w:p>
-      <w:r>
-        <w:separator/>
-      </w:r>
-    </w:p>
-  </w:footnote>
-</w:footnotes>
-</file>
-
 <file path=word/numbering.xml><?xml version="1.0" encoding="utf-8"?>
-<w:numbering xmlns:w="http://schemas.openxmlformats.org/wordprocessingml/2006/main">
-  <w:abstractNum w:abstractNumId="990">
+<w:numbering xmlns:wpc="http://schemas.microsoft.com/office/word/2010/wordprocessingCanvas" xmlns:cx="http://schemas.microsoft.com/office/drawing/2014/chartex" xmlns:cx1="http://schemas.microsoft.com/office/drawing/2015/9/8/chartex" xmlns:cx2="http://schemas.microsoft.com/office/drawing/2015/10/21/chartex" xmlns:cx3="http://schemas.microsoft.com/office/drawing/2016/5/9/chartex" xmlns:cx4="http://schemas.microsoft.com/office/drawing/2016/5/10/chartex" xmlns:cx5="http://schemas.microsoft.com/office/drawing/2016/5/11/chartex" xmlns:cx6="http://schemas.microsoft.com/office/drawing/2016/5/12/chartex" xmlns:cx7="http://schemas.microsoft.com/office/drawing/2016/5/13/chartex" xmlns:cx8="http://schemas.microsoft.com/office/drawing/2016/5/14/chartex" xmlns:mc="http://schemas.openxmlformats.org/markup-compatibility/2006" xmlns:aink="http://schemas.microsoft.com/office/drawing/2016/ink" xmlns:am3d="http://schemas.microsoft.com/office/drawing/2017/model3d" xmlns:o="urn:schemas-microsoft-com:office:office" xmlns:oel="http://schemas.microsoft.com/office/2019/extlst" xmlns:r="http://schemas.openxmlformats.org/officeDocument/2006/relationships" xmlns:m="http://schemas.openxmlformats.org/officeDocument/2006/math" xmlns:v="urn:schemas-microsoft-com:vml" xmlns:wp14="http://schemas.microsoft.com/office/word/2010/wordprocessingDrawing" xmlns:wp="http://schemas.openxmlformats.org/drawingml/2006/wordprocessingDrawing" xmlns:w10="urn:schemas-microsoft-com:office:word" xmlns:w="http://schemas.openxmlformats.org/wordprocessingml/2006/main" xmlns:w14="http://schemas.microsoft.com/office/word/2010/wordml" xmlns:w15="http://schemas.microsoft.com/office/word/2012/wordml" xmlns:w16cex="http://schemas.microsoft.com/office/word/2018/wordml/cex" xmlns:w16cid="http://schemas.microsoft.com/office/word/2016/wordml/cid" xmlns:w16="http://schemas.microsoft.com/office/word/2018/wordml" xmlns:w16du="http://schemas.microsoft.com/office/word/2023/wordml/word16du" xmlns:w16sdtdh="http://schemas.microsoft.com/office/word/2020/wordml/sdtdatahash" xmlns:w16sdtfl="http://schemas.microsoft.com/office/word/2024/wordml/sdtformatlock" xmlns:w16se="http://schemas.microsoft.com/office/word/2015/wordml/symex" xmlns:wpg="http://schemas.microsoft.com/office/word/2010/wordprocessingGroup" xmlns:wpi="http://schemas.microsoft.com/office/word/2010/wordprocessingInk" xmlns:wne="http://schemas.microsoft.com/office/word/2006/wordml" xmlns:wps="http://schemas.microsoft.com/office/word/2010/wordprocessingShape" mc:Ignorable="w14 w15 w16se w16cid w16 w16cex w16sdtdh w16sdtfl w16du wp14">
+  <w:abstractNum w:abstractNumId="0" w15:restartNumberingAfterBreak="0">
     <w:nsid w:val="0000A990"/>
     <w:multiLevelType w:val="multilevel"/>
+    <w:tmpl w:val="67CA4EAA"/>
     <w:lvl w:ilvl="0">
       <w:numFmt w:val="bullet"/>
       <w:lvlText w:val=" "/>
@@ -2984,22 +2835,22 @@
       </w:pPr>
     </w:lvl>
   </w:abstractNum>
-  <w:num w:numId="1000">
-    <w:abstractNumId w:val="990"/>
+  <w:num w:numId="1" w16cid:durableId="759445111">
+    <w:abstractNumId w:val="0"/>
   </w:num>
 </w:numbering>
 </file>
 
 <file path=word/styles.xml><?xml version="1.0" encoding="utf-8"?>
-<w:styles xmlns:mc="http://schemas.openxmlformats.org/markup-compatibility/2006" xmlns:r="http://schemas.openxmlformats.org/officeDocument/2006/relationships" xmlns:w="http://schemas.openxmlformats.org/wordprocessingml/2006/main" xmlns:w14="http://schemas.microsoft.com/office/word/2010/wordml" xmlns:w15="http://schemas.microsoft.com/office/word/2012/wordml" xmlns:w16="http://schemas.microsoft.com/office/word/2018/wordml" xmlns:w16cex="http://schemas.microsoft.com/office/word/2018/wordml/cex" xmlns:w16cid="http://schemas.microsoft.com/office/word/2016/wordml/cid" xmlns:w16du="http://schemas.microsoft.com/office/word/2023/wordml/word16du" xmlns:w16sdtdh="http://schemas.microsoft.com/office/word/2020/wordml/sdtdatahash" xmlns:w16sdtfl="http://schemas.microsoft.com/office/word/2024/wordml/sdtformatlock" xmlns:w16se="http://schemas.microsoft.com/office/word/2015/wordml/symex" mc:Ignorable="w14 w15 w16se w16cid w16 w16cex w16sdtdh w16sdtfl w16du">
+<w:styles xmlns:mc="http://schemas.openxmlformats.org/markup-compatibility/2006" xmlns:r="http://schemas.openxmlformats.org/officeDocument/2006/relationships" xmlns:w="http://schemas.openxmlformats.org/wordprocessingml/2006/main" xmlns:w14="http://schemas.microsoft.com/office/word/2010/wordml" xmlns:w15="http://schemas.microsoft.com/office/word/2012/wordml" xmlns:w16cex="http://schemas.microsoft.com/office/word/2018/wordml/cex" xmlns:w16cid="http://schemas.microsoft.com/office/word/2016/wordml/cid" xmlns:w16="http://schemas.microsoft.com/office/word/2018/wordml" xmlns:w16du="http://schemas.microsoft.com/office/word/2023/wordml/word16du" xmlns:w16sdtdh="http://schemas.microsoft.com/office/word/2020/wordml/sdtdatahash" xmlns:w16sdtfl="http://schemas.microsoft.com/office/word/2024/wordml/sdtformatlock" xmlns:w16se="http://schemas.microsoft.com/office/word/2015/wordml/symex" mc:Ignorable="w14 w15 w16se w16cid w16 w16cex w16sdtdh w16sdtfl w16du">
   <w:docDefaults>
     <w:rPrDefault>
       <w:rPr>
-        <w:rFonts w:ascii="Times New Roman" w:cs="Times New Roman" w:eastAsiaTheme="minorHAnsi" w:hAnsi="Times New Roman"/>
+        <w:rFonts w:ascii="Times New Roman" w:eastAsiaTheme="minorHAnsi" w:hAnsi="Times New Roman" w:cs="Times New Roman"/>
         <w:kern w:val="2"/>
         <w:sz w:val="24"/>
         <w:szCs w:val="24"/>
-        <w:lang w:bidi="ar-SA" w:eastAsia="en-US" w:val="en-US"/>
+        <w:lang w:val="en-US" w:eastAsia="en-US" w:bidi="ar-SA"/>
         <w14:ligatures w14:val="standardContextual"/>
       </w:rPr>
     </w:rPrDefault>
@@ -3009,17 +2860,17 @@
       </w:pPr>
     </w:pPrDefault>
   </w:docDefaults>
-  <w:latentStyles w:count="376" w:defLockedState="0" w:defQFormat="0" w:defSemiHidden="0" w:defUIPriority="99" w:defUnhideWhenUsed="0">
-    <w:lsdException w:name="Normal" w:qFormat="1" w:uiPriority="0"/>
-    <w:lsdException w:name="heading 1" w:qFormat="1" w:uiPriority="9"/>
-    <w:lsdException w:name="heading 2" w:qFormat="1" w:semiHidden="1" w:uiPriority="9" w:unhideWhenUsed="1"/>
-    <w:lsdException w:name="heading 3" w:qFormat="1" w:semiHidden="1" w:uiPriority="9" w:unhideWhenUsed="1"/>
-    <w:lsdException w:name="heading 4" w:qFormat="1" w:semiHidden="1" w:uiPriority="9" w:unhideWhenUsed="1"/>
-    <w:lsdException w:name="heading 5" w:qFormat="1" w:semiHidden="1" w:uiPriority="9" w:unhideWhenUsed="1"/>
-    <w:lsdException w:name="heading 6" w:qFormat="1" w:semiHidden="1" w:uiPriority="9" w:unhideWhenUsed="1"/>
-    <w:lsdException w:name="heading 7" w:qFormat="1" w:semiHidden="1" w:uiPriority="9" w:unhideWhenUsed="1"/>
-    <w:lsdException w:name="heading 8" w:qFormat="1" w:semiHidden="1" w:uiPriority="9" w:unhideWhenUsed="1"/>
-    <w:lsdException w:name="heading 9" w:qFormat="1" w:semiHidden="1" w:uiPriority="9" w:unhideWhenUsed="1"/>
+  <w:latentStyles w:defLockedState="0" w:defUIPriority="99" w:defSemiHidden="0" w:defUnhideWhenUsed="0" w:defQFormat="0" w:count="376">
+    <w:lsdException w:name="Normal" w:uiPriority="0" w:qFormat="1"/>
+    <w:lsdException w:name="heading 1" w:uiPriority="9" w:qFormat="1"/>
+    <w:lsdException w:name="heading 2" w:semiHidden="1" w:uiPriority="9" w:unhideWhenUsed="1" w:qFormat="1"/>
+    <w:lsdException w:name="heading 3" w:semiHidden="1" w:uiPriority="9" w:unhideWhenUsed="1" w:qFormat="1"/>
+    <w:lsdException w:name="heading 4" w:semiHidden="1" w:uiPriority="9" w:unhideWhenUsed="1" w:qFormat="1"/>
+    <w:lsdException w:name="heading 5" w:semiHidden="1" w:uiPriority="9" w:unhideWhenUsed="1" w:qFormat="1"/>
+    <w:lsdException w:name="heading 6" w:semiHidden="1" w:uiPriority="9" w:unhideWhenUsed="1" w:qFormat="1"/>
+    <w:lsdException w:name="heading 7" w:semiHidden="1" w:uiPriority="9" w:unhideWhenUsed="1" w:qFormat="1"/>
+    <w:lsdException w:name="heading 8" w:semiHidden="1" w:uiPriority="9" w:unhideWhenUsed="1" w:qFormat="1"/>
+    <w:lsdException w:name="heading 9" w:semiHidden="1" w:uiPriority="9" w:unhideWhenUsed="1" w:qFormat="1"/>
     <w:lsdException w:name="index 1" w:semiHidden="1" w:unhideWhenUsed="1"/>
     <w:lsdException w:name="index 2" w:semiHidden="1" w:unhideWhenUsed="1"/>
     <w:lsdException w:name="index 3" w:semiHidden="1" w:unhideWhenUsed="1"/>
@@ -3044,7 +2895,7 @@
     <w:lsdException w:name="header" w:semiHidden="1" w:unhideWhenUsed="1"/>
     <w:lsdException w:name="footer" w:semiHidden="1" w:unhideWhenUsed="1"/>
     <w:lsdException w:name="index heading" w:semiHidden="1" w:unhideWhenUsed="1"/>
-    <w:lsdException w:name="caption" w:qFormat="1" w:semiHidden="1" w:uiPriority="35" w:unhideWhenUsed="1"/>
+    <w:lsdException w:name="caption" w:semiHidden="1" w:uiPriority="35" w:unhideWhenUsed="1" w:qFormat="1"/>
     <w:lsdException w:name="table of figures" w:semiHidden="1" w:unhideWhenUsed="1"/>
     <w:lsdException w:name="envelope address" w:semiHidden="1" w:unhideWhenUsed="1"/>
     <w:lsdException w:name="envelope return" w:semiHidden="1" w:unhideWhenUsed="1"/>
@@ -3072,7 +2923,7 @@
     <w:lsdException w:name="List Number 3" w:semiHidden="1" w:unhideWhenUsed="1"/>
     <w:lsdException w:name="List Number 4" w:semiHidden="1" w:unhideWhenUsed="1"/>
     <w:lsdException w:name="List Number 5" w:semiHidden="1" w:unhideWhenUsed="1"/>
-    <w:lsdException w:name="Title" w:qFormat="1" w:uiPriority="10"/>
+    <w:lsdException w:name="Title" w:uiPriority="10" w:qFormat="1"/>
     <w:lsdException w:name="Closing" w:semiHidden="1" w:unhideWhenUsed="1"/>
     <w:lsdException w:name="Signature" w:semiHidden="1" w:unhideWhenUsed="1"/>
     <w:lsdException w:name="Default Paragraph Font" w:semiHidden="1" w:uiPriority="1" w:unhideWhenUsed="1"/>
@@ -3084,7 +2935,7 @@
     <w:lsdException w:name="List Continue 4" w:semiHidden="1" w:unhideWhenUsed="1"/>
     <w:lsdException w:name="List Continue 5" w:semiHidden="1" w:unhideWhenUsed="1"/>
     <w:lsdException w:name="Message Header" w:semiHidden="1" w:unhideWhenUsed="1"/>
-    <w:lsdException w:name="Subtitle" w:qFormat="1" w:uiPriority="11"/>
+    <w:lsdException w:name="Subtitle" w:uiPriority="11" w:qFormat="1"/>
     <w:lsdException w:name="Salutation" w:semiHidden="1" w:unhideWhenUsed="1"/>
     <w:lsdException w:name="Date" w:semiHidden="1" w:unhideWhenUsed="1"/>
     <w:lsdException w:name="Body Text First Indent" w:semiHidden="1" w:unhideWhenUsed="1"/>
@@ -3097,8 +2948,8 @@
     <w:lsdException w:name="Block Text" w:semiHidden="1" w:unhideWhenUsed="1"/>
     <w:lsdException w:name="Hyperlink" w:semiHidden="1" w:unhideWhenUsed="1"/>
     <w:lsdException w:name="FollowedHyperlink" w:semiHidden="1" w:unhideWhenUsed="1"/>
-    <w:lsdException w:name="Strong" w:qFormat="1" w:uiPriority="22"/>
-    <w:lsdException w:name="Emphasis" w:qFormat="1" w:uiPriority="20"/>
+    <w:lsdException w:name="Strong" w:uiPriority="22" w:qFormat="1"/>
+    <w:lsdException w:name="Emphasis" w:uiPriority="20" w:qFormat="1"/>
     <w:lsdException w:name="Document Map" w:semiHidden="1" w:unhideWhenUsed="1"/>
     <w:lsdException w:name="Plain Text" w:semiHidden="1" w:unhideWhenUsed="1"/>
     <w:lsdException w:name="E-mail Signature" w:semiHidden="1" w:unhideWhenUsed="1"/>
@@ -3167,7 +3018,7 @@
     <w:lsdException w:name="Table Grid" w:uiPriority="39"/>
     <w:lsdException w:name="Table Theme" w:semiHidden="1" w:unhideWhenUsed="1"/>
     <w:lsdException w:name="Placeholder Text" w:semiHidden="1"/>
-    <w:lsdException w:name="No Spacing" w:qFormat="1" w:uiPriority="1"/>
+    <w:lsdException w:name="No Spacing" w:uiPriority="1" w:qFormat="1"/>
     <w:lsdException w:name="Light Shading" w:uiPriority="60"/>
     <w:lsdException w:name="Light List" w:uiPriority="61"/>
     <w:lsdException w:name="Light Grid" w:uiPriority="62"/>
@@ -3189,9 +3040,9 @@
     <w:lsdException w:name="Medium Shading 2 Accent 1" w:uiPriority="64"/>
     <w:lsdException w:name="Medium List 1 Accent 1" w:uiPriority="65"/>
     <w:lsdException w:name="Revision" w:semiHidden="1"/>
-    <w:lsdException w:name="List Paragraph" w:qFormat="1" w:uiPriority="34"/>
-    <w:lsdException w:name="Quote" w:qFormat="1" w:uiPriority="29"/>
-    <w:lsdException w:name="Intense Quote" w:qFormat="1" w:uiPriority="30"/>
+    <w:lsdException w:name="List Paragraph" w:uiPriority="34" w:qFormat="1"/>
+    <w:lsdException w:name="Quote" w:uiPriority="29" w:qFormat="1"/>
+    <w:lsdException w:name="Intense Quote" w:uiPriority="30" w:qFormat="1"/>
     <w:lsdException w:name="Medium List 2 Accent 1" w:uiPriority="66"/>
     <w:lsdException w:name="Medium Grid 1 Accent 1" w:uiPriority="67"/>
     <w:lsdException w:name="Medium Grid 2 Accent 1" w:uiPriority="68"/>
@@ -3270,13 +3121,13 @@
     <w:lsdException w:name="Colorful Shading Accent 6" w:uiPriority="71"/>
     <w:lsdException w:name="Colorful List Accent 6" w:uiPriority="72"/>
     <w:lsdException w:name="Colorful Grid Accent 6" w:uiPriority="73"/>
-    <w:lsdException w:name="Subtle Emphasis" w:qFormat="1" w:uiPriority="19"/>
-    <w:lsdException w:name="Intense Emphasis" w:qFormat="1" w:uiPriority="21"/>
-    <w:lsdException w:name="Subtle Reference" w:qFormat="1" w:uiPriority="31"/>
-    <w:lsdException w:name="Intense Reference" w:qFormat="1" w:uiPriority="32"/>
-    <w:lsdException w:name="Book Title" w:qFormat="1" w:uiPriority="33"/>
+    <w:lsdException w:name="Subtle Emphasis" w:uiPriority="19" w:qFormat="1"/>
+    <w:lsdException w:name="Intense Emphasis" w:uiPriority="21" w:qFormat="1"/>
+    <w:lsdException w:name="Subtle Reference" w:uiPriority="31" w:qFormat="1"/>
+    <w:lsdException w:name="Intense Reference" w:uiPriority="32" w:qFormat="1"/>
+    <w:lsdException w:name="Book Title" w:uiPriority="33" w:qFormat="1"/>
     <w:lsdException w:name="Bibliography" w:semiHidden="1" w:uiPriority="37" w:unhideWhenUsed="1"/>
-    <w:lsdException w:name="TOC Heading" w:qFormat="1" w:semiHidden="1" w:uiPriority="39" w:unhideWhenUsed="1"/>
+    <w:lsdException w:name="TOC Heading" w:semiHidden="1" w:uiPriority="39" w:unhideWhenUsed="1" w:qFormat="1"/>
     <w:lsdException w:name="Plain Table 1" w:uiPriority="41"/>
     <w:lsdException w:name="Plain Table 2" w:uiPriority="42"/>
     <w:lsdException w:name="Plain Table 3" w:uiPriority="43"/>
@@ -3387,12 +3238,12 @@
     <w:lsdException w:name="Unresolved Mention" w:semiHidden="1" w:unhideWhenUsed="1"/>
     <w:lsdException w:name="Smart Link" w:semiHidden="1" w:unhideWhenUsed="1"/>
   </w:latentStyles>
-  <w:style w:default="1" w:styleId="Normal" w:type="paragraph">
+  <w:style w:type="paragraph" w:default="1" w:styleId="Normal">
     <w:name w:val="Normal"/>
     <w:qFormat/>
     <w:rsid w:val="008107A8"/>
   </w:style>
-  <w:style w:styleId="Heading1" w:type="paragraph">
+  <w:style w:type="paragraph" w:styleId="Heading1">
     <w:name w:val="heading 1"/>
     <w:basedOn w:val="Normal"/>
     <w:next w:val="Normal"/>
@@ -3403,18 +3254,18 @@
     <w:pPr>
       <w:keepNext/>
       <w:keepLines/>
-      <w:spacing w:after="80" w:before="360"/>
+      <w:spacing w:before="360" w:after="80"/>
       <w:jc w:val="center"/>
       <w:outlineLvl w:val="0"/>
     </w:pPr>
     <w:rPr>
-      <w:rFonts w:cstheme="majorBidi" w:eastAsiaTheme="majorEastAsia"/>
-      <w:color w:themeColor="text1" w:val="000000"/>
+      <w:rFonts w:eastAsiaTheme="majorEastAsia" w:cstheme="majorBidi"/>
+      <w:color w:val="000000" w:themeColor="text1"/>
       <w:sz w:val="40"/>
       <w:szCs w:val="40"/>
     </w:rPr>
   </w:style>
-  <w:style w:styleId="Heading2" w:type="paragraph">
+  <w:style w:type="paragraph" w:styleId="Heading2">
     <w:name w:val="heading 2"/>
     <w:basedOn w:val="Normal"/>
     <w:next w:val="Normal"/>
@@ -3427,18 +3278,18 @@
     <w:pPr>
       <w:keepNext/>
       <w:keepLines/>
-      <w:spacing w:after="80" w:before="160"/>
+      <w:spacing w:before="160" w:after="80"/>
       <w:jc w:val="center"/>
       <w:outlineLvl w:val="1"/>
     </w:pPr>
     <w:rPr>
-      <w:rFonts w:cstheme="majorBidi" w:eastAsiaTheme="majorEastAsia"/>
-      <w:color w:themeColor="text1" w:val="000000"/>
+      <w:rFonts w:eastAsiaTheme="majorEastAsia" w:cstheme="majorBidi"/>
+      <w:color w:val="000000" w:themeColor="text1"/>
       <w:sz w:val="32"/>
       <w:szCs w:val="32"/>
     </w:rPr>
   </w:style>
-  <w:style w:styleId="Heading3" w:type="paragraph">
+  <w:style w:type="paragraph" w:styleId="Heading3">
     <w:name w:val="heading 3"/>
     <w:basedOn w:val="Normal"/>
     <w:next w:val="Normal"/>
@@ -3450,18 +3301,18 @@
     <w:pPr>
       <w:keepNext/>
       <w:keepLines/>
-      <w:spacing w:after="80" w:before="160"/>
+      <w:spacing w:before="160" w:after="80"/>
       <w:jc w:val="center"/>
       <w:outlineLvl w:val="2"/>
     </w:pPr>
     <w:rPr>
-      <w:rFonts w:cstheme="majorBidi" w:eastAsiaTheme="majorEastAsia"/>
-      <w:color w:themeColor="text1" w:val="000000"/>
+      <w:rFonts w:eastAsiaTheme="majorEastAsia" w:cstheme="majorBidi"/>
+      <w:color w:val="000000" w:themeColor="text1"/>
       <w:sz w:val="28"/>
       <w:szCs w:val="28"/>
     </w:rPr>
   </w:style>
-  <w:style w:styleId="Heading4" w:type="paragraph">
+  <w:style w:type="paragraph" w:styleId="Heading4">
     <w:name w:val="heading 4"/>
     <w:basedOn w:val="Normal"/>
     <w:next w:val="Normal"/>
@@ -3474,17 +3325,17 @@
     <w:pPr>
       <w:keepNext/>
       <w:keepLines/>
-      <w:spacing w:after="40" w:before="80"/>
+      <w:spacing w:before="80" w:after="40"/>
       <w:outlineLvl w:val="3"/>
     </w:pPr>
     <w:rPr>
-      <w:rFonts w:cstheme="majorBidi" w:eastAsiaTheme="majorEastAsia"/>
+      <w:rFonts w:eastAsiaTheme="majorEastAsia" w:cstheme="majorBidi"/>
       <w:i/>
       <w:iCs/>
-      <w:color w:themeColor="accent1" w:themeShade="BF" w:val="0F4761"/>
-    </w:rPr>
-  </w:style>
-  <w:style w:styleId="Heading5" w:type="paragraph">
+      <w:color w:val="0F4761" w:themeColor="accent1" w:themeShade="BF"/>
+    </w:rPr>
+  </w:style>
+  <w:style w:type="paragraph" w:styleId="Heading5">
     <w:name w:val="heading 5"/>
     <w:basedOn w:val="Normal"/>
     <w:next w:val="Normal"/>
@@ -3497,15 +3348,15 @@
     <w:pPr>
       <w:keepNext/>
       <w:keepLines/>
-      <w:spacing w:after="40" w:before="80"/>
+      <w:spacing w:before="80" w:after="40"/>
       <w:outlineLvl w:val="4"/>
     </w:pPr>
     <w:rPr>
-      <w:rFonts w:cstheme="majorBidi" w:eastAsiaTheme="majorEastAsia"/>
-      <w:color w:themeColor="accent1" w:themeShade="BF" w:val="0F4761"/>
-    </w:rPr>
-  </w:style>
-  <w:style w:styleId="Heading6" w:type="paragraph">
+      <w:rFonts w:eastAsiaTheme="majorEastAsia" w:cstheme="majorBidi"/>
+      <w:color w:val="0F4761" w:themeColor="accent1" w:themeShade="BF"/>
+    </w:rPr>
+  </w:style>
+  <w:style w:type="paragraph" w:styleId="Heading6">
     <w:name w:val="heading 6"/>
     <w:basedOn w:val="Normal"/>
     <w:next w:val="Normal"/>
@@ -3518,17 +3369,17 @@
     <w:pPr>
       <w:keepNext/>
       <w:keepLines/>
-      <w:spacing w:after="0" w:before="40"/>
+      <w:spacing w:before="40" w:after="0"/>
       <w:outlineLvl w:val="5"/>
     </w:pPr>
     <w:rPr>
-      <w:rFonts w:cstheme="majorBidi" w:eastAsiaTheme="majorEastAsia"/>
+      <w:rFonts w:eastAsiaTheme="majorEastAsia" w:cstheme="majorBidi"/>
       <w:i/>
       <w:iCs/>
-      <w:color w:themeColor="text1" w:themeTint="A6" w:val="595959"/>
-    </w:rPr>
-  </w:style>
-  <w:style w:styleId="Heading7" w:type="paragraph">
+      <w:color w:val="595959" w:themeColor="text1" w:themeTint="A6"/>
+    </w:rPr>
+  </w:style>
+  <w:style w:type="paragraph" w:styleId="Heading7">
     <w:name w:val="heading 7"/>
     <w:basedOn w:val="Normal"/>
     <w:next w:val="Normal"/>
@@ -3541,15 +3392,15 @@
     <w:pPr>
       <w:keepNext/>
       <w:keepLines/>
-      <w:spacing w:after="0" w:before="40"/>
+      <w:spacing w:before="40" w:after="0"/>
       <w:outlineLvl w:val="6"/>
     </w:pPr>
     <w:rPr>
-      <w:rFonts w:cstheme="majorBidi" w:eastAsiaTheme="majorEastAsia"/>
-      <w:color w:themeColor="text1" w:themeTint="A6" w:val="595959"/>
-    </w:rPr>
-  </w:style>
-  <w:style w:styleId="Heading8" w:type="paragraph">
+      <w:rFonts w:eastAsiaTheme="majorEastAsia" w:cstheme="majorBidi"/>
+      <w:color w:val="595959" w:themeColor="text1" w:themeTint="A6"/>
+    </w:rPr>
+  </w:style>
+  <w:style w:type="paragraph" w:styleId="Heading8">
     <w:name w:val="heading 8"/>
     <w:basedOn w:val="Normal"/>
     <w:next w:val="Normal"/>
@@ -3566,13 +3417,13 @@
       <w:outlineLvl w:val="7"/>
     </w:pPr>
     <w:rPr>
-      <w:rFonts w:cstheme="majorBidi" w:eastAsiaTheme="majorEastAsia"/>
+      <w:rFonts w:eastAsiaTheme="majorEastAsia" w:cstheme="majorBidi"/>
       <w:i/>
       <w:iCs/>
-      <w:color w:themeColor="text1" w:themeTint="D8" w:val="272727"/>
-    </w:rPr>
-  </w:style>
-  <w:style w:styleId="Heading9" w:type="paragraph">
+      <w:color w:val="272727" w:themeColor="text1" w:themeTint="D8"/>
+    </w:rPr>
+  </w:style>
+  <w:style w:type="paragraph" w:styleId="Heading9">
     <w:name w:val="heading 9"/>
     <w:basedOn w:val="Normal"/>
     <w:next w:val="Normal"/>
@@ -3589,51 +3440,51 @@
       <w:outlineLvl w:val="8"/>
     </w:pPr>
     <w:rPr>
-      <w:rFonts w:cstheme="majorBidi" w:eastAsiaTheme="majorEastAsia"/>
-      <w:color w:themeColor="text1" w:themeTint="D8" w:val="272727"/>
-    </w:rPr>
-  </w:style>
-  <w:style w:default="1" w:styleId="DefaultParagraphFont" w:type="character">
+      <w:rFonts w:eastAsiaTheme="majorEastAsia" w:cstheme="majorBidi"/>
+      <w:color w:val="272727" w:themeColor="text1" w:themeTint="D8"/>
+    </w:rPr>
+  </w:style>
+  <w:style w:type="character" w:default="1" w:styleId="DefaultParagraphFont">
     <w:name w:val="Default Paragraph Font"/>
     <w:uiPriority w:val="1"/>
     <w:semiHidden/>
     <w:unhideWhenUsed/>
   </w:style>
-  <w:style w:default="1" w:styleId="TableNormal" w:type="table">
+  <w:style w:type="table" w:default="1" w:styleId="TableNormal">
     <w:name w:val="Normal Table"/>
     <w:uiPriority w:val="99"/>
     <w:semiHidden/>
     <w:unhideWhenUsed/>
     <w:tblPr>
-      <w:tblInd w:type="dxa" w:w="0"/>
+      <w:tblInd w:w="0" w:type="dxa"/>
       <w:tblCellMar>
-        <w:top w:type="dxa" w:w="0"/>
-        <w:left w:type="dxa" w:w="108"/>
-        <w:bottom w:type="dxa" w:w="0"/>
-        <w:right w:type="dxa" w:w="108"/>
+        <w:top w:w="0" w:type="dxa"/>
+        <w:left w:w="108" w:type="dxa"/>
+        <w:bottom w:w="0" w:type="dxa"/>
+        <w:right w:w="108" w:type="dxa"/>
       </w:tblCellMar>
     </w:tblPr>
   </w:style>
-  <w:style w:default="1" w:styleId="NoList" w:type="numbering">
+  <w:style w:type="numbering" w:default="1" w:styleId="NoList">
     <w:name w:val="No List"/>
     <w:uiPriority w:val="99"/>
     <w:semiHidden/>
     <w:unhideWhenUsed/>
   </w:style>
-  <w:style w:customStyle="1" w:styleId="Heading1Char" w:type="character">
+  <w:style w:type="character" w:customStyle="1" w:styleId="Heading1Char">
     <w:name w:val="Heading 1 Char"/>
     <w:basedOn w:val="DefaultParagraphFont"/>
     <w:link w:val="Heading1"/>
     <w:uiPriority w:val="9"/>
     <w:rsid w:val="00336EAC"/>
     <w:rPr>
-      <w:rFonts w:cstheme="majorBidi" w:eastAsiaTheme="majorEastAsia"/>
-      <w:color w:themeColor="text1" w:val="000000"/>
+      <w:rFonts w:eastAsiaTheme="majorEastAsia" w:cstheme="majorBidi"/>
+      <w:color w:val="000000" w:themeColor="text1"/>
       <w:sz w:val="40"/>
       <w:szCs w:val="40"/>
     </w:rPr>
   </w:style>
-  <w:style w:customStyle="1" w:styleId="Heading2Char" w:type="character">
+  <w:style w:type="character" w:customStyle="1" w:styleId="Heading2Char">
     <w:name w:val="Heading 2 Char"/>
     <w:basedOn w:val="DefaultParagraphFont"/>
     <w:link w:val="Heading2"/>
@@ -3641,26 +3492,26 @@
     <w:semiHidden/>
     <w:rsid w:val="00336EAC"/>
     <w:rPr>
-      <w:rFonts w:cstheme="majorBidi" w:eastAsiaTheme="majorEastAsia"/>
-      <w:color w:themeColor="text1" w:val="000000"/>
+      <w:rFonts w:eastAsiaTheme="majorEastAsia" w:cstheme="majorBidi"/>
+      <w:color w:val="000000" w:themeColor="text1"/>
       <w:sz w:val="32"/>
       <w:szCs w:val="32"/>
     </w:rPr>
   </w:style>
-  <w:style w:customStyle="1" w:styleId="Heading3Char" w:type="character">
+  <w:style w:type="character" w:customStyle="1" w:styleId="Heading3Char">
     <w:name w:val="Heading 3 Char"/>
     <w:basedOn w:val="DefaultParagraphFont"/>
     <w:link w:val="Heading3"/>
     <w:uiPriority w:val="9"/>
     <w:rsid w:val="008107A8"/>
     <w:rPr>
-      <w:rFonts w:cstheme="majorBidi" w:eastAsiaTheme="majorEastAsia"/>
-      <w:color w:themeColor="text1" w:val="000000"/>
+      <w:rFonts w:eastAsiaTheme="majorEastAsia" w:cstheme="majorBidi"/>
+      <w:color w:val="000000" w:themeColor="text1"/>
       <w:sz w:val="28"/>
       <w:szCs w:val="28"/>
     </w:rPr>
   </w:style>
-  <w:style w:customStyle="1" w:styleId="Heading4Char" w:type="character">
+  <w:style w:type="character" w:customStyle="1" w:styleId="Heading4Char">
     <w:name w:val="Heading 4 Char"/>
     <w:basedOn w:val="DefaultParagraphFont"/>
     <w:link w:val="Heading4"/>
@@ -3668,13 +3519,13 @@
     <w:semiHidden/>
     <w:rsid w:val="00330D61"/>
     <w:rPr>
-      <w:rFonts w:cstheme="majorBidi" w:eastAsiaTheme="majorEastAsia"/>
+      <w:rFonts w:eastAsiaTheme="majorEastAsia" w:cstheme="majorBidi"/>
       <w:i/>
       <w:iCs/>
-      <w:color w:themeColor="accent1" w:themeShade="BF" w:val="0F4761"/>
-    </w:rPr>
-  </w:style>
-  <w:style w:customStyle="1" w:styleId="Heading5Char" w:type="character">
+      <w:color w:val="0F4761" w:themeColor="accent1" w:themeShade="BF"/>
+    </w:rPr>
+  </w:style>
+  <w:style w:type="character" w:customStyle="1" w:styleId="Heading5Char">
     <w:name w:val="Heading 5 Char"/>
     <w:basedOn w:val="DefaultParagraphFont"/>
     <w:link w:val="Heading5"/>
@@ -3682,11 +3533,11 @@
     <w:semiHidden/>
     <w:rsid w:val="00330D61"/>
     <w:rPr>
-      <w:rFonts w:cstheme="majorBidi" w:eastAsiaTheme="majorEastAsia"/>
-      <w:color w:themeColor="accent1" w:themeShade="BF" w:val="0F4761"/>
-    </w:rPr>
-  </w:style>
-  <w:style w:customStyle="1" w:styleId="Heading6Char" w:type="character">
+      <w:rFonts w:eastAsiaTheme="majorEastAsia" w:cstheme="majorBidi"/>
+      <w:color w:val="0F4761" w:themeColor="accent1" w:themeShade="BF"/>
+    </w:rPr>
+  </w:style>
+  <w:style w:type="character" w:customStyle="1" w:styleId="Heading6Char">
     <w:name w:val="Heading 6 Char"/>
     <w:basedOn w:val="DefaultParagraphFont"/>
     <w:link w:val="Heading6"/>
@@ -3694,13 +3545,13 @@
     <w:semiHidden/>
     <w:rsid w:val="00330D61"/>
     <w:rPr>
-      <w:rFonts w:cstheme="majorBidi" w:eastAsiaTheme="majorEastAsia"/>
+      <w:rFonts w:eastAsiaTheme="majorEastAsia" w:cstheme="majorBidi"/>
       <w:i/>
       <w:iCs/>
-      <w:color w:themeColor="text1" w:themeTint="A6" w:val="595959"/>
-    </w:rPr>
-  </w:style>
-  <w:style w:customStyle="1" w:styleId="Heading7Char" w:type="character">
+      <w:color w:val="595959" w:themeColor="text1" w:themeTint="A6"/>
+    </w:rPr>
+  </w:style>
+  <w:style w:type="character" w:customStyle="1" w:styleId="Heading7Char">
     <w:name w:val="Heading 7 Char"/>
     <w:basedOn w:val="DefaultParagraphFont"/>
     <w:link w:val="Heading7"/>
@@ -3708,11 +3559,11 @@
     <w:semiHidden/>
     <w:rsid w:val="00330D61"/>
     <w:rPr>
-      <w:rFonts w:cstheme="majorBidi" w:eastAsiaTheme="majorEastAsia"/>
-      <w:color w:themeColor="text1" w:themeTint="A6" w:val="595959"/>
-    </w:rPr>
-  </w:style>
-  <w:style w:customStyle="1" w:styleId="Heading8Char" w:type="character">
+      <w:rFonts w:eastAsiaTheme="majorEastAsia" w:cstheme="majorBidi"/>
+      <w:color w:val="595959" w:themeColor="text1" w:themeTint="A6"/>
+    </w:rPr>
+  </w:style>
+  <w:style w:type="character" w:customStyle="1" w:styleId="Heading8Char">
     <w:name w:val="Heading 8 Char"/>
     <w:basedOn w:val="DefaultParagraphFont"/>
     <w:link w:val="Heading8"/>
@@ -3720,13 +3571,13 @@
     <w:semiHidden/>
     <w:rsid w:val="00330D61"/>
     <w:rPr>
-      <w:rFonts w:cstheme="majorBidi" w:eastAsiaTheme="majorEastAsia"/>
+      <w:rFonts w:eastAsiaTheme="majorEastAsia" w:cstheme="majorBidi"/>
       <w:i/>
       <w:iCs/>
-      <w:color w:themeColor="text1" w:themeTint="D8" w:val="272727"/>
-    </w:rPr>
-  </w:style>
-  <w:style w:customStyle="1" w:styleId="Heading9Char" w:type="character">
+      <w:color w:val="272727" w:themeColor="text1" w:themeTint="D8"/>
+    </w:rPr>
+  </w:style>
+  <w:style w:type="character" w:customStyle="1" w:styleId="Heading9Char">
     <w:name w:val="Heading 9 Char"/>
     <w:basedOn w:val="DefaultParagraphFont"/>
     <w:link w:val="Heading9"/>
@@ -3734,11 +3585,11 @@
     <w:semiHidden/>
     <w:rsid w:val="00330D61"/>
     <w:rPr>
-      <w:rFonts w:cstheme="majorBidi" w:eastAsiaTheme="majorEastAsia"/>
-      <w:color w:themeColor="text1" w:themeTint="D8" w:val="272727"/>
-    </w:rPr>
-  </w:style>
-  <w:style w:styleId="Title" w:type="paragraph">
+      <w:rFonts w:eastAsiaTheme="majorEastAsia" w:cstheme="majorBidi"/>
+      <w:color w:val="272727" w:themeColor="text1" w:themeTint="D8"/>
+    </w:rPr>
+  </w:style>
+  <w:style w:type="paragraph" w:styleId="Title">
     <w:name w:val="Title"/>
     <w:basedOn w:val="Normal"/>
     <w:next w:val="Normal"/>
@@ -3752,28 +3603,28 @@
       <w:jc w:val="center"/>
     </w:pPr>
     <w:rPr>
-      <w:rFonts w:cstheme="majorBidi" w:eastAsiaTheme="majorEastAsia"/>
+      <w:rFonts w:eastAsiaTheme="majorEastAsia" w:cstheme="majorBidi"/>
       <w:spacing w:val="-10"/>
       <w:kern w:val="28"/>
       <w:sz w:val="44"/>
       <w:szCs w:val="56"/>
     </w:rPr>
   </w:style>
-  <w:style w:customStyle="1" w:styleId="TitleChar" w:type="character">
+  <w:style w:type="character" w:customStyle="1" w:styleId="TitleChar">
     <w:name w:val="Title Char"/>
     <w:basedOn w:val="DefaultParagraphFont"/>
     <w:link w:val="Title"/>
     <w:uiPriority w:val="10"/>
     <w:rsid w:val="00336EAC"/>
     <w:rPr>
-      <w:rFonts w:cstheme="majorBidi" w:eastAsiaTheme="majorEastAsia"/>
+      <w:rFonts w:eastAsiaTheme="majorEastAsia" w:cstheme="majorBidi"/>
       <w:spacing w:val="-10"/>
       <w:kern w:val="28"/>
       <w:sz w:val="44"/>
       <w:szCs w:val="56"/>
     </w:rPr>
   </w:style>
-  <w:style w:styleId="Subtitle" w:type="paragraph">
+  <w:style w:type="paragraph" w:styleId="Subtitle">
     <w:name w:val="Subtitle"/>
     <w:basedOn w:val="Normal"/>
     <w:next w:val="Normal"/>
@@ -3787,28 +3638,28 @@
       </w:numPr>
     </w:pPr>
     <w:rPr>
-      <w:rFonts w:cstheme="majorBidi" w:eastAsiaTheme="majorEastAsia"/>
-      <w:color w:themeColor="text1" w:themeTint="A6" w:val="595959"/>
+      <w:rFonts w:eastAsiaTheme="majorEastAsia" w:cstheme="majorBidi"/>
+      <w:color w:val="595959" w:themeColor="text1" w:themeTint="A6"/>
       <w:spacing w:val="15"/>
       <w:sz w:val="28"/>
       <w:szCs w:val="28"/>
     </w:rPr>
   </w:style>
-  <w:style w:customStyle="1" w:styleId="SubtitleChar" w:type="character">
+  <w:style w:type="character" w:customStyle="1" w:styleId="SubtitleChar">
     <w:name w:val="Subtitle Char"/>
     <w:basedOn w:val="DefaultParagraphFont"/>
     <w:link w:val="Subtitle"/>
     <w:uiPriority w:val="11"/>
     <w:rsid w:val="00330D61"/>
     <w:rPr>
-      <w:rFonts w:cstheme="majorBidi" w:eastAsiaTheme="majorEastAsia"/>
-      <w:color w:themeColor="text1" w:themeTint="A6" w:val="595959"/>
+      <w:rFonts w:eastAsiaTheme="majorEastAsia" w:cstheme="majorBidi"/>
+      <w:color w:val="595959" w:themeColor="text1" w:themeTint="A6"/>
       <w:spacing w:val="15"/>
       <w:sz w:val="28"/>
       <w:szCs w:val="28"/>
     </w:rPr>
   </w:style>
-  <w:style w:styleId="Quote" w:type="paragraph">
+  <w:style w:type="paragraph" w:styleId="Quote">
     <w:name w:val="Quote"/>
     <w:basedOn w:val="Normal"/>
     <w:next w:val="Normal"/>
@@ -3823,10 +3674,10 @@
     <w:rPr>
       <w:i/>
       <w:iCs/>
-      <w:color w:themeColor="text1" w:themeTint="BF" w:val="404040"/>
-    </w:rPr>
-  </w:style>
-  <w:style w:customStyle="1" w:styleId="QuoteChar" w:type="character">
+      <w:color w:val="404040" w:themeColor="text1" w:themeTint="BF"/>
+    </w:rPr>
+  </w:style>
+  <w:style w:type="character" w:customStyle="1" w:styleId="QuoteChar">
     <w:name w:val="Quote Char"/>
     <w:basedOn w:val="DefaultParagraphFont"/>
     <w:link w:val="Quote"/>
@@ -3835,10 +3686,10 @@
     <w:rPr>
       <w:i/>
       <w:iCs/>
-      <w:color w:themeColor="text1" w:themeTint="BF" w:val="404040"/>
-    </w:rPr>
-  </w:style>
-  <w:style w:styleId="ListParagraph" w:type="paragraph">
+      <w:color w:val="404040" w:themeColor="text1" w:themeTint="BF"/>
+    </w:rPr>
+  </w:style>
+  <w:style w:type="paragraph" w:styleId="ListParagraph">
     <w:name w:val="List Paragraph"/>
     <w:basedOn w:val="Normal"/>
     <w:uiPriority w:val="34"/>
@@ -3849,7 +3700,7 @@
       <w:contextualSpacing/>
     </w:pPr>
   </w:style>
-  <w:style w:styleId="IntenseEmphasis" w:type="character">
+  <w:style w:type="character" w:styleId="IntenseEmphasis">
     <w:name w:val="Intense Emphasis"/>
     <w:basedOn w:val="DefaultParagraphFont"/>
     <w:uiPriority w:val="21"/>
@@ -3858,10 +3709,10 @@
     <w:rPr>
       <w:i/>
       <w:iCs/>
-      <w:color w:themeColor="accent1" w:themeShade="BF" w:val="0F4761"/>
-    </w:rPr>
-  </w:style>
-  <w:style w:styleId="IntenseQuote" w:type="paragraph">
+      <w:color w:val="0F4761" w:themeColor="accent1" w:themeShade="BF"/>
+    </w:rPr>
+  </w:style>
+  <w:style w:type="paragraph" w:styleId="IntenseQuote">
     <w:name w:val="Intense Quote"/>
     <w:basedOn w:val="Normal"/>
     <w:next w:val="Normal"/>
@@ -3871,20 +3722,20 @@
     <w:rsid w:val="00330D61"/>
     <w:pPr>
       <w:pBdr>
-        <w:top w:color="0F4761" w:space="10" w:sz="4" w:themeColor="accent1" w:themeShade="BF" w:val="single"/>
-        <w:bottom w:color="0F4761" w:space="10" w:sz="4" w:themeColor="accent1" w:themeShade="BF" w:val="single"/>
+        <w:top w:val="single" w:sz="4" w:space="10" w:color="0F4761" w:themeColor="accent1" w:themeShade="BF"/>
+        <w:bottom w:val="single" w:sz="4" w:space="10" w:color="0F4761" w:themeColor="accent1" w:themeShade="BF"/>
       </w:pBdr>
-      <w:spacing w:after="360" w:before="360"/>
+      <w:spacing w:before="360" w:after="360"/>
       <w:ind w:left="864" w:right="864"/>
       <w:jc w:val="center"/>
     </w:pPr>
     <w:rPr>
       <w:i/>
       <w:iCs/>
-      <w:color w:themeColor="accent1" w:themeShade="BF" w:val="0F4761"/>
-    </w:rPr>
-  </w:style>
-  <w:style w:customStyle="1" w:styleId="IntenseQuoteChar" w:type="character">
+      <w:color w:val="0F4761" w:themeColor="accent1" w:themeShade="BF"/>
+    </w:rPr>
+  </w:style>
+  <w:style w:type="character" w:customStyle="1" w:styleId="IntenseQuoteChar">
     <w:name w:val="Intense Quote Char"/>
     <w:basedOn w:val="DefaultParagraphFont"/>
     <w:link w:val="IntenseQuote"/>
@@ -3893,10 +3744,10 @@
     <w:rPr>
       <w:i/>
       <w:iCs/>
-      <w:color w:themeColor="accent1" w:themeShade="BF" w:val="0F4761"/>
-    </w:rPr>
-  </w:style>
-  <w:style w:styleId="IntenseReference" w:type="character">
+      <w:color w:val="0F4761" w:themeColor="accent1" w:themeShade="BF"/>
+    </w:rPr>
+  </w:style>
+  <w:style w:type="character" w:styleId="IntenseReference">
     <w:name w:val="Intense Reference"/>
     <w:basedOn w:val="DefaultParagraphFont"/>
     <w:uiPriority w:val="32"/>
@@ -3906,11 +3757,11 @@
       <w:b/>
       <w:bCs/>
       <w:smallCaps/>
-      <w:color w:themeColor="accent1" w:themeShade="BF" w:val="0F4761"/>
+      <w:color w:val="0F4761" w:themeColor="accent1" w:themeShade="BF"/>
       <w:spacing w:val="5"/>
     </w:rPr>
   </w:style>
-  <w:style w:styleId="Caption" w:type="paragraph">
+  <w:style w:type="paragraph" w:styleId="Caption">
     <w:name w:val="caption"/>
     <w:basedOn w:val="Normal"/>
     <w:next w:val="Normal"/>
@@ -3923,11 +3774,11 @@
     </w:pPr>
     <w:rPr>
       <w:iCs/>
-      <w:color w:themeColor="text2" w:val="0E2841"/>
+      <w:color w:val="0E2841" w:themeColor="text2"/>
       <w:szCs w:val="18"/>
     </w:rPr>
   </w:style>
-  <w:style w:customStyle="1" w:styleId="Heading1Landscape" w:type="paragraph">
+  <w:style w:type="paragraph" w:customStyle="1" w:styleId="Heading1Landscape">
     <w:name w:val="Heading 1 Landscape"/>
     <w:basedOn w:val="Normal"/>
     <w:link w:val="Heading1LandscapeChar"/>
@@ -3938,7 +3789,7 @@
       <w:sz w:val="28"/>
     </w:rPr>
   </w:style>
-  <w:style w:customStyle="1" w:styleId="Heading1LandscapeChar" w:type="character">
+  <w:style w:type="character" w:customStyle="1" w:styleId="Heading1LandscapeChar">
     <w:name w:val="Heading 1 Landscape Char"/>
     <w:basedOn w:val="DefaultParagraphFont"/>
     <w:link w:val="Heading1Landscape"/>
@@ -3948,7 +3799,7 @@
       <w:sz w:val="28"/>
     </w:rPr>
   </w:style>
-  <w:style w:customStyle="1" w:styleId="Author" w:type="paragraph">
+  <w:style w:type="paragraph" w:customStyle="1" w:styleId="Author">
     <w:name w:val="Author"/>
     <w:basedOn w:val="Normal"/>
     <w:link w:val="AuthorChar"/>
@@ -3961,7 +3812,7 @@
       <w:sz w:val="28"/>
     </w:rPr>
   </w:style>
-  <w:style w:customStyle="1" w:styleId="AuthorChar" w:type="character">
+  <w:style w:type="character" w:customStyle="1" w:styleId="AuthorChar">
     <w:name w:val="Author Char"/>
     <w:basedOn w:val="DefaultParagraphFont"/>
     <w:link w:val="Author"/>
@@ -3973,271 +3824,239 @@
   <w:style w:type="paragraph" w:customStyle="1" w:styleId="SourceCode">
     <w:name w:val="Source Code"/>
     <w:basedOn w:val="Normal"/>
-    <w:link w:val="VerbatimChar"/>
     <w:pPr>
-      <w:wordWrap w:val="off"/>
-      <w:shd w:val="clear" w:fill="f8f8f8"/>
+      <w:shd w:val="clear" w:color="auto" w:fill="F8F8F8"/>
+      <w:wordWrap w:val="0"/>
     </w:pPr>
   </w:style>
   <w:style w:type="character" w:customStyle="1" w:styleId="KeywordTok">
     <w:name w:val="KeywordTok"/>
-    <w:basedOn w:val="VerbatimChar"/>
     <w:rPr>
       <w:b/>
-      <w:color w:val="204a87"/>
-      <w:shd w:val="clear" w:fill="f8f8f8"/>
+      <w:color w:val="204A87"/>
+      <w:shd w:val="clear" w:color="auto" w:fill="F8F8F8"/>
     </w:rPr>
   </w:style>
   <w:style w:type="character" w:customStyle="1" w:styleId="DataTypeTok">
     <w:name w:val="DataTypeTok"/>
-    <w:basedOn w:val="VerbatimChar"/>
-    <w:rPr>
-      <w:color w:val="204a87"/>
-      <w:shd w:val="clear" w:fill="f8f8f8"/>
+    <w:rPr>
+      <w:color w:val="204A87"/>
+      <w:shd w:val="clear" w:color="auto" w:fill="F8F8F8"/>
     </w:rPr>
   </w:style>
   <w:style w:type="character" w:customStyle="1" w:styleId="DecValTok">
     <w:name w:val="DecValTok"/>
-    <w:basedOn w:val="VerbatimChar"/>
-    <w:rPr>
-      <w:color w:val="0000cf"/>
-      <w:shd w:val="clear" w:fill="f8f8f8"/>
+    <w:rPr>
+      <w:color w:val="0000CF"/>
+      <w:shd w:val="clear" w:color="auto" w:fill="F8F8F8"/>
     </w:rPr>
   </w:style>
   <w:style w:type="character" w:customStyle="1" w:styleId="BaseNTok">
     <w:name w:val="BaseNTok"/>
-    <w:basedOn w:val="VerbatimChar"/>
-    <w:rPr>
-      <w:color w:val="0000cf"/>
-      <w:shd w:val="clear" w:fill="f8f8f8"/>
+    <w:rPr>
+      <w:color w:val="0000CF"/>
+      <w:shd w:val="clear" w:color="auto" w:fill="F8F8F8"/>
     </w:rPr>
   </w:style>
   <w:style w:type="character" w:customStyle="1" w:styleId="FloatTok">
     <w:name w:val="FloatTok"/>
-    <w:basedOn w:val="VerbatimChar"/>
-    <w:rPr>
-      <w:color w:val="0000cf"/>
-      <w:shd w:val="clear" w:fill="f8f8f8"/>
+    <w:rPr>
+      <w:color w:val="0000CF"/>
+      <w:shd w:val="clear" w:color="auto" w:fill="F8F8F8"/>
     </w:rPr>
   </w:style>
   <w:style w:type="character" w:customStyle="1" w:styleId="ConstantTok">
     <w:name w:val="ConstantTok"/>
-    <w:basedOn w:val="VerbatimChar"/>
-    <w:rPr>
-      <w:color w:val="8f5902"/>
-      <w:shd w:val="clear" w:fill="f8f8f8"/>
+    <w:rPr>
+      <w:color w:val="8F5902"/>
+      <w:shd w:val="clear" w:color="auto" w:fill="F8F8F8"/>
     </w:rPr>
   </w:style>
   <w:style w:type="character" w:customStyle="1" w:styleId="CharTok">
     <w:name w:val="CharTok"/>
-    <w:basedOn w:val="VerbatimChar"/>
-    <w:rPr>
-      <w:color w:val="4e9a06"/>
-      <w:shd w:val="clear" w:fill="f8f8f8"/>
+    <w:rPr>
+      <w:color w:val="4E9A06"/>
+      <w:shd w:val="clear" w:color="auto" w:fill="F8F8F8"/>
     </w:rPr>
   </w:style>
   <w:style w:type="character" w:customStyle="1" w:styleId="SpecialCharTok">
     <w:name w:val="SpecialCharTok"/>
-    <w:basedOn w:val="VerbatimChar"/>
     <w:rPr>
       <w:b/>
-      <w:color w:val="ce5c00"/>
-      <w:shd w:val="clear" w:fill="f8f8f8"/>
+      <w:color w:val="CE5C00"/>
+      <w:shd w:val="clear" w:color="auto" w:fill="F8F8F8"/>
     </w:rPr>
   </w:style>
   <w:style w:type="character" w:customStyle="1" w:styleId="StringTok">
     <w:name w:val="StringTok"/>
-    <w:basedOn w:val="VerbatimChar"/>
-    <w:rPr>
-      <w:color w:val="4e9a06"/>
-      <w:shd w:val="clear" w:fill="f8f8f8"/>
+    <w:rPr>
+      <w:color w:val="4E9A06"/>
+      <w:shd w:val="clear" w:color="auto" w:fill="F8F8F8"/>
     </w:rPr>
   </w:style>
   <w:style w:type="character" w:customStyle="1" w:styleId="VerbatimStringTok">
     <w:name w:val="VerbatimStringTok"/>
-    <w:basedOn w:val="VerbatimChar"/>
-    <w:rPr>
-      <w:color w:val="4e9a06"/>
-      <w:shd w:val="clear" w:fill="f8f8f8"/>
+    <w:rPr>
+      <w:color w:val="4E9A06"/>
+      <w:shd w:val="clear" w:color="auto" w:fill="F8F8F8"/>
     </w:rPr>
   </w:style>
   <w:style w:type="character" w:customStyle="1" w:styleId="SpecialStringTok">
     <w:name w:val="SpecialStringTok"/>
-    <w:basedOn w:val="VerbatimChar"/>
-    <w:rPr>
-      <w:color w:val="4e9a06"/>
-      <w:shd w:val="clear" w:fill="f8f8f8"/>
+    <w:rPr>
+      <w:color w:val="4E9A06"/>
+      <w:shd w:val="clear" w:color="auto" w:fill="F8F8F8"/>
     </w:rPr>
   </w:style>
   <w:style w:type="character" w:customStyle="1" w:styleId="ImportTok">
     <w:name w:val="ImportTok"/>
-    <w:basedOn w:val="VerbatimChar"/>
-    <w:rPr>
-      <w:shd w:val="clear" w:fill="f8f8f8"/>
+    <w:rPr>
+      <w:shd w:val="clear" w:color="auto" w:fill="F8F8F8"/>
     </w:rPr>
   </w:style>
   <w:style w:type="character" w:customStyle="1" w:styleId="CommentTok">
     <w:name w:val="CommentTok"/>
-    <w:basedOn w:val="VerbatimChar"/>
     <w:rPr>
       <w:i/>
-      <w:color w:val="8f5902"/>
-      <w:shd w:val="clear" w:fill="f8f8f8"/>
+      <w:color w:val="8F5902"/>
+      <w:shd w:val="clear" w:color="auto" w:fill="F8F8F8"/>
     </w:rPr>
   </w:style>
   <w:style w:type="character" w:customStyle="1" w:styleId="DocumentationTok">
     <w:name w:val="DocumentationTok"/>
-    <w:basedOn w:val="VerbatimChar"/>
     <w:rPr>
       <w:b/>
       <w:i/>
-      <w:color w:val="8f5902"/>
-      <w:shd w:val="clear" w:fill="f8f8f8"/>
+      <w:color w:val="8F5902"/>
+      <w:shd w:val="clear" w:color="auto" w:fill="F8F8F8"/>
     </w:rPr>
   </w:style>
   <w:style w:type="character" w:customStyle="1" w:styleId="AnnotationTok">
     <w:name w:val="AnnotationTok"/>
-    <w:basedOn w:val="VerbatimChar"/>
     <w:rPr>
       <w:b/>
       <w:i/>
-      <w:color w:val="8f5902"/>
-      <w:shd w:val="clear" w:fill="f8f8f8"/>
+      <w:color w:val="8F5902"/>
+      <w:shd w:val="clear" w:color="auto" w:fill="F8F8F8"/>
     </w:rPr>
   </w:style>
   <w:style w:type="character" w:customStyle="1" w:styleId="CommentVarTok">
     <w:name w:val="CommentVarTok"/>
-    <w:basedOn w:val="VerbatimChar"/>
     <w:rPr>
       <w:b/>
       <w:i/>
-      <w:color w:val="8f5902"/>
-      <w:shd w:val="clear" w:fill="f8f8f8"/>
+      <w:color w:val="8F5902"/>
+      <w:shd w:val="clear" w:color="auto" w:fill="F8F8F8"/>
     </w:rPr>
   </w:style>
   <w:style w:type="character" w:customStyle="1" w:styleId="OtherTok">
     <w:name w:val="OtherTok"/>
-    <w:basedOn w:val="VerbatimChar"/>
-    <w:rPr>
-      <w:color w:val="8f5902"/>
-      <w:shd w:val="clear" w:fill="f8f8f8"/>
+    <w:rPr>
+      <w:color w:val="8F5902"/>
+      <w:shd w:val="clear" w:color="auto" w:fill="F8F8F8"/>
     </w:rPr>
   </w:style>
   <w:style w:type="character" w:customStyle="1" w:styleId="FunctionTok">
     <w:name w:val="FunctionTok"/>
-    <w:basedOn w:val="VerbatimChar"/>
     <w:rPr>
       <w:b/>
-      <w:color w:val="204a87"/>
-      <w:shd w:val="clear" w:fill="f8f8f8"/>
+      <w:color w:val="204A87"/>
+      <w:shd w:val="clear" w:color="auto" w:fill="F8F8F8"/>
     </w:rPr>
   </w:style>
   <w:style w:type="character" w:customStyle="1" w:styleId="VariableTok">
     <w:name w:val="VariableTok"/>
-    <w:basedOn w:val="VerbatimChar"/>
     <w:rPr>
       <w:color w:val="000000"/>
-      <w:shd w:val="clear" w:fill="f8f8f8"/>
+      <w:shd w:val="clear" w:color="auto" w:fill="F8F8F8"/>
     </w:rPr>
   </w:style>
   <w:style w:type="character" w:customStyle="1" w:styleId="ControlFlowTok">
     <w:name w:val="ControlFlowTok"/>
-    <w:basedOn w:val="VerbatimChar"/>
     <w:rPr>
       <w:b/>
-      <w:color w:val="204a87"/>
-      <w:shd w:val="clear" w:fill="f8f8f8"/>
+      <w:color w:val="204A87"/>
+      <w:shd w:val="clear" w:color="auto" w:fill="F8F8F8"/>
     </w:rPr>
   </w:style>
   <w:style w:type="character" w:customStyle="1" w:styleId="OperatorTok">
     <w:name w:val="OperatorTok"/>
-    <w:basedOn w:val="VerbatimChar"/>
     <w:rPr>
       <w:b/>
-      <w:color w:val="ce5c00"/>
-      <w:shd w:val="clear" w:fill="f8f8f8"/>
+      <w:color w:val="CE5C00"/>
+      <w:shd w:val="clear" w:color="auto" w:fill="F8F8F8"/>
     </w:rPr>
   </w:style>
   <w:style w:type="character" w:customStyle="1" w:styleId="BuiltInTok">
     <w:name w:val="BuiltInTok"/>
-    <w:basedOn w:val="VerbatimChar"/>
-    <w:rPr>
-      <w:shd w:val="clear" w:fill="f8f8f8"/>
+    <w:rPr>
+      <w:shd w:val="clear" w:color="auto" w:fill="F8F8F8"/>
     </w:rPr>
   </w:style>
   <w:style w:type="character" w:customStyle="1" w:styleId="ExtensionTok">
     <w:name w:val="ExtensionTok"/>
-    <w:basedOn w:val="VerbatimChar"/>
-    <w:rPr>
-      <w:shd w:val="clear" w:fill="f8f8f8"/>
+    <w:rPr>
+      <w:shd w:val="clear" w:color="auto" w:fill="F8F8F8"/>
     </w:rPr>
   </w:style>
   <w:style w:type="character" w:customStyle="1" w:styleId="PreprocessorTok">
     <w:name w:val="PreprocessorTok"/>
-    <w:basedOn w:val="VerbatimChar"/>
     <w:rPr>
       <w:i/>
-      <w:color w:val="8f5902"/>
-      <w:shd w:val="clear" w:fill="f8f8f8"/>
+      <w:color w:val="8F5902"/>
+      <w:shd w:val="clear" w:color="auto" w:fill="F8F8F8"/>
     </w:rPr>
   </w:style>
   <w:style w:type="character" w:customStyle="1" w:styleId="AttributeTok">
     <w:name w:val="AttributeTok"/>
-    <w:basedOn w:val="VerbatimChar"/>
-    <w:rPr>
-      <w:color w:val="204a87"/>
-      <w:shd w:val="clear" w:fill="f8f8f8"/>
+    <w:rPr>
+      <w:color w:val="204A87"/>
+      <w:shd w:val="clear" w:color="auto" w:fill="F8F8F8"/>
     </w:rPr>
   </w:style>
   <w:style w:type="character" w:customStyle="1" w:styleId="RegionMarkerTok">
     <w:name w:val="RegionMarkerTok"/>
-    <w:basedOn w:val="VerbatimChar"/>
-    <w:rPr>
-      <w:shd w:val="clear" w:fill="f8f8f8"/>
+    <w:rPr>
+      <w:shd w:val="clear" w:color="auto" w:fill="F8F8F8"/>
     </w:rPr>
   </w:style>
   <w:style w:type="character" w:customStyle="1" w:styleId="InformationTok">
     <w:name w:val="InformationTok"/>
-    <w:basedOn w:val="VerbatimChar"/>
     <w:rPr>
       <w:b/>
       <w:i/>
-      <w:color w:val="8f5902"/>
-      <w:shd w:val="clear" w:fill="f8f8f8"/>
+      <w:color w:val="8F5902"/>
+      <w:shd w:val="clear" w:color="auto" w:fill="F8F8F8"/>
     </w:rPr>
   </w:style>
   <w:style w:type="character" w:customStyle="1" w:styleId="WarningTok">
     <w:name w:val="WarningTok"/>
-    <w:basedOn w:val="VerbatimChar"/>
     <w:rPr>
       <w:b/>
       <w:i/>
-      <w:color w:val="8f5902"/>
-      <w:shd w:val="clear" w:fill="f8f8f8"/>
+      <w:color w:val="8F5902"/>
+      <w:shd w:val="clear" w:color="auto" w:fill="F8F8F8"/>
     </w:rPr>
   </w:style>
   <w:style w:type="character" w:customStyle="1" w:styleId="AlertTok">
     <w:name w:val="AlertTok"/>
-    <w:basedOn w:val="VerbatimChar"/>
-    <w:rPr>
-      <w:color w:val="ef2929"/>
-      <w:shd w:val="clear" w:fill="f8f8f8"/>
+    <w:rPr>
+      <w:color w:val="EF2929"/>
+      <w:shd w:val="clear" w:color="auto" w:fill="F8F8F8"/>
     </w:rPr>
   </w:style>
   <w:style w:type="character" w:customStyle="1" w:styleId="ErrorTok">
     <w:name w:val="ErrorTok"/>
-    <w:basedOn w:val="VerbatimChar"/>
     <w:rPr>
       <w:b/>
-      <w:color w:val="a40000"/>
-      <w:shd w:val="clear" w:fill="f8f8f8"/>
+      <w:color w:val="A40000"/>
+      <w:shd w:val="clear" w:color="auto" w:fill="F8F8F8"/>
     </w:rPr>
   </w:style>
   <w:style w:type="character" w:customStyle="1" w:styleId="NormalTok">
     <w:name w:val="NormalTok"/>
-    <w:basedOn w:val="VerbatimChar"/>
-    <w:rPr>
-      <w:shd w:val="clear" w:fill="f8f8f8"/>
+    <w:rPr>
+      <w:shd w:val="clear" w:color="auto" w:fill="F8F8F8"/>
     </w:rPr>
   </w:style>
 </w:styles>

</xml_diff>